<commit_message>
add more to the report
Add more to the report
</commit_message>
<xml_diff>
--- a/reports/report1.docx
+++ b/reports/report1.docx
@@ -1,11 +1,11 @@
 
 <file path=word/document.xml><?xml version="1.0" encoding="utf-8"?>
-<w:document xmlns:wpc="http://schemas.microsoft.com/office/word/2010/wordprocessingCanvas" xmlns:mc="http://schemas.openxmlformats.org/markup-compatibility/2006" xmlns:o="urn:schemas-microsoft-com:office:office" xmlns:r="http://schemas.openxmlformats.org/officeDocument/2006/relationships" xmlns:m="http://schemas.openxmlformats.org/officeDocument/2006/math" xmlns:v="urn:schemas-microsoft-com:vml" xmlns:wp14="http://schemas.microsoft.com/office/word/2010/wordprocessingDrawing" xmlns:wp="http://schemas.openxmlformats.org/drawingml/2006/wordprocessingDrawing" xmlns:w="http://schemas.openxmlformats.org/wordprocessingml/2006/main" xmlns:w14="http://schemas.microsoft.com/office/word/2010/wordml" xmlns:w10="urn:schemas-microsoft-com:office:word" xmlns:w15="http://schemas.microsoft.com/office/word/2012/wordml" xmlns:wpg="http://schemas.microsoft.com/office/word/2010/wordprocessingGroup" xmlns:wpi="http://schemas.microsoft.com/office/word/2010/wordprocessingInk" xmlns:wne="http://schemas.microsoft.com/office/word/2006/wordml" xmlns:wps="http://schemas.microsoft.com/office/word/2010/wordprocessingShape" xmlns:wpsCustomData="http://www.wps.cn/officeDocument/2013/wpsCustomData" mc:Ignorable="w14 w15 wp14">
+<w:document xmlns:wpc="http://schemas.microsoft.com/office/word/2010/wordprocessingCanvas" xmlns:mo="http://schemas.microsoft.com/office/mac/office/2008/main" xmlns:mc="http://schemas.openxmlformats.org/markup-compatibility/2006" xmlns:mv="urn:schemas-microsoft-com:mac:vml" xmlns:o="urn:schemas-microsoft-com:office:office" xmlns:r="http://schemas.openxmlformats.org/officeDocument/2006/relationships" xmlns:m="http://schemas.openxmlformats.org/officeDocument/2006/math" xmlns:v="urn:schemas-microsoft-com:vml" xmlns:wp14="http://schemas.microsoft.com/office/word/2010/wordprocessingDrawing" xmlns:wp="http://schemas.openxmlformats.org/drawingml/2006/wordprocessingDrawing" xmlns:w10="urn:schemas-microsoft-com:office:word" xmlns:w="http://schemas.openxmlformats.org/wordprocessingml/2006/main" xmlns:w14="http://schemas.microsoft.com/office/word/2010/wordml" xmlns:w15="http://schemas.microsoft.com/office/word/2012/wordml" xmlns:wpg="http://schemas.microsoft.com/office/word/2010/wordprocessingGroup" xmlns:wpi="http://schemas.microsoft.com/office/word/2010/wordprocessingInk" xmlns:wne="http://schemas.microsoft.com/office/word/2006/wordml" xmlns:wps="http://schemas.microsoft.com/office/word/2010/wordprocessingShape" mc:Ignorable="w14 w15 wp14">
   <w:background w:color="FFFFFF"/>
   <w:body>
     <w:p>
       <w:pPr>
-        <w:pStyle w:val="8"/>
+        <w:pStyle w:val="a5"/>
         <w:rPr>
           <w:rFonts w:ascii="Times New Roman" w:hAnsi="Times New Roman" w:cs="Times New Roman"/>
         </w:rPr>
@@ -247,7 +247,7 @@
       </w:pPr>
       <w:r>
         <w:rPr>
-          <w:rFonts w:hint="eastAsia" w:ascii="Times New Roman" w:hAnsi="Times New Roman" w:cs="Times New Roman"/>
+          <w:rFonts w:ascii="Times New Roman" w:hAnsi="Times New Roman" w:cs="Times New Roman" w:hint="eastAsia"/>
           <w:sz w:val="28"/>
           <w:szCs w:val="28"/>
           <w:lang w:eastAsia="zh-CN"/>
@@ -275,7 +275,7 @@
       </w:pPr>
       <w:r>
         <w:rPr>
-          <w:rFonts w:hint="eastAsia" w:ascii="Times New Roman" w:hAnsi="Times New Roman" w:cs="Times New Roman"/>
+          <w:rFonts w:ascii="Times New Roman" w:hAnsi="Times New Roman" w:cs="Times New Roman" w:hint="eastAsia"/>
           <w:sz w:val="28"/>
           <w:szCs w:val="28"/>
           <w:lang w:eastAsia="zh-CN"/>
@@ -303,7 +303,7 @@
       </w:pPr>
       <w:r>
         <w:rPr>
-          <w:rFonts w:hint="eastAsia" w:ascii="Times New Roman" w:hAnsi="Times New Roman" w:cs="Times New Roman"/>
+          <w:rFonts w:ascii="Times New Roman" w:hAnsi="Times New Roman" w:cs="Times New Roman" w:hint="eastAsia"/>
           <w:sz w:val="28"/>
           <w:szCs w:val="28"/>
           <w:lang w:eastAsia="zh-CN"/>
@@ -331,7 +331,7 @@
       </w:pPr>
       <w:r>
         <w:rPr>
-          <w:rFonts w:hint="eastAsia" w:ascii="Times New Roman" w:hAnsi="Times New Roman" w:cs="Times New Roman"/>
+          <w:rFonts w:ascii="Times New Roman" w:hAnsi="Times New Roman" w:cs="Times New Roman" w:hint="eastAsia"/>
           <w:sz w:val="28"/>
           <w:szCs w:val="28"/>
           <w:lang w:eastAsia="zh-CN"/>
@@ -359,7 +359,7 @@
       </w:pPr>
       <w:r>
         <w:rPr>
-          <w:rFonts w:hint="eastAsia" w:ascii="Times New Roman" w:hAnsi="Times New Roman" w:cs="Times New Roman"/>
+          <w:rFonts w:ascii="Times New Roman" w:hAnsi="Times New Roman" w:cs="Times New Roman" w:hint="eastAsia"/>
           <w:sz w:val="28"/>
           <w:szCs w:val="28"/>
           <w:lang w:eastAsia="zh-CN"/>
@@ -379,7 +379,7 @@
     <w:p>
       <w:pPr>
         <w:rPr>
-          <w:rFonts w:hint="eastAsia" w:ascii="Times New Roman" w:hAnsi="Times New Roman" w:cs="Times New Roman"/>
+          <w:rFonts w:ascii="Times New Roman" w:hAnsi="Times New Roman" w:cs="Times New Roman"/>
           <w:sz w:val="28"/>
           <w:szCs w:val="28"/>
           <w:lang w:eastAsia="zh-CN"/>
@@ -388,7 +388,7 @@
     </w:p>
     <w:p>
       <w:pPr>
-        <w:pStyle w:val="2"/>
+        <w:pStyle w:val="1"/>
         <w:numPr>
           <w:ilvl w:val="0"/>
           <w:numId w:val="1"/>
@@ -401,6 +401,7 @@
         <w:rPr>
           <w:lang w:eastAsia="zh-CN"/>
         </w:rPr>
+        <w:lastRenderedPageBreak/>
         <w:t>Introduction</w:t>
       </w:r>
     </w:p>
@@ -425,13 +426,12 @@
     </w:p>
     <w:p>
       <w:pPr>
-        <w:pStyle w:val="2"/>
+        <w:pStyle w:val="1"/>
         <w:numPr>
           <w:ilvl w:val="0"/>
           <w:numId w:val="1"/>
         </w:numPr>
         <w:rPr>
-          <w:rFonts w:hint="eastAsia"/>
           <w:lang w:eastAsia="zh-CN"/>
         </w:rPr>
       </w:pPr>
@@ -444,13 +444,12 @@
     </w:p>
     <w:p>
       <w:pPr>
-        <w:pStyle w:val="3"/>
+        <w:pStyle w:val="2"/>
         <w:numPr>
           <w:ilvl w:val="1"/>
           <w:numId w:val="1"/>
         </w:numPr>
         <w:rPr>
-          <w:rFonts w:hint="eastAsia"/>
           <w:lang w:eastAsia="zh-CN"/>
         </w:rPr>
       </w:pPr>
@@ -482,7 +481,7 @@
     </w:p>
     <w:p>
       <w:pPr>
-        <w:pStyle w:val="5"/>
+        <w:pStyle w:val="4"/>
         <w:numPr>
           <w:ilvl w:val="2"/>
           <w:numId w:val="1"/>
@@ -495,12 +494,13 @@
         <w:rPr>
           <w:lang w:eastAsia="zh-CN"/>
         </w:rPr>
+        <w:lastRenderedPageBreak/>
         <w:t>Program counter (PC) register</w:t>
       </w:r>
     </w:p>
     <w:p>
       <w:pPr>
-        <w:pStyle w:val="6"/>
+        <w:pStyle w:val="5"/>
         <w:rPr>
           <w:lang w:eastAsia="zh-CN"/>
         </w:rPr>
@@ -544,9 +544,11 @@
       <w:r>
         <w:rPr>
           <w:rFonts w:ascii="Times New Roman" w:hAnsi="Times New Roman" w:cs="Times New Roman"/>
+          <w:noProof/>
+          <w:lang w:eastAsia="zh-CN"/>
         </w:rPr>
         <w:drawing>
-          <wp:inline distT="0" distB="0" distL="0" distR="0">
+          <wp:inline distT="0" distB="0" distL="0" distR="0" wp14:anchorId="661433CE" wp14:editId="30145BA0">
             <wp:extent cx="2620645" cy="1844675"/>
             <wp:effectExtent l="0" t="0" r="0" b="9525"/>
             <wp:docPr id="31" name="图片 7" descr="屏幕快照%202016-12-11%20下午1.03.59.png"/>
@@ -563,7 +565,7 @@
                     </pic:cNvPicPr>
                   </pic:nvPicPr>
                   <pic:blipFill>
-                    <a:blip r:embed="rId4">
+                    <a:blip r:embed="rId6">
                       <a:extLst>
                         <a:ext uri="{28A0092B-C50C-407E-A947-70E740481C1C}">
                           <a14:useLocalDpi xmlns:a14="http://schemas.microsoft.com/office/drawing/2010/main" val="0"/>
@@ -598,13 +600,13 @@
     <w:p>
       <w:pPr>
         <w:rPr>
-          <w:rFonts w:hint="eastAsia" w:ascii="Times New Roman" w:hAnsi="Times New Roman" w:cs="Times New Roman"/>
-        </w:rPr>
-      </w:pPr>
-    </w:p>
-    <w:p>
-      <w:pPr>
-        <w:pStyle w:val="6"/>
+          <w:rFonts w:ascii="Times New Roman" w:hAnsi="Times New Roman" w:cs="Times New Roman"/>
+        </w:rPr>
+      </w:pPr>
+    </w:p>
+    <w:p>
+      <w:pPr>
+        <w:pStyle w:val="5"/>
         <w:rPr>
           <w:lang w:eastAsia="zh-CN"/>
         </w:rPr>
@@ -619,7 +621,7 @@
     <w:p>
       <w:pPr>
         <w:rPr>
-          <w:rFonts w:hint="eastAsia" w:ascii="Times New Roman" w:hAnsi="Times New Roman" w:cs="Times New Roman"/>
+          <w:rFonts w:ascii="Times New Roman" w:hAnsi="Times New Roman" w:cs="Times New Roman"/>
           <w:lang w:eastAsia="zh-CN"/>
         </w:rPr>
       </w:pPr>
@@ -666,11 +668,6 @@
           <w:rFonts w:ascii="Times New Roman" w:hAnsi="Times New Roman" w:cs="Times New Roman"/>
         </w:rPr>
         <w:tab/>
-      </w:r>
-      <w:r>
-        <w:rPr>
-          <w:rFonts w:ascii="Times New Roman" w:hAnsi="Times New Roman" w:cs="Times New Roman"/>
-        </w:rPr>
         <w:t>nextPC = PC + 4</w:t>
       </w:r>
     </w:p>
@@ -709,11 +706,6 @@
           <w:rFonts w:ascii="Times New Roman" w:hAnsi="Times New Roman" w:cs="Times New Roman"/>
         </w:rPr>
         <w:tab/>
-      </w:r>
-      <w:r>
-        <w:rPr>
-          <w:rFonts w:ascii="Times New Roman" w:hAnsi="Times New Roman" w:cs="Times New Roman"/>
-        </w:rPr>
         <w:t>nextPC = PC + 4 + offset*4</w:t>
       </w:r>
     </w:p>
@@ -752,11 +744,6 @@
           <w:rFonts w:ascii="Times New Roman" w:hAnsi="Times New Roman" w:cs="Times New Roman"/>
         </w:rPr>
         <w:tab/>
-      </w:r>
-      <w:r>
-        <w:rPr>
-          <w:rFonts w:ascii="Times New Roman" w:hAnsi="Times New Roman" w:cs="Times New Roman"/>
-        </w:rPr>
         <w:t>nextPC = (PC+4)[31:28] &amp; addr &amp; “00”</w:t>
       </w:r>
     </w:p>
@@ -795,11 +782,6 @@
           <w:rFonts w:ascii="Times New Roman" w:hAnsi="Times New Roman" w:cs="Times New Roman"/>
         </w:rPr>
         <w:tab/>
-      </w:r>
-      <w:r>
-        <w:rPr>
-          <w:rFonts w:ascii="Times New Roman" w:hAnsi="Times New Roman" w:cs="Times New Roman"/>
-        </w:rPr>
         <w:t>nextPC = PC</w:t>
       </w:r>
     </w:p>
@@ -841,9 +823,12 @@
       <w:r>
         <w:rPr>
           <w:rFonts w:ascii="Times New Roman" w:hAnsi="Times New Roman" w:cs="Times New Roman"/>
-        </w:rPr>
+          <w:noProof/>
+          <w:lang w:eastAsia="zh-CN"/>
+        </w:rPr>
+        <w:lastRenderedPageBreak/>
         <w:drawing>
-          <wp:inline distT="0" distB="0" distL="114300" distR="114300">
+          <wp:inline distT="0" distB="0" distL="114300" distR="114300" wp14:anchorId="180BE849" wp14:editId="1BDB0639">
             <wp:extent cx="6186805" cy="1644650"/>
             <wp:effectExtent l="0" t="0" r="4445" b="12700"/>
             <wp:docPr id="3" name="Picture 3"/>
@@ -860,7 +845,7 @@
                     </pic:cNvPicPr>
                   </pic:nvPicPr>
                   <pic:blipFill>
-                    <a:blip r:embed="rId5"/>
+                    <a:blip r:embed="rId7"/>
                     <a:stretch>
                       <a:fillRect/>
                     </a:stretch>
@@ -894,7 +879,7 @@
       </w:pPr>
       <w:r>
         <w:rPr>
-          <w:rFonts w:hint="eastAsia" w:ascii="Times New Roman" w:hAnsi="Times New Roman" w:cs="Times New Roman"/>
+          <w:rFonts w:ascii="Times New Roman" w:hAnsi="Times New Roman" w:cs="Times New Roman" w:hint="eastAsia"/>
         </w:rPr>
         <w:t>▲</w:t>
       </w:r>
@@ -914,9 +899,11 @@
       <w:r>
         <w:rPr>
           <w:rFonts w:ascii="Times New Roman" w:hAnsi="Times New Roman" w:cs="Times New Roman"/>
+          <w:noProof/>
+          <w:lang w:eastAsia="zh-CN"/>
         </w:rPr>
         <w:drawing>
-          <wp:inline distT="0" distB="0" distL="114300" distR="114300">
+          <wp:inline distT="0" distB="0" distL="114300" distR="114300" wp14:anchorId="3C8A7A0C" wp14:editId="2778E0D3">
             <wp:extent cx="6184900" cy="1606550"/>
             <wp:effectExtent l="0" t="0" r="6350" b="12700"/>
             <wp:docPr id="4" name="Picture 4"/>
@@ -933,7 +920,7 @@
                     </pic:cNvPicPr>
                   </pic:nvPicPr>
                   <pic:blipFill>
-                    <a:blip r:embed="rId6"/>
+                    <a:blip r:embed="rId8"/>
                     <a:stretch>
                       <a:fillRect/>
                     </a:stretch>
@@ -967,7 +954,7 @@
       </w:pPr>
       <w:r>
         <w:rPr>
-          <w:rFonts w:hint="eastAsia" w:ascii="Times New Roman" w:hAnsi="Times New Roman" w:cs="Times New Roman"/>
+          <w:rFonts w:ascii="Times New Roman" w:hAnsi="Times New Roman" w:cs="Times New Roman" w:hint="eastAsia"/>
         </w:rPr>
         <w:t>▲</w:t>
       </w:r>
@@ -987,9 +974,11 @@
       <w:r>
         <w:rPr>
           <w:rFonts w:ascii="Times New Roman" w:hAnsi="Times New Roman" w:cs="Times New Roman"/>
+          <w:noProof/>
+          <w:lang w:eastAsia="zh-CN"/>
         </w:rPr>
         <w:drawing>
-          <wp:inline distT="0" distB="0" distL="114300" distR="114300">
+          <wp:inline distT="0" distB="0" distL="114300" distR="114300" wp14:anchorId="6355B68C" wp14:editId="6A490607">
             <wp:extent cx="6186805" cy="1652905"/>
             <wp:effectExtent l="0" t="0" r="4445" b="4445"/>
             <wp:docPr id="5" name="Picture 5"/>
@@ -1006,7 +995,7 @@
                     </pic:cNvPicPr>
                   </pic:nvPicPr>
                   <pic:blipFill>
-                    <a:blip r:embed="rId7"/>
+                    <a:blip r:embed="rId9"/>
                     <a:stretch>
                       <a:fillRect/>
                     </a:stretch>
@@ -1040,7 +1029,7 @@
       </w:pPr>
       <w:r>
         <w:rPr>
-          <w:rFonts w:hint="eastAsia" w:ascii="Times New Roman" w:hAnsi="Times New Roman" w:cs="Times New Roman"/>
+          <w:rFonts w:ascii="Times New Roman" w:hAnsi="Times New Roman" w:cs="Times New Roman" w:hint="eastAsia"/>
         </w:rPr>
         <w:t>▲</w:t>
       </w:r>
@@ -1060,9 +1049,11 @@
       <w:r>
         <w:rPr>
           <w:rFonts w:ascii="Times New Roman" w:hAnsi="Times New Roman" w:cs="Times New Roman"/>
+          <w:noProof/>
+          <w:lang w:eastAsia="zh-CN"/>
         </w:rPr>
         <w:drawing>
-          <wp:inline distT="0" distB="0" distL="114300" distR="114300">
+          <wp:inline distT="0" distB="0" distL="114300" distR="114300" wp14:anchorId="0E792D56" wp14:editId="59CCFA35">
             <wp:extent cx="6186805" cy="1644650"/>
             <wp:effectExtent l="0" t="0" r="4445" b="12700"/>
             <wp:docPr id="6" name="Picture 6"/>
@@ -1079,7 +1070,7 @@
                     </pic:cNvPicPr>
                   </pic:nvPicPr>
                   <pic:blipFill>
-                    <a:blip r:embed="rId8"/>
+                    <a:blip r:embed="rId10"/>
                     <a:stretch>
                       <a:fillRect/>
                     </a:stretch>
@@ -1113,7 +1104,7 @@
       </w:pPr>
       <w:r>
         <w:rPr>
-          <w:rFonts w:hint="eastAsia" w:ascii="Times New Roman" w:hAnsi="Times New Roman" w:cs="Times New Roman"/>
+          <w:rFonts w:ascii="Times New Roman" w:hAnsi="Times New Roman" w:cs="Times New Roman" w:hint="eastAsia"/>
         </w:rPr>
         <w:t>▲</w:t>
       </w:r>
@@ -1133,9 +1124,12 @@
       <w:r>
         <w:rPr>
           <w:rFonts w:ascii="Times New Roman" w:hAnsi="Times New Roman" w:cs="Times New Roman"/>
-        </w:rPr>
+          <w:noProof/>
+          <w:lang w:eastAsia="zh-CN"/>
+        </w:rPr>
+        <w:lastRenderedPageBreak/>
         <w:drawing>
-          <wp:inline distT="0" distB="0" distL="114300" distR="114300">
+          <wp:inline distT="0" distB="0" distL="114300" distR="114300" wp14:anchorId="27A7A569" wp14:editId="65818509">
             <wp:extent cx="6181090" cy="1701800"/>
             <wp:effectExtent l="0" t="0" r="10160" b="12700"/>
             <wp:docPr id="7" name="Picture 7"/>
@@ -1152,7 +1146,7 @@
                     </pic:cNvPicPr>
                   </pic:nvPicPr>
                   <pic:blipFill>
-                    <a:blip r:embed="rId9"/>
+                    <a:blip r:embed="rId11"/>
                     <a:stretch>
                       <a:fillRect/>
                     </a:stretch>
@@ -1186,7 +1180,7 @@
       </w:pPr>
       <w:r>
         <w:rPr>
-          <w:rFonts w:hint="eastAsia" w:ascii="Times New Roman" w:hAnsi="Times New Roman" w:cs="Times New Roman"/>
+          <w:rFonts w:ascii="Times New Roman" w:hAnsi="Times New Roman" w:cs="Times New Roman" w:hint="eastAsia"/>
         </w:rPr>
         <w:t>▲</w:t>
       </w:r>
@@ -1201,21 +1195,12 @@
       <w:pPr>
         <w:widowControl w:val="0"/>
         <w:jc w:val="both"/>
-        <w:rPr>
-          <w:rFonts w:hint="eastAsia"/>
-        </w:rPr>
-      </w:pPr>
-    </w:p>
-    <w:p>
-      <w:pPr>
-        <w:rPr>
-          <w:rFonts w:hint="eastAsia"/>
-        </w:rPr>
-      </w:pPr>
-    </w:p>
-    <w:p>
-      <w:pPr>
-        <w:pStyle w:val="5"/>
+      </w:pPr>
+    </w:p>
+    <w:p/>
+    <w:p>
+      <w:pPr>
+        <w:pStyle w:val="4"/>
         <w:numPr>
           <w:ilvl w:val="2"/>
           <w:numId w:val="1"/>
@@ -1240,9 +1225,8 @@
     </w:p>
     <w:p>
       <w:pPr>
-        <w:pStyle w:val="6"/>
-        <w:rPr>
-          <w:rFonts w:hint="eastAsia"/>
+        <w:pStyle w:val="5"/>
+        <w:rPr>
           <w:lang w:eastAsia="zh-CN"/>
         </w:rPr>
       </w:pPr>
@@ -1253,13 +1237,7 @@
         <w:t>Brief Introduction:</w:t>
       </w:r>
     </w:p>
-    <w:p>
-      <w:pPr>
-        <w:rPr>
-          <w:rFonts w:hint="eastAsia"/>
-        </w:rPr>
-      </w:pPr>
-    </w:p>
+    <w:p/>
     <w:p>
       <w:pPr>
         <w:autoSpaceDE w:val="0"/>
@@ -1292,10 +1270,11 @@
       <w:r>
         <w:rPr>
           <w:rFonts w:ascii="Times New Roman" w:hAnsi="Times New Roman" w:cs="Times New Roman"/>
+          <w:noProof/>
           <w:lang w:eastAsia="zh-CN"/>
         </w:rPr>
         <w:drawing>
-          <wp:inline distT="0" distB="0" distL="0" distR="0">
+          <wp:inline distT="0" distB="0" distL="0" distR="0" wp14:anchorId="34D98695" wp14:editId="180CD394">
             <wp:extent cx="1994535" cy="1430655"/>
             <wp:effectExtent l="0" t="0" r="12065" b="0"/>
             <wp:docPr id="24" name="Picture 24"/>
@@ -1312,7 +1291,7 @@
                     </pic:cNvPicPr>
                   </pic:nvPicPr>
                   <pic:blipFill>
-                    <a:blip r:embed="rId10" cstate="print">
+                    <a:blip r:embed="rId12" cstate="print">
                       <a:extLst>
                         <a:ext uri="{28A0092B-C50C-407E-A947-70E740481C1C}">
                           <a14:useLocalDpi xmlns:a14="http://schemas.microsoft.com/office/drawing/2010/main" val="0"/>
@@ -1341,16 +1320,16 @@
     </w:p>
     <w:p>
       <w:pPr>
-        <w:pStyle w:val="6"/>
-        <w:rPr>
-          <w:rFonts w:hint="eastAsia"/>
-          <w:lang w:eastAsia="zh-CN"/>
-        </w:rPr>
-      </w:pPr>
-      <w:r>
-        <w:rPr>
-          <w:lang w:eastAsia="zh-CN"/>
-        </w:rPr>
+        <w:pStyle w:val="5"/>
+        <w:rPr>
+          <w:lang w:eastAsia="zh-CN"/>
+        </w:rPr>
+      </w:pPr>
+      <w:r>
+        <w:rPr>
+          <w:lang w:eastAsia="zh-CN"/>
+        </w:rPr>
+        <w:lastRenderedPageBreak/>
         <w:t>Functional Simulation:</w:t>
       </w:r>
     </w:p>
@@ -1368,7 +1347,7 @@
       </w:r>
       <w:r>
         <w:rPr>
-          <w:rFonts w:hint="eastAsia" w:ascii="Times New Roman" w:hAnsi="Times New Roman" w:cs="Times New Roman"/>
+          <w:rFonts w:ascii="Times New Roman" w:hAnsi="Times New Roman" w:cs="Times New Roman" w:hint="eastAsia"/>
         </w:rPr>
         <w:t>he</w:t>
       </w:r>
@@ -1380,7 +1359,7 @@
       </w:r>
       <w:r>
         <w:rPr>
-          <w:rFonts w:hint="eastAsia" w:ascii="Times New Roman" w:hAnsi="Times New Roman" w:cs="Times New Roman"/>
+          <w:rFonts w:ascii="Times New Roman" w:hAnsi="Times New Roman" w:cs="Times New Roman" w:hint="eastAsia"/>
         </w:rPr>
         <w:t>pic</w:t>
       </w:r>
@@ -1393,7 +1372,7 @@
     </w:p>
     <w:p>
       <w:pPr>
-        <w:pStyle w:val="15"/>
+        <w:pStyle w:val="11"/>
         <w:ind w:left="420" w:firstLine="0"/>
         <w:rPr>
           <w:rFonts w:ascii="Times New Roman" w:hAnsi="Times New Roman" w:cs="Times New Roman"/>
@@ -1422,9 +1401,11 @@
       <w:r>
         <w:rPr>
           <w:rFonts w:ascii="Times New Roman" w:hAnsi="Times New Roman" w:cs="Times New Roman"/>
+          <w:noProof/>
+          <w:lang w:eastAsia="zh-CN"/>
         </w:rPr>
         <w:drawing>
-          <wp:inline distT="0" distB="0" distL="0" distR="0">
+          <wp:inline distT="0" distB="0" distL="0" distR="0" wp14:anchorId="3F1D9940" wp14:editId="6D8D06D6">
             <wp:extent cx="5274310" cy="1259205"/>
             <wp:effectExtent l="0" t="0" r="2540" b="0"/>
             <wp:docPr id="22" name="Picture 1"/>
@@ -1441,7 +1422,7 @@
                     </pic:cNvPicPr>
                   </pic:nvPicPr>
                   <pic:blipFill>
-                    <a:blip r:embed="rId11"/>
+                    <a:blip r:embed="rId13"/>
                     <a:stretch>
                       <a:fillRect/>
                     </a:stretch>
@@ -1477,7 +1458,7 @@
       </w:pPr>
       <w:r>
         <w:rPr>
-          <w:rFonts w:hint="eastAsia" w:ascii="Times New Roman" w:hAnsi="Times New Roman" w:cs="Times New Roman"/>
+          <w:rFonts w:ascii="Times New Roman" w:hAnsi="Times New Roman" w:cs="Times New Roman" w:hint="eastAsia"/>
         </w:rPr>
         <w:t>L</w:t>
       </w:r>
@@ -1497,9 +1478,11 @@
       <w:r>
         <w:rPr>
           <w:rFonts w:ascii="Times New Roman" w:hAnsi="Times New Roman" w:cs="Times New Roman"/>
+          <w:noProof/>
+          <w:lang w:eastAsia="zh-CN"/>
         </w:rPr>
         <w:drawing>
-          <wp:inline distT="0" distB="0" distL="0" distR="0">
+          <wp:inline distT="0" distB="0" distL="0" distR="0" wp14:anchorId="564C30BC" wp14:editId="43F672D7">
             <wp:extent cx="5274310" cy="1330325"/>
             <wp:effectExtent l="0" t="0" r="2540" b="3175"/>
             <wp:docPr id="23" name="Picture 21"/>
@@ -1516,7 +1499,7 @@
                     </pic:cNvPicPr>
                   </pic:nvPicPr>
                   <pic:blipFill>
-                    <a:blip r:embed="rId12"/>
+                    <a:blip r:embed="rId14"/>
                     <a:stretch>
                       <a:fillRect/>
                     </a:stretch>
@@ -1573,9 +1556,11 @@
       <w:r>
         <w:rPr>
           <w:rFonts w:ascii="Times New Roman" w:hAnsi="Times New Roman" w:cs="Times New Roman"/>
+          <w:noProof/>
+          <w:lang w:eastAsia="zh-CN"/>
         </w:rPr>
         <w:drawing>
-          <wp:inline distT="0" distB="0" distL="0" distR="0">
+          <wp:inline distT="0" distB="0" distL="0" distR="0" wp14:anchorId="60A07413" wp14:editId="0691F22B">
             <wp:extent cx="5274310" cy="1200785"/>
             <wp:effectExtent l="0" t="0" r="2540" b="0"/>
             <wp:docPr id="20" name="Picture 20"/>
@@ -1592,7 +1577,7 @@
                     </pic:cNvPicPr>
                   </pic:nvPicPr>
                   <pic:blipFill>
-                    <a:blip r:embed="rId13"/>
+                    <a:blip r:embed="rId15"/>
                     <a:stretch>
                       <a:fillRect/>
                     </a:stretch>
@@ -1621,21 +1606,20 @@
         <w:spacing w:after="240" w:line="360" w:lineRule="atLeast"/>
         <w:jc w:val="both"/>
         <w:rPr>
-          <w:rFonts w:hint="eastAsia" w:ascii="Times New Roman" w:hAnsi="Times New Roman" w:cs="Times New Roman"/>
-        </w:rPr>
-      </w:pPr>
-    </w:p>
-    <w:p>
-      <w:pPr>
-        <w:rPr>
-          <w:rFonts w:hint="eastAsia"/>
-          <w:lang w:eastAsia="zh-CN"/>
-        </w:rPr>
-      </w:pPr>
-    </w:p>
-    <w:p>
-      <w:pPr>
-        <w:pStyle w:val="5"/>
+          <w:rFonts w:ascii="Times New Roman" w:hAnsi="Times New Roman" w:cs="Times New Roman"/>
+        </w:rPr>
+      </w:pPr>
+    </w:p>
+    <w:p>
+      <w:pPr>
+        <w:rPr>
+          <w:lang w:eastAsia="zh-CN"/>
+        </w:rPr>
+      </w:pPr>
+    </w:p>
+    <w:p>
+      <w:pPr>
+        <w:pStyle w:val="4"/>
         <w:numPr>
           <w:ilvl w:val="2"/>
           <w:numId w:val="1"/>
@@ -1653,9 +1637,8 @@
     </w:p>
     <w:p>
       <w:pPr>
-        <w:pStyle w:val="6"/>
-        <w:rPr>
-          <w:rFonts w:hint="eastAsia"/>
+        <w:pStyle w:val="5"/>
+        <w:rPr>
           <w:lang w:eastAsia="zh-CN"/>
         </w:rPr>
       </w:pPr>
@@ -1681,7 +1664,14 @@
         <w:rPr>
           <w:rFonts w:ascii="Times New Roman" w:hAnsi="Times New Roman" w:cs="Times New Roman"/>
         </w:rPr>
-        <w:t xml:space="preserve">This block contains 32, 32-bit registers and is synchronous with clock. The Register File gets the register address from Instruction Memory, and output 2 read data as inputs for ALU. There is also an independent write register in this block, which is used to store the data written back from Data Memory. </w:t>
+        <w:t xml:space="preserve">This block contains 32, 32-bit registers and is synchronous with clock. The Register File gets the register address from Instruction Memory, and output 2 read data as inputs for ALU. There is also </w:t>
+      </w:r>
+      <w:r>
+        <w:rPr>
+          <w:rFonts w:ascii="Times New Roman" w:hAnsi="Times New Roman" w:cs="Times New Roman"/>
+        </w:rPr>
+        <w:lastRenderedPageBreak/>
+        <w:t xml:space="preserve">an independent write register in this block, which is used to store the data written back from Data Memory. </w:t>
       </w:r>
     </w:p>
     <w:p>
@@ -1698,9 +1688,11 @@
       <w:r>
         <w:rPr>
           <w:rFonts w:ascii="Times New Roman" w:hAnsi="Times New Roman" w:cs="Times New Roman"/>
+          <w:noProof/>
+          <w:lang w:eastAsia="zh-CN"/>
         </w:rPr>
         <w:drawing>
-          <wp:inline distT="0" distB="0" distL="0" distR="0">
+          <wp:inline distT="0" distB="0" distL="0" distR="0" wp14:anchorId="2804195D" wp14:editId="404DD209">
             <wp:extent cx="2435860" cy="1771015"/>
             <wp:effectExtent l="0" t="0" r="2540" b="6985"/>
             <wp:docPr id="35" name="图片 10" descr="屏幕快照%202016-12-11%20下午1.23.16.png"/>
@@ -1717,7 +1709,7 @@
                     </pic:cNvPicPr>
                   </pic:nvPicPr>
                   <pic:blipFill>
-                    <a:blip r:embed="rId14">
+                    <a:blip r:embed="rId16">
                       <a:extLst>
                         <a:ext uri="{28A0092B-C50C-407E-A947-70E740481C1C}">
                           <a14:useLocalDpi xmlns:a14="http://schemas.microsoft.com/office/drawing/2010/main" val="0"/>
@@ -1751,9 +1743,8 @@
     </w:p>
     <w:p>
       <w:pPr>
-        <w:pStyle w:val="6"/>
-        <w:rPr>
-          <w:rFonts w:hint="eastAsia"/>
+        <w:pStyle w:val="5"/>
+        <w:rPr>
           <w:lang w:eastAsia="zh-CN"/>
         </w:rPr>
       </w:pPr>
@@ -1767,20 +1758,19 @@
     <w:p>
       <w:pPr>
         <w:rPr>
-          <w:rFonts w:hint="eastAsia"/>
-          <w:lang w:eastAsia="zh-CN"/>
-        </w:rPr>
-      </w:pPr>
-    </w:p>
-    <w:p>
-      <w:pPr>
-        <w:rPr>
-          <w:rFonts w:ascii="Times New Roman" w:hAnsi="Times New Roman" w:cs="Times New Roman"/>
-        </w:rPr>
-      </w:pPr>
-      <w:r>
-        <w:rPr>
-          <w:rFonts w:hint="eastAsia" w:ascii="Times New Roman" w:hAnsi="Times New Roman" w:cs="Times New Roman"/>
+          <w:lang w:eastAsia="zh-CN"/>
+        </w:rPr>
+      </w:pPr>
+    </w:p>
+    <w:p>
+      <w:pPr>
+        <w:rPr>
+          <w:rFonts w:ascii="Times New Roman" w:hAnsi="Times New Roman" w:cs="Times New Roman"/>
+        </w:rPr>
+      </w:pPr>
+      <w:r>
+        <w:rPr>
+          <w:rFonts w:ascii="Times New Roman" w:hAnsi="Times New Roman" w:cs="Times New Roman" w:hint="eastAsia"/>
         </w:rPr>
         <w:t>The checking operations are described below:</w:t>
       </w:r>
@@ -1800,7 +1790,7 @@
       </w:pPr>
       <w:r>
         <w:rPr>
-          <w:rFonts w:hint="eastAsia" w:ascii="Times New Roman" w:hAnsi="Times New Roman" w:cs="Times New Roman"/>
+          <w:rFonts w:ascii="Times New Roman" w:hAnsi="Times New Roman" w:cs="Times New Roman" w:hint="eastAsia"/>
         </w:rPr>
         <w:t xml:space="preserve">1. Let rs, rt, rd &lt;= </w:t>
       </w:r>
@@ -1812,7 +1802,7 @@
       </w:r>
       <w:r>
         <w:rPr>
-          <w:rFonts w:hint="eastAsia" w:ascii="Times New Roman" w:hAnsi="Times New Roman" w:cs="Times New Roman"/>
+          <w:rFonts w:ascii="Times New Roman" w:hAnsi="Times New Roman" w:cs="Times New Roman" w:hint="eastAsia"/>
         </w:rPr>
         <w:t>00000</w:t>
       </w:r>
@@ -1824,7 +1814,7 @@
       </w:r>
       <w:r>
         <w:rPr>
-          <w:rFonts w:hint="eastAsia" w:ascii="Times New Roman" w:hAnsi="Times New Roman" w:cs="Times New Roman"/>
+          <w:rFonts w:ascii="Times New Roman" w:hAnsi="Times New Roman" w:cs="Times New Roman" w:hint="eastAsia"/>
         </w:rPr>
         <w:t xml:space="preserve">   -- point to reg(0)</w:t>
       </w:r>
@@ -1837,7 +1827,7 @@
       </w:pPr>
       <w:r>
         <w:rPr>
-          <w:rFonts w:hint="eastAsia" w:ascii="Times New Roman" w:hAnsi="Times New Roman" w:cs="Times New Roman"/>
+          <w:rFonts w:ascii="Times New Roman" w:hAnsi="Times New Roman" w:cs="Times New Roman" w:hint="eastAsia"/>
         </w:rPr>
         <w:t>2. Generate a random number and let wd &lt;= number  -- a random value to be written</w:t>
       </w:r>
@@ -1850,7 +1840,7 @@
       </w:pPr>
       <w:r>
         <w:rPr>
-          <w:rFonts w:hint="eastAsia" w:ascii="Times New Roman" w:hAnsi="Times New Roman" w:cs="Times New Roman"/>
+          <w:rFonts w:ascii="Times New Roman" w:hAnsi="Times New Roman" w:cs="Times New Roman" w:hint="eastAsia"/>
         </w:rPr>
         <w:t xml:space="preserve">3. Set we &lt;= </w:t>
       </w:r>
@@ -1862,7 +1852,7 @@
       </w:r>
       <w:r>
         <w:rPr>
-          <w:rFonts w:hint="eastAsia" w:ascii="Times New Roman" w:hAnsi="Times New Roman" w:cs="Times New Roman"/>
+          <w:rFonts w:ascii="Times New Roman" w:hAnsi="Times New Roman" w:cs="Times New Roman" w:hint="eastAsia"/>
         </w:rPr>
         <w:t>1</w:t>
       </w:r>
@@ -1874,7 +1864,7 @@
       </w:r>
       <w:r>
         <w:rPr>
-          <w:rFonts w:hint="eastAsia" w:ascii="Times New Roman" w:hAnsi="Times New Roman" w:cs="Times New Roman"/>
+          <w:rFonts w:ascii="Times New Roman" w:hAnsi="Times New Roman" w:cs="Times New Roman" w:hint="eastAsia"/>
         </w:rPr>
         <w:t xml:space="preserve"> to perform write function   -- write the random value into rd</w:t>
       </w:r>
@@ -1887,7 +1877,7 @@
       </w:pPr>
       <w:r>
         <w:rPr>
-          <w:rFonts w:hint="eastAsia" w:ascii="Times New Roman" w:hAnsi="Times New Roman" w:cs="Times New Roman"/>
+          <w:rFonts w:ascii="Times New Roman" w:hAnsi="Times New Roman" w:cs="Times New Roman" w:hint="eastAsia"/>
         </w:rPr>
         <w:t>4. Check if rd1 and rd2 are equal to wd   -- check the values read from rs and rt</w:t>
       </w:r>
@@ -1914,7 +1904,7 @@
       </w:pPr>
       <w:r>
         <w:rPr>
-          <w:rFonts w:hint="eastAsia" w:ascii="Times New Roman" w:hAnsi="Times New Roman" w:cs="Times New Roman"/>
+          <w:rFonts w:ascii="Times New Roman" w:hAnsi="Times New Roman" w:cs="Times New Roman" w:hint="eastAsia"/>
         </w:rPr>
         <w:t>Then repeat 2-4 to generate 1000 random numbers in total to check if the read values are equal to the written values in all the 1000 cases.</w:t>
       </w:r>
@@ -1927,7 +1917,7 @@
       </w:pPr>
       <w:r>
         <w:rPr>
-          <w:rFonts w:hint="eastAsia" w:ascii="Times New Roman" w:hAnsi="Times New Roman" w:cs="Times New Roman"/>
+          <w:rFonts w:ascii="Times New Roman" w:hAnsi="Times New Roman" w:cs="Times New Roman" w:hint="eastAsia"/>
         </w:rPr>
         <w:t>After these 1000 case, let rs, rt and rd point to reg(1) (</w:t>
       </w:r>
@@ -1939,7 +1929,7 @@
       </w:r>
       <w:r>
         <w:rPr>
-          <w:rFonts w:hint="eastAsia" w:ascii="Times New Roman" w:hAnsi="Times New Roman" w:cs="Times New Roman"/>
+          <w:rFonts w:ascii="Times New Roman" w:hAnsi="Times New Roman" w:cs="Times New Roman" w:hint="eastAsia"/>
         </w:rPr>
         <w:t>00001</w:t>
       </w:r>
@@ -1951,7 +1941,7 @@
       </w:r>
       <w:r>
         <w:rPr>
-          <w:rFonts w:hint="eastAsia" w:ascii="Times New Roman" w:hAnsi="Times New Roman" w:cs="Times New Roman"/>
+          <w:rFonts w:ascii="Times New Roman" w:hAnsi="Times New Roman" w:cs="Times New Roman" w:hint="eastAsia"/>
         </w:rPr>
         <w:t xml:space="preserve">) and do another 1000 random cases, then reg(2), reg(3), </w:t>
       </w:r>
@@ -1963,7 +1953,7 @@
       </w:r>
       <w:r>
         <w:rPr>
-          <w:rFonts w:hint="eastAsia" w:ascii="Times New Roman" w:hAnsi="Times New Roman" w:cs="Times New Roman"/>
+          <w:rFonts w:ascii="Times New Roman" w:hAnsi="Times New Roman" w:cs="Times New Roman" w:hint="eastAsia"/>
         </w:rPr>
         <w:t xml:space="preserve"> until reg(30). (reg(31) is not used for write operation)</w:t>
       </w:r>
@@ -1976,7 +1966,7 @@
       </w:pPr>
       <w:r>
         <w:rPr>
-          <w:rFonts w:hint="eastAsia" w:ascii="Times New Roman" w:hAnsi="Times New Roman" w:cs="Times New Roman"/>
+          <w:rFonts w:ascii="Times New Roman" w:hAnsi="Times New Roman" w:cs="Times New Roman" w:hint="eastAsia"/>
         </w:rPr>
         <w:t xml:space="preserve">So there are totally 31*1000 = 31000 cases checked in this test bench. If anything goes wrong during the simulation, it will stop and report </w:t>
       </w:r>
@@ -1988,7 +1978,7 @@
       </w:r>
       <w:r>
         <w:rPr>
-          <w:rFonts w:hint="eastAsia" w:ascii="Times New Roman" w:hAnsi="Times New Roman" w:cs="Times New Roman"/>
+          <w:rFonts w:ascii="Times New Roman" w:hAnsi="Times New Roman" w:cs="Times New Roman" w:hint="eastAsia"/>
         </w:rPr>
         <w:t>Wrong</w:t>
       </w:r>
@@ -2000,7 +1990,7 @@
       </w:r>
       <w:r>
         <w:rPr>
-          <w:rFonts w:hint="eastAsia" w:ascii="Times New Roman" w:hAnsi="Times New Roman" w:cs="Times New Roman"/>
+          <w:rFonts w:ascii="Times New Roman" w:hAnsi="Times New Roman" w:cs="Times New Roman" w:hint="eastAsia"/>
         </w:rPr>
         <w:t xml:space="preserve">. If all cases pass, it will show that </w:t>
       </w:r>
@@ -2012,7 +2002,7 @@
       </w:r>
       <w:r>
         <w:rPr>
-          <w:rFonts w:hint="eastAsia" w:ascii="Times New Roman" w:hAnsi="Times New Roman" w:cs="Times New Roman"/>
+          <w:rFonts w:ascii="Times New Roman" w:hAnsi="Times New Roman" w:cs="Times New Roman" w:hint="eastAsia"/>
         </w:rPr>
         <w:t>1000*31 cases passed</w:t>
       </w:r>
@@ -2024,7 +2014,7 @@
       </w:r>
       <w:r>
         <w:rPr>
-          <w:rFonts w:hint="eastAsia" w:ascii="Times New Roman" w:hAnsi="Times New Roman" w:cs="Times New Roman"/>
+          <w:rFonts w:ascii="Times New Roman" w:hAnsi="Times New Roman" w:cs="Times New Roman" w:hint="eastAsia"/>
         </w:rPr>
         <w:t>.</w:t>
       </w:r>
@@ -2052,9 +2042,12 @@
       <w:r>
         <w:rPr>
           <w:rFonts w:ascii="Times New Roman" w:hAnsi="Times New Roman" w:cs="Times New Roman"/>
-        </w:rPr>
+          <w:noProof/>
+          <w:lang w:eastAsia="zh-CN"/>
+        </w:rPr>
+        <w:lastRenderedPageBreak/>
         <w:drawing>
-          <wp:inline distT="0" distB="0" distL="0" distR="0">
+          <wp:inline distT="0" distB="0" distL="0" distR="0" wp14:anchorId="047F8787" wp14:editId="2B7EFADE">
             <wp:extent cx="5274310" cy="2811145"/>
             <wp:effectExtent l="0" t="0" r="2540" b="8255"/>
             <wp:docPr id="1" name="图片 1"/>
@@ -2071,7 +2064,7 @@
                     </pic:cNvPicPr>
                   </pic:nvPicPr>
                   <pic:blipFill>
-                    <a:blip r:embed="rId15" cstate="print">
+                    <a:blip r:embed="rId17" cstate="print">
                       <a:extLst>
                         <a:ext uri="{28A0092B-C50C-407E-A947-70E740481C1C}">
                           <a14:useLocalDpi xmlns:a14="http://schemas.microsoft.com/office/drawing/2010/main" val="0"/>
@@ -2107,7 +2100,7 @@
       </w:pPr>
       <w:r>
         <w:rPr>
-          <w:rFonts w:hint="eastAsia" w:ascii="Times New Roman" w:hAnsi="Times New Roman" w:cs="Times New Roman"/>
+          <w:rFonts w:ascii="Times New Roman" w:hAnsi="Times New Roman" w:cs="Times New Roman" w:hint="eastAsia"/>
         </w:rPr>
         <w:t>Figure 1. The whole simulation.</w:t>
       </w:r>
@@ -2121,9 +2114,11 @@
       <w:r>
         <w:rPr>
           <w:rFonts w:ascii="Times New Roman" w:hAnsi="Times New Roman" w:cs="Times New Roman"/>
+          <w:noProof/>
+          <w:lang w:eastAsia="zh-CN"/>
         </w:rPr>
         <w:drawing>
-          <wp:inline distT="0" distB="0" distL="0" distR="0">
+          <wp:inline distT="0" distB="0" distL="0" distR="0" wp14:anchorId="416AF2A9" wp14:editId="3EEC1955">
             <wp:extent cx="5274310" cy="1768475"/>
             <wp:effectExtent l="0" t="0" r="2540" b="3175"/>
             <wp:docPr id="2" name="图片 2"/>
@@ -2140,7 +2135,7 @@
                     </pic:cNvPicPr>
                   </pic:nvPicPr>
                   <pic:blipFill>
-                    <a:blip r:embed="rId16" cstate="print">
+                    <a:blip r:embed="rId18" cstate="print">
                       <a:extLst>
                         <a:ext uri="{28A0092B-C50C-407E-A947-70E740481C1C}">
                           <a14:useLocalDpi xmlns:a14="http://schemas.microsoft.com/office/drawing/2010/main" val="0"/>
@@ -2176,7 +2171,7 @@
       </w:pPr>
       <w:r>
         <w:rPr>
-          <w:rFonts w:hint="eastAsia" w:ascii="Times New Roman" w:hAnsi="Times New Roman" w:cs="Times New Roman"/>
+          <w:rFonts w:ascii="Times New Roman" w:hAnsi="Times New Roman" w:cs="Times New Roman" w:hint="eastAsia"/>
         </w:rPr>
         <w:t>Figure 2. The first few cases</w:t>
       </w:r>
@@ -2190,9 +2185,11 @@
       <w:r>
         <w:rPr>
           <w:rFonts w:ascii="Times New Roman" w:hAnsi="Times New Roman" w:cs="Times New Roman"/>
+          <w:noProof/>
+          <w:lang w:eastAsia="zh-CN"/>
         </w:rPr>
         <w:drawing>
-          <wp:inline distT="0" distB="0" distL="0" distR="0">
+          <wp:inline distT="0" distB="0" distL="0" distR="0" wp14:anchorId="0294A6DA" wp14:editId="1BD1ABED">
             <wp:extent cx="5274310" cy="1652270"/>
             <wp:effectExtent l="0" t="0" r="2540" b="5080"/>
             <wp:docPr id="8" name="图片 8"/>
@@ -2209,7 +2206,7 @@
                     </pic:cNvPicPr>
                   </pic:nvPicPr>
                   <pic:blipFill>
-                    <a:blip r:embed="rId17" cstate="print">
+                    <a:blip r:embed="rId19" cstate="print">
                       <a:extLst>
                         <a:ext uri="{28A0092B-C50C-407E-A947-70E740481C1C}">
                           <a14:useLocalDpi xmlns:a14="http://schemas.microsoft.com/office/drawing/2010/main" val="0"/>
@@ -2245,7 +2242,7 @@
       </w:pPr>
       <w:r>
         <w:rPr>
-          <w:rFonts w:hint="eastAsia" w:ascii="Times New Roman" w:hAnsi="Times New Roman" w:cs="Times New Roman"/>
+          <w:rFonts w:ascii="Times New Roman" w:hAnsi="Times New Roman" w:cs="Times New Roman" w:hint="eastAsia"/>
         </w:rPr>
         <w:t>Figure 3. A few cases during the simulation</w:t>
       </w:r>
@@ -2259,9 +2256,12 @@
       <w:r>
         <w:rPr>
           <w:rFonts w:ascii="Times New Roman" w:hAnsi="Times New Roman" w:cs="Times New Roman"/>
-        </w:rPr>
+          <w:noProof/>
+          <w:lang w:eastAsia="zh-CN"/>
+        </w:rPr>
+        <w:lastRenderedPageBreak/>
         <w:drawing>
-          <wp:inline distT="0" distB="0" distL="0" distR="0">
+          <wp:inline distT="0" distB="0" distL="0" distR="0" wp14:anchorId="55BD5573" wp14:editId="5B841004">
             <wp:extent cx="5274310" cy="1802765"/>
             <wp:effectExtent l="0" t="0" r="2540" b="6985"/>
             <wp:docPr id="9" name="图片 9"/>
@@ -2278,7 +2278,7 @@
                     </pic:cNvPicPr>
                   </pic:nvPicPr>
                   <pic:blipFill>
-                    <a:blip r:embed="rId18" cstate="print">
+                    <a:blip r:embed="rId20" cstate="print">
                       <a:extLst>
                         <a:ext uri="{28A0092B-C50C-407E-A947-70E740481C1C}">
                           <a14:useLocalDpi xmlns:a14="http://schemas.microsoft.com/office/drawing/2010/main" val="0"/>
@@ -2314,21 +2314,21 @@
       </w:pPr>
       <w:r>
         <w:rPr>
-          <w:rFonts w:hint="eastAsia" w:ascii="Times New Roman" w:hAnsi="Times New Roman" w:cs="Times New Roman"/>
+          <w:rFonts w:ascii="Times New Roman" w:hAnsi="Times New Roman" w:cs="Times New Roman" w:hint="eastAsia"/>
         </w:rPr>
         <w:t>Figure 4. The last few cases.</w:t>
       </w:r>
     </w:p>
     <w:p>
       <w:pPr>
-        <w:ind w:firstLine="480" w:firstLineChars="200"/>
-        <w:rPr>
-          <w:rFonts w:ascii="Times New Roman" w:hAnsi="Times New Roman" w:cs="Times New Roman"/>
-        </w:rPr>
-      </w:pPr>
-      <w:r>
-        <w:rPr>
-          <w:rFonts w:hint="eastAsia" w:ascii="Times New Roman" w:hAnsi="Times New Roman" w:cs="Times New Roman"/>
+        <w:ind w:firstLineChars="200" w:firstLine="480"/>
+        <w:rPr>
+          <w:rFonts w:ascii="Times New Roman" w:hAnsi="Times New Roman" w:cs="Times New Roman"/>
+        </w:rPr>
+      </w:pPr>
+      <w:r>
+        <w:rPr>
+          <w:rFonts w:ascii="Times New Roman" w:hAnsi="Times New Roman" w:cs="Times New Roman" w:hint="eastAsia"/>
         </w:rPr>
         <w:t>Notice that after all the cases finished, the state will change from TESTING to FINISHED.</w:t>
       </w:r>
@@ -2349,9 +2349,11 @@
       <w:r>
         <w:rPr>
           <w:rFonts w:ascii="Times New Roman" w:hAnsi="Times New Roman" w:cs="Times New Roman"/>
+          <w:noProof/>
+          <w:lang w:eastAsia="zh-CN"/>
         </w:rPr>
         <w:drawing>
-          <wp:inline distT="0" distB="0" distL="0" distR="0">
+          <wp:inline distT="0" distB="0" distL="0" distR="0" wp14:anchorId="7467513A" wp14:editId="3AA40DDD">
             <wp:extent cx="5274310" cy="1636395"/>
             <wp:effectExtent l="0" t="0" r="2540" b="1905"/>
             <wp:docPr id="10" name="图片 10"/>
@@ -2368,7 +2370,7 @@
                     </pic:cNvPicPr>
                   </pic:nvPicPr>
                   <pic:blipFill>
-                    <a:blip r:embed="rId19">
+                    <a:blip r:embed="rId21">
                       <a:extLst>
                         <a:ext uri="{28A0092B-C50C-407E-A947-70E740481C1C}">
                           <a14:useLocalDpi xmlns:a14="http://schemas.microsoft.com/office/drawing/2010/main" val="0"/>
@@ -2404,21 +2406,15 @@
       </w:pPr>
       <w:r>
         <w:rPr>
-          <w:rFonts w:hint="eastAsia" w:ascii="Times New Roman" w:hAnsi="Times New Roman" w:cs="Times New Roman"/>
+          <w:rFonts w:ascii="Times New Roman" w:hAnsi="Times New Roman" w:cs="Times New Roman" w:hint="eastAsia"/>
         </w:rPr>
         <w:t>Figure 5. The report message after passing all the test cases.</w:t>
       </w:r>
     </w:p>
-    <w:p>
-      <w:pPr>
-        <w:rPr>
-          <w:rFonts w:hint="eastAsia"/>
-        </w:rPr>
-      </w:pPr>
-    </w:p>
-    <w:p>
-      <w:pPr>
-        <w:pStyle w:val="5"/>
+    <w:p/>
+    <w:p>
+      <w:pPr>
+        <w:pStyle w:val="4"/>
         <w:numPr>
           <w:ilvl w:val="2"/>
           <w:numId w:val="1"/>
@@ -2436,9 +2432,8 @@
     </w:p>
     <w:p>
       <w:pPr>
-        <w:pStyle w:val="6"/>
-        <w:rPr>
-          <w:rFonts w:hint="eastAsia"/>
+        <w:pStyle w:val="5"/>
+        <w:rPr>
           <w:lang w:eastAsia="zh-CN"/>
         </w:rPr>
       </w:pPr>
@@ -2469,18 +2464,20 @@
     </w:p>
     <w:p>
       <w:pPr>
-        <w:pStyle w:val="6"/>
-        <w:rPr>
-          <w:lang w:eastAsia="zh-CN"/>
-        </w:rPr>
-      </w:pPr>
-      <w:r>
-        <w:rPr>
-          <w:rFonts w:ascii="Times New Roman" w:hAnsi="Times New Roman" w:cs="Times New Roman"/>
-          <w:lang w:eastAsia="zh-CN"/>
-        </w:rPr>
+        <w:pStyle w:val="5"/>
+        <w:rPr>
+          <w:lang w:eastAsia="zh-CN"/>
+        </w:rPr>
+      </w:pPr>
+      <w:r>
+        <w:rPr>
+          <w:rFonts w:ascii="Times New Roman" w:hAnsi="Times New Roman" w:cs="Times New Roman"/>
+          <w:noProof/>
+          <w:lang w:eastAsia="zh-CN"/>
+        </w:rPr>
+        <w:lastRenderedPageBreak/>
         <w:drawing>
-          <wp:anchor distT="0" distB="0" distL="114300" distR="114300" simplePos="0" relativeHeight="251659264" behindDoc="0" locked="0" layoutInCell="1" allowOverlap="1">
+          <wp:anchor distT="0" distB="0" distL="114300" distR="114300" simplePos="0" relativeHeight="251659264" behindDoc="0" locked="0" layoutInCell="1" allowOverlap="1" wp14:anchorId="42B4B16D" wp14:editId="290769C8">
             <wp:simplePos x="0" y="0"/>
             <wp:positionH relativeFrom="column">
               <wp:align>left</wp:align>
@@ -2505,7 +2502,7 @@
                     </pic:cNvPicPr>
                   </pic:nvPicPr>
                   <pic:blipFill>
-                    <a:blip r:embed="rId20">
+                    <a:blip r:embed="rId22">
                       <a:extLst>
                         <a:ext uri="{28A0092B-C50C-407E-A947-70E740481C1C}">
                           <a14:useLocalDpi xmlns:a14="http://schemas.microsoft.com/office/drawing/2010/main" val="0"/>
@@ -2545,9 +2542,8 @@
     </w:p>
     <w:p>
       <w:pPr>
-        <w:pStyle w:val="6"/>
-        <w:rPr>
-          <w:rFonts w:hint="eastAsia"/>
+        <w:pStyle w:val="5"/>
+        <w:rPr>
           <w:lang w:eastAsia="zh-CN"/>
         </w:rPr>
       </w:pPr>
@@ -2736,9 +2732,11 @@
       <w:r>
         <w:rPr>
           <w:rFonts w:ascii="Times New Roman" w:hAnsi="Times New Roman" w:cs="Times New Roman"/>
+          <w:noProof/>
+          <w:lang w:eastAsia="zh-CN"/>
         </w:rPr>
         <w:drawing>
-          <wp:inline distT="0" distB="0" distL="0" distR="0">
+          <wp:inline distT="0" distB="0" distL="0" distR="0" wp14:anchorId="1C71E690" wp14:editId="58A6F209">
             <wp:extent cx="5943600" cy="1089660"/>
             <wp:effectExtent l="0" t="0" r="0" b="0"/>
             <wp:docPr id="11" name="Picture 1"/>
@@ -2755,7 +2753,7 @@
                     </pic:cNvPicPr>
                   </pic:nvPicPr>
                   <pic:blipFill>
-                    <a:blip r:embed="rId21"/>
+                    <a:blip r:embed="rId23"/>
                     <a:stretch>
                       <a:fillRect/>
                     </a:stretch>
@@ -2798,9 +2796,11 @@
       <w:r>
         <w:rPr>
           <w:rFonts w:ascii="Times New Roman" w:hAnsi="Times New Roman" w:cs="Times New Roman"/>
+          <w:noProof/>
+          <w:lang w:eastAsia="zh-CN"/>
         </w:rPr>
         <w:drawing>
-          <wp:inline distT="0" distB="0" distL="0" distR="0">
+          <wp:inline distT="0" distB="0" distL="0" distR="0" wp14:anchorId="17A0274D" wp14:editId="76107B41">
             <wp:extent cx="5943600" cy="1246505"/>
             <wp:effectExtent l="0" t="0" r="0" b="0"/>
             <wp:docPr id="12" name="Picture 2"/>
@@ -2817,7 +2817,7 @@
                     </pic:cNvPicPr>
                   </pic:nvPicPr>
                   <pic:blipFill>
-                    <a:blip r:embed="rId22"/>
+                    <a:blip r:embed="rId24"/>
                     <a:stretch>
                       <a:fillRect/>
                     </a:stretch>
@@ -2860,9 +2860,12 @@
       <w:r>
         <w:rPr>
           <w:rFonts w:ascii="Times New Roman" w:hAnsi="Times New Roman" w:cs="Times New Roman"/>
-        </w:rPr>
+          <w:noProof/>
+          <w:lang w:eastAsia="zh-CN"/>
+        </w:rPr>
+        <w:lastRenderedPageBreak/>
         <w:drawing>
-          <wp:inline distT="0" distB="0" distL="0" distR="0">
+          <wp:inline distT="0" distB="0" distL="0" distR="0" wp14:anchorId="715554FC" wp14:editId="71AA48CC">
             <wp:extent cx="5943600" cy="1271905"/>
             <wp:effectExtent l="0" t="0" r="0" b="4445"/>
             <wp:docPr id="13" name="Picture 3"/>
@@ -2879,7 +2882,7 @@
                     </pic:cNvPicPr>
                   </pic:nvPicPr>
                   <pic:blipFill>
-                    <a:blip r:embed="rId23"/>
+                    <a:blip r:embed="rId25"/>
                     <a:stretch>
                       <a:fillRect/>
                     </a:stretch>
@@ -2909,9 +2912,11 @@
       <w:r>
         <w:rPr>
           <w:rFonts w:ascii="Times New Roman" w:hAnsi="Times New Roman" w:cs="Times New Roman"/>
+          <w:noProof/>
+          <w:lang w:eastAsia="zh-CN"/>
         </w:rPr>
         <w:drawing>
-          <wp:inline distT="0" distB="0" distL="0" distR="0">
+          <wp:inline distT="0" distB="0" distL="0" distR="0" wp14:anchorId="2CB7A0B0" wp14:editId="1B9C4D0B">
             <wp:extent cx="5943600" cy="1213485"/>
             <wp:effectExtent l="0" t="0" r="0" b="5715"/>
             <wp:docPr id="14" name="Picture 4"/>
@@ -2928,7 +2933,7 @@
                     </pic:cNvPicPr>
                   </pic:nvPicPr>
                   <pic:blipFill>
-                    <a:blip r:embed="rId24"/>
+                    <a:blip r:embed="rId26"/>
                     <a:stretch>
                       <a:fillRect/>
                     </a:stretch>
@@ -2962,12 +2967,10 @@
         <w:t>The delay is about 13.903ns.</w:t>
       </w:r>
     </w:p>
-    <w:p>
-      <w:pPr/>
-    </w:p>
-    <w:p>
-      <w:pPr>
-        <w:pStyle w:val="5"/>
+    <w:p/>
+    <w:p>
+      <w:pPr>
+        <w:pStyle w:val="4"/>
         <w:numPr>
           <w:ilvl w:val="2"/>
           <w:numId w:val="1"/>
@@ -2985,9 +2988,8 @@
     </w:p>
     <w:p>
       <w:pPr>
-        <w:pStyle w:val="6"/>
-        <w:rPr>
-          <w:rFonts w:hint="eastAsia"/>
+        <w:pStyle w:val="5"/>
+        <w:rPr>
           <w:lang w:eastAsia="zh-CN"/>
         </w:rPr>
       </w:pPr>
@@ -3071,7 +3073,7 @@
       </w:r>
       <w:r>
         <w:rPr>
-          <w:rFonts w:hint="eastAsia" w:ascii="Times New Roman" w:hAnsi="Times New Roman" w:cs="Times New Roman"/>
+          <w:rFonts w:ascii="Times New Roman" w:hAnsi="Times New Roman" w:cs="Times New Roman" w:hint="eastAsia"/>
         </w:rPr>
         <w:t xml:space="preserve"> At the rising edge of w_clk, we write the value of the wd into instruction memory. In this way, it can support changing the program while our processor is running on the FPGA. </w:t>
       </w:r>
@@ -3085,9 +3087,8 @@
     </w:p>
     <w:p>
       <w:pPr>
-        <w:pStyle w:val="6"/>
-        <w:rPr>
-          <w:rFonts w:hint="eastAsia"/>
+        <w:pStyle w:val="5"/>
+        <w:rPr>
           <w:lang w:eastAsia="zh-CN"/>
         </w:rPr>
       </w:pPr>
@@ -3112,14 +3113,14 @@
       </w:r>
       <w:r>
         <w:rPr>
-          <w:rFonts w:hint="eastAsia" w:ascii="Times New Roman" w:hAnsi="Times New Roman" w:cs="Times New Roman"/>
+          <w:rFonts w:ascii="Times New Roman" w:hAnsi="Times New Roman" w:cs="Times New Roman" w:hint="eastAsia"/>
         </w:rPr>
         <w:t>andom generate 1000 test cases.</w:t>
       </w:r>
     </w:p>
     <w:p>
       <w:pPr>
-        <w:pStyle w:val="15"/>
+        <w:pStyle w:val="11"/>
         <w:numPr>
           <w:ilvl w:val="0"/>
           <w:numId w:val="3"/>
@@ -3130,14 +3131,14 @@
       </w:pPr>
       <w:r>
         <w:rPr>
-          <w:rFonts w:hint="eastAsia" w:ascii="Times New Roman" w:hAnsi="Times New Roman" w:cs="Times New Roman"/>
+          <w:rFonts w:ascii="Times New Roman" w:hAnsi="Times New Roman" w:cs="Times New Roman" w:hint="eastAsia"/>
         </w:rPr>
         <w:t>Generate random variable to change addr(9 downto 2) and random variable to change instruction</w:t>
       </w:r>
     </w:p>
     <w:p>
       <w:pPr>
-        <w:pStyle w:val="15"/>
+        <w:pStyle w:val="11"/>
         <w:numPr>
           <w:ilvl w:val="0"/>
           <w:numId w:val="3"/>
@@ -3148,7 +3149,7 @@
       </w:pPr>
       <w:r>
         <w:rPr>
-          <w:rFonts w:hint="eastAsia" w:ascii="Times New Roman" w:hAnsi="Times New Roman" w:cs="Times New Roman"/>
+          <w:rFonts w:ascii="Times New Roman" w:hAnsi="Times New Roman" w:cs="Times New Roman" w:hint="eastAsia"/>
         </w:rPr>
         <w:t>When stage equals to finished, all the test case passed.</w:t>
       </w:r>
@@ -3175,7 +3176,7 @@
       </w:pPr>
       <w:r>
         <w:rPr>
-          <w:rFonts w:hint="eastAsia" w:ascii="Times New Roman" w:hAnsi="Times New Roman" w:cs="Times New Roman"/>
+          <w:rFonts w:ascii="Times New Roman" w:hAnsi="Times New Roman" w:cs="Times New Roman" w:hint="eastAsia"/>
         </w:rPr>
         <w:t>Function Simulation:</w:t>
       </w:r>
@@ -3189,9 +3190,12 @@
       <w:r>
         <w:rPr>
           <w:rFonts w:ascii="Times New Roman" w:hAnsi="Times New Roman" w:cs="Times New Roman"/>
-        </w:rPr>
+          <w:noProof/>
+          <w:lang w:eastAsia="zh-CN"/>
+        </w:rPr>
+        <w:lastRenderedPageBreak/>
         <w:drawing>
-          <wp:inline distT="0" distB="0" distL="0" distR="0">
+          <wp:inline distT="0" distB="0" distL="0" distR="0" wp14:anchorId="56444EF3" wp14:editId="1595A3B6">
             <wp:extent cx="4919345" cy="1380490"/>
             <wp:effectExtent l="0" t="0" r="0" b="0"/>
             <wp:docPr id="15" name="图片 15"/>
@@ -3208,7 +3212,7 @@
                     </pic:cNvPicPr>
                   </pic:nvPicPr>
                   <pic:blipFill>
-                    <a:blip r:embed="rId25"/>
+                    <a:blip r:embed="rId27"/>
                     <a:stretch>
                       <a:fillRect/>
                     </a:stretch>
@@ -3245,9 +3249,11 @@
       <w:r>
         <w:rPr>
           <w:rFonts w:ascii="Times New Roman" w:hAnsi="Times New Roman" w:cs="Times New Roman"/>
+          <w:noProof/>
+          <w:lang w:eastAsia="zh-CN"/>
         </w:rPr>
         <w:drawing>
-          <wp:inline distT="0" distB="0" distL="0" distR="0">
+          <wp:inline distT="0" distB="0" distL="0" distR="0" wp14:anchorId="28B63205" wp14:editId="70A9A66E">
             <wp:extent cx="4919345" cy="1473835"/>
             <wp:effectExtent l="0" t="0" r="0" b="0"/>
             <wp:docPr id="16" name="图片 16"/>
@@ -3264,7 +3270,7 @@
                     </pic:cNvPicPr>
                   </pic:nvPicPr>
                   <pic:blipFill>
-                    <a:blip r:embed="rId26"/>
+                    <a:blip r:embed="rId28"/>
                     <a:stretch>
                       <a:fillRect/>
                     </a:stretch>
@@ -3301,9 +3307,11 @@
       <w:r>
         <w:rPr>
           <w:rFonts w:ascii="Times New Roman" w:hAnsi="Times New Roman" w:cs="Times New Roman"/>
+          <w:noProof/>
+          <w:lang w:eastAsia="zh-CN"/>
         </w:rPr>
         <w:drawing>
-          <wp:inline distT="0" distB="0" distL="0" distR="0">
+          <wp:inline distT="0" distB="0" distL="0" distR="0" wp14:anchorId="3762C824" wp14:editId="63A4E26B">
             <wp:extent cx="5486400" cy="869315"/>
             <wp:effectExtent l="0" t="0" r="0" b="6985"/>
             <wp:docPr id="17" name="图片 17"/>
@@ -3320,7 +3328,7 @@
                     </pic:cNvPicPr>
                   </pic:nvPicPr>
                   <pic:blipFill>
-                    <a:blip r:embed="rId27"/>
+                    <a:blip r:embed="rId29"/>
                     <a:stretch>
                       <a:fillRect/>
                     </a:stretch>
@@ -3348,19 +3356,11 @@
         </w:rPr>
       </w:pPr>
     </w:p>
-    <w:p>
-      <w:pPr/>
-    </w:p>
-    <w:p>
-      <w:pPr>
-        <w:rPr>
-          <w:rFonts w:hint="eastAsia"/>
-        </w:rPr>
-      </w:pPr>
-    </w:p>
-    <w:p>
-      <w:pPr>
-        <w:pStyle w:val="5"/>
+    <w:p/>
+    <w:p/>
+    <w:p>
+      <w:pPr>
+        <w:pStyle w:val="4"/>
         <w:numPr>
           <w:ilvl w:val="2"/>
           <w:numId w:val="1"/>
@@ -3378,9 +3378,8 @@
     </w:p>
     <w:p>
       <w:pPr>
-        <w:pStyle w:val="6"/>
-        <w:rPr>
-          <w:rFonts w:hint="eastAsia"/>
+        <w:pStyle w:val="5"/>
+        <w:rPr>
           <w:lang w:eastAsia="zh-CN"/>
         </w:rPr>
       </w:pPr>
@@ -3423,9 +3422,12 @@
       <w:r>
         <w:rPr>
           <w:rFonts w:ascii="Times New Roman" w:hAnsi="Times New Roman" w:cs="Times New Roman"/>
-        </w:rPr>
+          <w:noProof/>
+          <w:lang w:eastAsia="zh-CN"/>
+        </w:rPr>
+        <w:lastRenderedPageBreak/>
         <w:drawing>
-          <wp:inline distT="0" distB="0" distL="0" distR="0">
+          <wp:inline distT="0" distB="0" distL="0" distR="0" wp14:anchorId="478F1ECD" wp14:editId="589D88F2">
             <wp:extent cx="2305050" cy="2033270"/>
             <wp:effectExtent l="0" t="0" r="6350" b="0"/>
             <wp:docPr id="37" name="图片 13" descr="屏幕快照%202016-12-11%20下午1.33.34.png"/>
@@ -3442,7 +3444,7 @@
                     </pic:cNvPicPr>
                   </pic:nvPicPr>
                   <pic:blipFill>
-                    <a:blip r:embed="rId28">
+                    <a:blip r:embed="rId30">
                       <a:extLst>
                         <a:ext uri="{28A0092B-C50C-407E-A947-70E740481C1C}">
                           <a14:useLocalDpi xmlns:a14="http://schemas.microsoft.com/office/drawing/2010/main" val="0"/>
@@ -3476,9 +3478,8 @@
     </w:p>
     <w:p>
       <w:pPr>
-        <w:pStyle w:val="6"/>
-        <w:rPr>
-          <w:rFonts w:hint="eastAsia"/>
+        <w:pStyle w:val="5"/>
+        <w:rPr>
           <w:lang w:eastAsia="zh-CN"/>
         </w:rPr>
       </w:pPr>
@@ -3491,7 +3492,7 @@
     </w:p>
     <w:p>
       <w:pPr>
-        <w:pStyle w:val="15"/>
+        <w:pStyle w:val="11"/>
         <w:numPr>
           <w:ilvl w:val="0"/>
           <w:numId w:val="4"/>
@@ -3511,7 +3512,7 @@
     </w:p>
     <w:p>
       <w:pPr>
-        <w:pStyle w:val="15"/>
+        <w:pStyle w:val="11"/>
         <w:numPr>
           <w:ilvl w:val="0"/>
           <w:numId w:val="4"/>
@@ -3531,7 +3532,7 @@
     </w:p>
     <w:p>
       <w:pPr>
-        <w:pStyle w:val="15"/>
+        <w:pStyle w:val="11"/>
         <w:numPr>
           <w:ilvl w:val="0"/>
           <w:numId w:val="4"/>
@@ -3551,7 +3552,7 @@
     </w:p>
     <w:p>
       <w:pPr>
-        <w:pStyle w:val="15"/>
+        <w:pStyle w:val="11"/>
         <w:numPr>
           <w:ilvl w:val="0"/>
           <w:numId w:val="4"/>
@@ -3571,7 +3572,7 @@
     </w:p>
     <w:p>
       <w:pPr>
-        <w:pStyle w:val="15"/>
+        <w:pStyle w:val="11"/>
         <w:numPr>
           <w:ilvl w:val="0"/>
           <w:numId w:val="4"/>
@@ -3591,7 +3592,7 @@
     </w:p>
     <w:p>
       <w:pPr>
-        <w:pStyle w:val="15"/>
+        <w:pStyle w:val="11"/>
         <w:numPr>
           <w:ilvl w:val="0"/>
           <w:numId w:val="4"/>
@@ -3611,7 +3612,7 @@
     </w:p>
     <w:p>
       <w:pPr>
-        <w:pStyle w:val="15"/>
+        <w:pStyle w:val="11"/>
         <w:numPr>
           <w:ilvl w:val="0"/>
           <w:numId w:val="4"/>
@@ -3631,7 +3632,7 @@
     </w:p>
     <w:p>
       <w:pPr>
-        <w:pStyle w:val="15"/>
+        <w:pStyle w:val="11"/>
         <w:numPr>
           <w:ilvl w:val="0"/>
           <w:numId w:val="4"/>
@@ -3649,17 +3650,16 @@
         <w:t>addr from 0 – 127 and wd = 11111110111111110000001100000100</w:t>
       </w:r>
     </w:p>
-    <w:p>
-      <w:pPr/>
-    </w:p>
-    <w:p>
-      <w:pPr/>
-    </w:p>
-    <w:p>
-      <w:pPr/>
-      <w:r>
+    <w:p/>
+    <w:p/>
+    <w:p>
+      <w:r>
+        <w:rPr>
+          <w:noProof/>
+          <w:lang w:eastAsia="zh-CN"/>
+        </w:rPr>
         <w:drawing>
-          <wp:inline distT="0" distB="0" distL="0" distR="0">
+          <wp:inline distT="0" distB="0" distL="0" distR="0" wp14:anchorId="2E9B8A06" wp14:editId="200AE76A">
             <wp:extent cx="5982335" cy="1004570"/>
             <wp:effectExtent l="0" t="0" r="0" b="11430"/>
             <wp:docPr id="21" name="Picture 2"/>
@@ -3676,7 +3676,7 @@
                     </pic:cNvPicPr>
                   </pic:nvPicPr>
                   <pic:blipFill>
-                    <a:blip r:embed="rId29" cstate="print">
+                    <a:blip r:embed="rId31" cstate="print">
                       <a:extLst>
                         <a:ext uri="{28A0092B-C50C-407E-A947-70E740481C1C}">
                           <a14:useLocalDpi xmlns:a14="http://schemas.microsoft.com/office/drawing/2010/main" val="0"/>
@@ -3708,17 +3708,14 @@
         </w:drawing>
       </w:r>
     </w:p>
-    <w:p>
-      <w:pPr/>
-    </w:p>
-    <w:p>
-      <w:pPr>
-        <w:pStyle w:val="5"/>
+    <w:p/>
+    <w:p>
+      <w:pPr>
+        <w:pStyle w:val="4"/>
         <w:numPr>
           <w:ilvl w:val="1"/>
           <w:numId w:val="1"/>
         </w:numPr>
-        <w:ind w:left="720" w:leftChars="0" w:hanging="720" w:firstLineChars="0"/>
         <w:rPr>
           <w:sz w:val="36"/>
           <w:szCs w:val="36"/>
@@ -3727,8 +3724,7 @@
       </w:pPr>
       <w:r>
         <w:rPr>
-          <w:rFonts w:hint="default" w:ascii="Ubuntu" w:hAnsi="Ubuntu" w:eastAsia="Ubuntu" w:cs="Ubuntu"/>
-          <w:kern w:val="0"/>
+          <w:rFonts w:ascii="Ubuntu" w:eastAsia="Ubuntu" w:hAnsi="Ubuntu" w:cs="Ubuntu"/>
           <w:sz w:val="32"/>
           <w:szCs w:val="32"/>
           <w:lang w:eastAsia="zh-CN" w:bidi="ar"/>
@@ -3737,28 +3733,26 @@
       </w:r>
       <w:r>
         <w:rPr>
-          <w:rFonts w:hint="eastAsia" w:ascii="Ubuntu" w:hAnsi="Ubuntu" w:eastAsia="Ubuntu" w:cs="Ubuntu"/>
-          <w:kern w:val="0"/>
-          <w:sz w:val="32"/>
-          <w:szCs w:val="32"/>
-          <w:lang w:val="en-US" w:eastAsia="zh-CN" w:bidi="ar"/>
-        </w:rPr>
-        <w:t>ntegrated processor</w:t>
-      </w:r>
-      <w:r>
-        <w:rPr>
-          <w:rFonts w:hint="default" w:ascii="Ubuntu" w:hAnsi="Ubuntu" w:eastAsia="Ubuntu" w:cs="Ubuntu"/>
-          <w:kern w:val="0"/>
+          <w:rFonts w:ascii="Ubuntu" w:eastAsia="Ubuntu" w:hAnsi="Ubuntu" w:cs="Ubuntu" w:hint="eastAsia"/>
           <w:sz w:val="32"/>
           <w:szCs w:val="32"/>
           <w:lang w:eastAsia="zh-CN" w:bidi="ar"/>
         </w:rPr>
+        <w:t>ntegrated processor</w:t>
+      </w:r>
+      <w:r>
+        <w:rPr>
+          <w:rFonts w:ascii="Ubuntu" w:eastAsia="Ubuntu" w:hAnsi="Ubuntu" w:cs="Ubuntu"/>
+          <w:sz w:val="32"/>
+          <w:szCs w:val="32"/>
+          <w:lang w:eastAsia="zh-CN" w:bidi="ar"/>
+        </w:rPr>
         <w:t xml:space="preserve"> sample code Test</w:t>
       </w:r>
     </w:p>
     <w:p>
       <w:pPr>
-        <w:pStyle w:val="5"/>
+        <w:pStyle w:val="4"/>
         <w:numPr>
           <w:ilvl w:val="2"/>
           <w:numId w:val="1"/>
@@ -3776,15 +3770,43 @@
     </w:p>
     <w:p>
       <w:pPr>
-        <w:keepNext w:val="0"/>
-        <w:keepLines w:val="0"/>
-        <w:widowControl/>
-        <w:suppressLineNumbers w:val="0"/>
-        <w:jc w:val="left"/>
-      </w:pPr>
-      <w:r>
+        <w:rPr>
+          <w:rFonts w:ascii="Times New Roman" w:eastAsia="Times New Roman" w:hAnsi="Times New Roman" w:cs="Times New Roman"/>
+          <w:lang w:eastAsia="zh-CN"/>
+        </w:rPr>
+      </w:pPr>
+      <w:r>
+        <w:rPr>
+          <w:rFonts w:ascii="Times New Roman" w:eastAsia="Times New Roman" w:hAnsi="Times New Roman" w:cs="Times New Roman"/>
+          <w:lang w:eastAsia="zh-CN"/>
+        </w:rPr>
+        <w:t xml:space="preserve">Sample code 1: </w:t>
+      </w:r>
+    </w:p>
+    <w:p>
+      <w:pPr>
+        <w:rPr>
+          <w:rFonts w:ascii="Times New Roman" w:eastAsia="Times New Roman" w:hAnsi="Times New Roman" w:cs="Times New Roman"/>
+          <w:lang w:eastAsia="zh-CN"/>
+        </w:rPr>
+      </w:pPr>
+      <w:r>
+        <w:rPr>
+          <w:rFonts w:ascii="Times New Roman" w:eastAsia="Times New Roman" w:hAnsi="Times New Roman" w:cs="Times New Roman"/>
+          <w:lang w:eastAsia="zh-CN"/>
+        </w:rPr>
+        <w:t>00000100000000010000000000000111 --ADDI R1, R0, 7 // R1 = 7 00000100000000100000000000001000 --ADDI R2, R0, 8 // R2 = 8 00000000010000010001100000010000 --ADD R3, R1, R2 // R3 = R1 + R2 =15 11111100000000000000000000000000 --HAL // HALT</w:t>
+      </w:r>
+    </w:p>
+    <w:p/>
+    <w:p>
+      <w:r>
+        <w:rPr>
+          <w:noProof/>
+          <w:lang w:eastAsia="zh-CN"/>
+        </w:rPr>
         <w:drawing>
-          <wp:inline distT="0" distB="0" distL="114300" distR="114300">
+          <wp:inline distT="0" distB="0" distL="114300" distR="114300" wp14:anchorId="5D5CA22D" wp14:editId="45C67BED">
             <wp:extent cx="5943600" cy="1865630"/>
             <wp:effectExtent l="0" t="0" r="0" b="1270"/>
             <wp:docPr id="25" name="Picture 25"/>
@@ -3801,7 +3823,7 @@
                     </pic:cNvPicPr>
                   </pic:nvPicPr>
                   <pic:blipFill>
-                    <a:blip r:embed="rId30"/>
+                    <a:blip r:embed="rId32"/>
                     <a:stretch>
                       <a:fillRect/>
                     </a:stretch>
@@ -3826,56 +3848,168 @@
           </wp:inline>
         </w:drawing>
       </w:r>
-      <w:bookmarkStart w:id="0" w:name="_GoBack"/>
-      <w:bookmarkEnd w:id="0"/>
-    </w:p>
-    <w:p>
-      <w:pPr>
-        <w:keepNext w:val="0"/>
-        <w:keepLines w:val="0"/>
-        <w:widowControl/>
-        <w:suppressLineNumbers w:val="0"/>
-        <w:jc w:val="left"/>
-        <w:rPr>
-          <w:rFonts w:hint="default"/>
-          <w:lang w:eastAsia="zh-CN"/>
-        </w:rPr>
-      </w:pPr>
-    </w:p>
-    <w:p>
-      <w:pPr>
-        <w:pStyle w:val="5"/>
+    </w:p>
+    <w:p>
+      <w:r>
+        <w:rPr>
+          <w:rFonts w:hint="eastAsia"/>
+        </w:rPr>
+        <w:t>As</w:t>
+      </w:r>
+      <w:r>
+        <w:t xml:space="preserve"> we can see from the result, the final result in R3 is 15</w:t>
+      </w:r>
+    </w:p>
+    <w:p>
+      <w:pPr>
+        <w:rPr>
+          <w:lang w:eastAsia="zh-CN"/>
+        </w:rPr>
+      </w:pPr>
+    </w:p>
+    <w:p>
+      <w:pPr>
+        <w:pStyle w:val="4"/>
         <w:numPr>
           <w:ilvl w:val="2"/>
           <w:numId w:val="1"/>
         </w:numPr>
         <w:rPr>
-          <w:rFonts w:hint="eastAsia"/>
-          <w:lang w:eastAsia="zh-CN"/>
-        </w:rPr>
-      </w:pPr>
-      <w:r>
-        <w:rPr>
-          <w:lang w:eastAsia="zh-CN"/>
-        </w:rPr>
-        <w:t xml:space="preserve">Code </w:t>
-      </w:r>
-      <w:r>
-        <w:rPr>
-          <w:lang w:eastAsia="zh-CN"/>
-        </w:rPr>
-        <w:t>2</w:t>
-      </w:r>
-    </w:p>
-    <w:p>
-      <w:pPr>
-        <w:rPr>
-          <w:lang w:eastAsia="zh-CN"/>
-        </w:rPr>
-      </w:pPr>
-      <w:r>
+          <w:lang w:eastAsia="zh-CN"/>
+        </w:rPr>
+      </w:pPr>
+      <w:r>
+        <w:rPr>
+          <w:lang w:eastAsia="zh-CN"/>
+        </w:rPr>
+        <w:t>Code 2</w:t>
+      </w:r>
+    </w:p>
+    <w:p>
+      <w:r>
+        <w:t>Sample code 2:</w:t>
+      </w:r>
+    </w:p>
+    <w:p>
+      <w:r>
+        <w:t>000001 00000 00001 0000000000000010 --ADDI R1, R0, 2 //R1=R0+2(decimal)</w:t>
+      </w:r>
+    </w:p>
+    <w:p>
+      <w:r>
+        <w:t>000001 00000 00011 0000000000001010 --ADDI R3, R0, 10 //R3=R0+10(decimal)</w:t>
+      </w:r>
+    </w:p>
+    <w:p>
+      <w:r>
+        <w:t>000001 00000 00100 0000000000001110 --ADDI R4, R0, 14 //R4=R0+14(decimal)</w:t>
+      </w:r>
+    </w:p>
+    <w:p>
+      <w:r>
+        <w:t>000001 00000 00101 0000000000000010 --ADDI R5, R0, 2 //R5=R0+2</w:t>
+      </w:r>
+    </w:p>
+    <w:p>
+      <w:r>
+        <w:t>001000 00011 00100 0000000000000010 --SW R4, 2(R3) //Mem[R3+2]=R4</w:t>
+      </w:r>
+    </w:p>
+    <w:p>
+      <w:r>
+        <w:t>001000 00011 00011 0000000000000001 --SW R3, 1(R3) //Mem[R3+1]=R3</w:t>
+      </w:r>
+    </w:p>
+    <w:p>
+      <w:r>
+        <w:t>000000 00100 00011 00100 00000 010001 --SUB R4, R4, R3 //R4=R4-R3</w:t>
+      </w:r>
+    </w:p>
+    <w:p>
+      <w:r>
+        <w:t>000010 00000 00100 0000000000000001 --SUBI R4, R0, 1 //R4=R0-1(decimal)</w:t>
+      </w:r>
+    </w:p>
+    <w:p>
+      <w:r>
+        <w:t>000000 00011 00010 00100 00000 010010 --AND R4, R2, R3 //R4=R2 and R3</w:t>
+      </w:r>
+    </w:p>
+    <w:p>
+      <w:r>
+        <w:t>000011 00010 00100 0000000000001010 --ANDI R4, R2, 10 //R4=R2 and 10(decimal)</w:t>
+      </w:r>
+    </w:p>
+    <w:p>
+      <w:r>
+        <w:t>000000 00011 00010 00100 00000 010011 --OR R4, R2, R3 //R4= R2 or R3</w:t>
+      </w:r>
+    </w:p>
+    <w:p>
+      <w:r>
+        <w:t>000111 00011 00010 0000000000000001 --LW R2, 1(R3) //R2=Mem[1+R3]</w:t>
+      </w:r>
+    </w:p>
+    <w:p>
+      <w:r>
+        <w:t>000100 00010 00100 0000000000001010 --ORI R4, R2, 10 //R4=R2 or 10(decimal)</w:t>
+      </w:r>
+    </w:p>
+    <w:p>
+      <w:r>
+        <w:t>000000 00011 00010 00100 00000 010100 --NOR R4, R2, R3 //R4= R2 nor R3</w:t>
+      </w:r>
+    </w:p>
+    <w:p>
+      <w:r>
+        <w:t>000101 00010 00100 0000000000001010 --SHL R4, R2, 10 //R4= R2 &lt;&lt; 10(decimal)</w:t>
+      </w:r>
+    </w:p>
+    <w:p>
+      <w:r>
+        <w:t>000110 00010 00100 0000000000001010 --SHR R4, R2, 10 //R4=R2 &gt;&gt; 10(decimal)</w:t>
+      </w:r>
+    </w:p>
+    <w:p>
+      <w:r>
+        <w:t>001010 00000 00101 1111111111111110 --BEQ R5, R0, -2</w:t>
+      </w:r>
+    </w:p>
+    <w:p>
+      <w:r>
+        <w:t>001001 00100 00101 0000000000000000 --BLT R5, R4, 0</w:t>
+      </w:r>
+    </w:p>
+    <w:p>
+      <w:r>
+        <w:t>001011 00100 00101 0000000000000000 --BNE R5, R4, 0</w:t>
+      </w:r>
+    </w:p>
+    <w:p>
+      <w:r>
+        <w:t>001100 00000000000000000000010100 --JMP 20</w:t>
+      </w:r>
+    </w:p>
+    <w:p>
+      <w:r>
+        <w:t>111111 00000000000000000000000000 --HAL</w:t>
+      </w:r>
+    </w:p>
+    <w:p/>
+    <w:p>
+      <w:pPr>
+        <w:rPr>
+          <w:lang w:eastAsia="zh-CN"/>
+        </w:rPr>
+      </w:pPr>
+      <w:r>
+        <w:rPr>
+          <w:noProof/>
+          <w:lang w:eastAsia="zh-CN"/>
+        </w:rPr>
+        <w:lastRenderedPageBreak/>
         <w:drawing>
-          <wp:inline distT="0" distB="0" distL="114300" distR="114300">
+          <wp:inline distT="0" distB="0" distL="114300" distR="114300" wp14:anchorId="6A8D1C4B" wp14:editId="42836A59">
             <wp:extent cx="5937885" cy="1209675"/>
             <wp:effectExtent l="0" t="0" r="5715" b="9525"/>
             <wp:docPr id="19" name="Picture 19"/>
@@ -3892,7 +4026,7 @@
                     </pic:cNvPicPr>
                   </pic:nvPicPr>
                   <pic:blipFill>
-                    <a:blip r:embed="rId31"/>
+                    <a:blip r:embed="rId33"/>
                     <a:stretch>
                       <a:fillRect/>
                     </a:stretch>
@@ -3918,35 +4052,135 @@
         </w:drawing>
       </w:r>
     </w:p>
+    <w:p>
+      <w:pPr>
+        <w:rPr>
+          <w:lang w:eastAsia="zh-CN"/>
+        </w:rPr>
+      </w:pPr>
+    </w:p>
+    <w:p>
+      <w:bookmarkStart w:id="0" w:name="_GoBack"/>
+      <w:bookmarkEnd w:id="0"/>
+    </w:p>
     <w:sectPr>
       <w:pgSz w:w="12240" w:h="15840"/>
       <w:pgMar w:top="1440" w:right="1440" w:bottom="1440" w:left="1440" w:header="720" w:footer="720" w:gutter="0"/>
-      <w:cols w:space="720" w:num="1"/>
-      <w:docGrid w:linePitch="360" w:charSpace="0"/>
+      <w:cols w:space="720"/>
+      <w:docGrid w:linePitch="360"/>
     </w:sectPr>
   </w:body>
 </w:document>
 </file>
 
 <file path=word/numbering.xml><?xml version="1.0" encoding="utf-8"?>
-<w:numbering xmlns:wpc="http://schemas.microsoft.com/office/word/2010/wordprocessingCanvas" xmlns:mc="http://schemas.openxmlformats.org/markup-compatibility/2006" xmlns:o="urn:schemas-microsoft-com:office:office" xmlns:r="http://schemas.openxmlformats.org/officeDocument/2006/relationships" xmlns:m="http://schemas.openxmlformats.org/officeDocument/2006/math" xmlns:v="urn:schemas-microsoft-com:vml" xmlns:wp14="http://schemas.microsoft.com/office/word/2010/wordprocessingDrawing" xmlns:wp="http://schemas.openxmlformats.org/drawingml/2006/wordprocessingDrawing" xmlns:w10="urn:schemas-microsoft-com:office:word" xmlns:w="http://schemas.openxmlformats.org/wordprocessingml/2006/main" xmlns:w14="http://schemas.microsoft.com/office/word/2010/wordml" xmlns:wpg="http://schemas.microsoft.com/office/word/2010/wordprocessingGroup" xmlns:wpi="http://schemas.microsoft.com/office/word/2010/wordprocessingInk" xmlns:wne="http://schemas.microsoft.com/office/word/2006/wordml" xmlns:wps="http://schemas.microsoft.com/office/word/2010/wordprocessingShape" mc:Ignorable="w14 wp14">
-  <w:abstractNum w:abstractNumId="1418552936">
-    <w:nsid w:val="548D6668"/>
+<w:numbering xmlns:wpc="http://schemas.microsoft.com/office/word/2010/wordprocessingCanvas" xmlns:mo="http://schemas.microsoft.com/office/mac/office/2008/main" xmlns:mc="http://schemas.openxmlformats.org/markup-compatibility/2006" xmlns:mv="urn:schemas-microsoft-com:mac:vml" xmlns:o="urn:schemas-microsoft-com:office:office" xmlns:r="http://schemas.openxmlformats.org/officeDocument/2006/relationships" xmlns:m="http://schemas.openxmlformats.org/officeDocument/2006/math" xmlns:v="urn:schemas-microsoft-com:vml" xmlns:wp14="http://schemas.microsoft.com/office/word/2010/wordprocessingDrawing" xmlns:wp="http://schemas.openxmlformats.org/drawingml/2006/wordprocessingDrawing" xmlns:w10="urn:schemas-microsoft-com:office:word" xmlns:w="http://schemas.openxmlformats.org/wordprocessingml/2006/main" xmlns:w14="http://schemas.microsoft.com/office/word/2010/wordml" xmlns:w15="http://schemas.microsoft.com/office/word/2012/wordml" xmlns:wpg="http://schemas.microsoft.com/office/word/2010/wordprocessingGroup" xmlns:wpi="http://schemas.microsoft.com/office/word/2010/wordprocessingInk" xmlns:wne="http://schemas.microsoft.com/office/word/2006/wordml" xmlns:wps="http://schemas.microsoft.com/office/word/2010/wordprocessingShape" mc:Ignorable="w14 w15 wp14">
+  <w:abstractNum w:abstractNumId="0">
+    <w:nsid w:val="3CCF0589"/>
     <w:multiLevelType w:val="multilevel"/>
-    <w:tmpl w:val="548D6668"/>
-    <w:lvl w:ilvl="0" w:tentative="1">
+    <w:tmpl w:val="3CCF0589"/>
+    <w:lvl w:ilvl="0">
       <w:start w:val="1"/>
       <w:numFmt w:val="decimal"/>
       <w:lvlText w:val="%1."/>
       <w:lvlJc w:val="left"/>
       <w:pPr>
+        <w:ind w:left="360" w:hanging="360"/>
+      </w:pPr>
+      <w:rPr>
+        <w:rFonts w:hint="default"/>
+      </w:rPr>
+    </w:lvl>
+    <w:lvl w:ilvl="1" w:tentative="1">
+      <w:start w:val="1"/>
+      <w:numFmt w:val="lowerLetter"/>
+      <w:lvlText w:val="%2)"/>
+      <w:lvlJc w:val="left"/>
+      <w:pPr>
+        <w:ind w:left="840" w:hanging="420"/>
+      </w:pPr>
+    </w:lvl>
+    <w:lvl w:ilvl="2" w:tentative="1">
+      <w:start w:val="1"/>
+      <w:numFmt w:val="lowerRoman"/>
+      <w:lvlText w:val="%3."/>
+      <w:lvlJc w:val="right"/>
+      <w:pPr>
+        <w:ind w:left="1260" w:hanging="420"/>
+      </w:pPr>
+    </w:lvl>
+    <w:lvl w:ilvl="3" w:tentative="1">
+      <w:start w:val="1"/>
+      <w:numFmt w:val="decimal"/>
+      <w:lvlText w:val="%4."/>
+      <w:lvlJc w:val="left"/>
+      <w:pPr>
+        <w:ind w:left="1680" w:hanging="420"/>
+      </w:pPr>
+    </w:lvl>
+    <w:lvl w:ilvl="4" w:tentative="1">
+      <w:start w:val="1"/>
+      <w:numFmt w:val="lowerLetter"/>
+      <w:lvlText w:val="%5)"/>
+      <w:lvlJc w:val="left"/>
+      <w:pPr>
+        <w:ind w:left="2100" w:hanging="420"/>
+      </w:pPr>
+    </w:lvl>
+    <w:lvl w:ilvl="5" w:tentative="1">
+      <w:start w:val="1"/>
+      <w:numFmt w:val="lowerRoman"/>
+      <w:lvlText w:val="%6."/>
+      <w:lvlJc w:val="right"/>
+      <w:pPr>
+        <w:ind w:left="2520" w:hanging="420"/>
+      </w:pPr>
+    </w:lvl>
+    <w:lvl w:ilvl="6" w:tentative="1">
+      <w:start w:val="1"/>
+      <w:numFmt w:val="decimal"/>
+      <w:lvlText w:val="%7."/>
+      <w:lvlJc w:val="left"/>
+      <w:pPr>
+        <w:ind w:left="2940" w:hanging="420"/>
+      </w:pPr>
+    </w:lvl>
+    <w:lvl w:ilvl="7" w:tentative="1">
+      <w:start w:val="1"/>
+      <w:numFmt w:val="lowerLetter"/>
+      <w:lvlText w:val="%8)"/>
+      <w:lvlJc w:val="left"/>
+      <w:pPr>
+        <w:ind w:left="3360" w:hanging="420"/>
+      </w:pPr>
+    </w:lvl>
+    <w:lvl w:ilvl="8" w:tentative="1">
+      <w:start w:val="1"/>
+      <w:numFmt w:val="lowerRoman"/>
+      <w:lvlText w:val="%9."/>
+      <w:lvlJc w:val="right"/>
+      <w:pPr>
+        <w:ind w:left="3780" w:hanging="420"/>
+      </w:pPr>
+    </w:lvl>
+  </w:abstractNum>
+  <w:abstractNum w:abstractNumId="1">
+    <w:nsid w:val="548D6668"/>
+    <w:multiLevelType w:val="multilevel"/>
+    <w:tmpl w:val="548D6668"/>
+    <w:lvl w:ilvl="0">
+      <w:start w:val="1"/>
+      <w:numFmt w:val="decimal"/>
+      <w:lvlText w:val="%1."/>
+      <w:lvlJc w:val="left"/>
+      <w:pPr>
         <w:ind w:left="480" w:hanging="480"/>
       </w:pPr>
       <w:rPr>
         <w:rFonts w:hint="eastAsia"/>
       </w:rPr>
     </w:lvl>
-    <w:lvl w:ilvl="1" w:tentative="1">
+    <w:lvl w:ilvl="1">
       <w:start w:val="1"/>
       <w:numFmt w:val="decimal"/>
       <w:isLgl/>
@@ -3959,7 +4193,7 @@
         <w:rFonts w:hint="default"/>
       </w:rPr>
     </w:lvl>
-    <w:lvl w:ilvl="2" w:tentative="1">
+    <w:lvl w:ilvl="2">
       <w:start w:val="1"/>
       <w:numFmt w:val="decimal"/>
       <w:isLgl/>
@@ -4051,11 +4285,11 @@
       </w:rPr>
     </w:lvl>
   </w:abstractNum>
-  <w:abstractNum w:abstractNumId="1512367186">
+  <w:abstractNum w:abstractNumId="2">
     <w:nsid w:val="5A24E452"/>
     <w:multiLevelType w:val="singleLevel"/>
     <w:tmpl w:val="5A24E452"/>
-    <w:lvl w:ilvl="0" w:tentative="1">
+    <w:lvl w:ilvl="0">
       <w:start w:val="1"/>
       <w:numFmt w:val="decimal"/>
       <w:suff w:val="space"/>
@@ -4063,11 +4297,11 @@
       <w:lvlJc w:val="left"/>
     </w:lvl>
   </w:abstractNum>
-  <w:abstractNum w:abstractNumId="1020200329">
-    <w:nsid w:val="3CCF0589"/>
+  <w:abstractNum w:abstractNumId="3">
+    <w:nsid w:val="777B72C3"/>
     <w:multiLevelType w:val="multilevel"/>
-    <w:tmpl w:val="3CCF0589"/>
-    <w:lvl w:ilvl="0" w:tentative="1">
+    <w:tmpl w:val="777B72C3"/>
+    <w:lvl w:ilvl="0">
       <w:start w:val="1"/>
       <w:numFmt w:val="decimal"/>
       <w:lvlText w:val="%1."/>
@@ -4075,17 +4309,14 @@
       <w:pPr>
         <w:ind w:left="360" w:hanging="360"/>
       </w:pPr>
-      <w:rPr>
-        <w:rFonts w:hint="default"/>
-      </w:rPr>
     </w:lvl>
     <w:lvl w:ilvl="1" w:tentative="1">
       <w:start w:val="1"/>
       <w:numFmt w:val="lowerLetter"/>
-      <w:lvlText w:val="%2)"/>
+      <w:lvlText w:val="%2."/>
       <w:lvlJc w:val="left"/>
       <w:pPr>
-        <w:ind w:left="840" w:hanging="420"/>
+        <w:ind w:left="1080" w:hanging="360"/>
       </w:pPr>
     </w:lvl>
     <w:lvl w:ilvl="2" w:tentative="1">
@@ -4094,7 +4325,7 @@
       <w:lvlText w:val="%3."/>
       <w:lvlJc w:val="right"/>
       <w:pPr>
-        <w:ind w:left="1260" w:hanging="420"/>
+        <w:ind w:left="1800" w:hanging="180"/>
       </w:pPr>
     </w:lvl>
     <w:lvl w:ilvl="3" w:tentative="1">
@@ -4103,16 +4334,16 @@
       <w:lvlText w:val="%4."/>
       <w:lvlJc w:val="left"/>
       <w:pPr>
-        <w:ind w:left="1680" w:hanging="420"/>
+        <w:ind w:left="2520" w:hanging="360"/>
       </w:pPr>
     </w:lvl>
     <w:lvl w:ilvl="4" w:tentative="1">
       <w:start w:val="1"/>
       <w:numFmt w:val="lowerLetter"/>
-      <w:lvlText w:val="%5)"/>
+      <w:lvlText w:val="%5."/>
       <w:lvlJc w:val="left"/>
       <w:pPr>
-        <w:ind w:left="2100" w:hanging="420"/>
+        <w:ind w:left="3240" w:hanging="360"/>
       </w:pPr>
     </w:lvl>
     <w:lvl w:ilvl="5" w:tentative="1">
@@ -4121,7 +4352,7 @@
       <w:lvlText w:val="%6."/>
       <w:lvlJc w:val="right"/>
       <w:pPr>
-        <w:ind w:left="2520" w:hanging="420"/>
+        <w:ind w:left="3960" w:hanging="180"/>
       </w:pPr>
     </w:lvl>
     <w:lvl w:ilvl="6" w:tentative="1">
@@ -4130,16 +4361,16 @@
       <w:lvlText w:val="%7."/>
       <w:lvlJc w:val="left"/>
       <w:pPr>
-        <w:ind w:left="2940" w:hanging="420"/>
+        <w:ind w:left="4680" w:hanging="360"/>
       </w:pPr>
     </w:lvl>
     <w:lvl w:ilvl="7" w:tentative="1">
       <w:start w:val="1"/>
       <w:numFmt w:val="lowerLetter"/>
-      <w:lvlText w:val="%8)"/>
+      <w:lvlText w:val="%8."/>
       <w:lvlJc w:val="left"/>
       <w:pPr>
-        <w:ind w:left="3360" w:hanging="420"/>
+        <w:ind w:left="5400" w:hanging="360"/>
       </w:pPr>
     </w:lvl>
     <w:lvl w:ilvl="8" w:tentative="1">
@@ -4148,388 +4379,432 @@
       <w:lvlText w:val="%9."/>
       <w:lvlJc w:val="right"/>
       <w:pPr>
-        <w:ind w:left="3780" w:hanging="420"/>
-      </w:pPr>
-    </w:lvl>
-  </w:abstractNum>
-  <w:abstractNum w:abstractNumId="2004579011">
-    <w:nsid w:val="777B72C3"/>
-    <w:multiLevelType w:val="multilevel"/>
-    <w:tmpl w:val="777B72C3"/>
-    <w:lvl w:ilvl="0" w:tentative="1">
-      <w:start w:val="1"/>
-      <w:numFmt w:val="decimal"/>
-      <w:lvlText w:val="%1."/>
-      <w:lvlJc w:val="left"/>
-      <w:pPr>
-        <w:ind w:left="360" w:hanging="360"/>
-      </w:pPr>
-    </w:lvl>
-    <w:lvl w:ilvl="1" w:tentative="1">
-      <w:start w:val="1"/>
-      <w:numFmt w:val="lowerLetter"/>
-      <w:lvlText w:val="%2."/>
-      <w:lvlJc w:val="left"/>
-      <w:pPr>
-        <w:ind w:left="1080" w:hanging="360"/>
-      </w:pPr>
-    </w:lvl>
-    <w:lvl w:ilvl="2" w:tentative="1">
-      <w:start w:val="1"/>
-      <w:numFmt w:val="lowerRoman"/>
-      <w:lvlText w:val="%3."/>
-      <w:lvlJc w:val="right"/>
-      <w:pPr>
-        <w:ind w:left="1800" w:hanging="180"/>
-      </w:pPr>
-    </w:lvl>
-    <w:lvl w:ilvl="3" w:tentative="1">
-      <w:start w:val="1"/>
-      <w:numFmt w:val="decimal"/>
-      <w:lvlText w:val="%4."/>
-      <w:lvlJc w:val="left"/>
-      <w:pPr>
-        <w:ind w:left="2520" w:hanging="360"/>
-      </w:pPr>
-    </w:lvl>
-    <w:lvl w:ilvl="4" w:tentative="1">
-      <w:start w:val="1"/>
-      <w:numFmt w:val="lowerLetter"/>
-      <w:lvlText w:val="%5."/>
-      <w:lvlJc w:val="left"/>
-      <w:pPr>
-        <w:ind w:left="3240" w:hanging="360"/>
-      </w:pPr>
-    </w:lvl>
-    <w:lvl w:ilvl="5" w:tentative="1">
-      <w:start w:val="1"/>
-      <w:numFmt w:val="lowerRoman"/>
-      <w:lvlText w:val="%6."/>
-      <w:lvlJc w:val="right"/>
-      <w:pPr>
-        <w:ind w:left="3960" w:hanging="180"/>
-      </w:pPr>
-    </w:lvl>
-    <w:lvl w:ilvl="6" w:tentative="1">
-      <w:start w:val="1"/>
-      <w:numFmt w:val="decimal"/>
-      <w:lvlText w:val="%7."/>
-      <w:lvlJc w:val="left"/>
-      <w:pPr>
-        <w:ind w:left="4680" w:hanging="360"/>
-      </w:pPr>
-    </w:lvl>
-    <w:lvl w:ilvl="7" w:tentative="1">
-      <w:start w:val="1"/>
-      <w:numFmt w:val="lowerLetter"/>
-      <w:lvlText w:val="%8."/>
-      <w:lvlJc w:val="left"/>
-      <w:pPr>
-        <w:ind w:left="5400" w:hanging="360"/>
-      </w:pPr>
-    </w:lvl>
-    <w:lvl w:ilvl="8" w:tentative="1">
-      <w:start w:val="1"/>
-      <w:numFmt w:val="lowerRoman"/>
-      <w:lvlText w:val="%9."/>
-      <w:lvlJc w:val="right"/>
-      <w:pPr>
         <w:ind w:left="6120" w:hanging="180"/>
       </w:pPr>
     </w:lvl>
   </w:abstractNum>
   <w:num w:numId="1">
-    <w:abstractNumId w:val="1418552936"/>
+    <w:abstractNumId w:val="1"/>
   </w:num>
   <w:num w:numId="2">
-    <w:abstractNumId w:val="1512367186"/>
+    <w:abstractNumId w:val="2"/>
   </w:num>
   <w:num w:numId="3">
-    <w:abstractNumId w:val="1020200329"/>
+    <w:abstractNumId w:val="0"/>
   </w:num>
   <w:num w:numId="4">
-    <w:abstractNumId w:val="2004579011"/>
+    <w:abstractNumId w:val="3"/>
   </w:num>
 </w:numbering>
 </file>
 
 <file path=word/styles.xml><?xml version="1.0" encoding="utf-8"?>
-<w:styles xmlns:mc="http://schemas.openxmlformats.org/markup-compatibility/2006" xmlns:o="urn:schemas-microsoft-com:office:office" xmlns:r="http://schemas.openxmlformats.org/officeDocument/2006/relationships" xmlns:m="http://schemas.openxmlformats.org/officeDocument/2006/math" xmlns:v="urn:schemas-microsoft-com:vml" xmlns:w="http://schemas.openxmlformats.org/wordprocessingml/2006/main" xmlns:w14="http://schemas.microsoft.com/office/word/2010/wordml" xmlns:w10="urn:schemas-microsoft-com:office:word" xmlns:sl="http://schemas.openxmlformats.org/schemaLibrary/2006/main" mc:Ignorable="w14">
+<w:styles xmlns:mc="http://schemas.openxmlformats.org/markup-compatibility/2006" xmlns:r="http://schemas.openxmlformats.org/officeDocument/2006/relationships" xmlns:w="http://schemas.openxmlformats.org/wordprocessingml/2006/main" xmlns:w14="http://schemas.microsoft.com/office/word/2010/wordml" xmlns:w15="http://schemas.microsoft.com/office/word/2012/wordml" mc:Ignorable="w14 w15">
   <w:docDefaults>
     <w:rPrDefault>
       <w:rPr>
-        <w:rFonts w:ascii="Times New Roman" w:hAnsi="Times New Roman" w:eastAsia="SimSun" w:cs="Times New Roman"/>
+        <w:rFonts w:ascii="Times New Roman" w:eastAsia="SimSun" w:hAnsi="Times New Roman" w:cs="Times New Roman"/>
+        <w:lang w:val="en-US" w:eastAsia="zh-CN" w:bidi="ar-SA"/>
       </w:rPr>
     </w:rPrDefault>
+    <w:pPrDefault/>
   </w:docDefaults>
-  <w:latentStyles w:count="260" w:defQFormat="0" w:defUnhideWhenUsed="1" w:defSemiHidden="1" w:defUIPriority="99" w:defLockedState="0">
-    <w:lsdException w:qFormat="1" w:unhideWhenUsed="0" w:uiPriority="0" w:semiHidden="0" w:name="Normal"/>
-    <w:lsdException w:qFormat="1" w:unhideWhenUsed="0" w:uiPriority="9" w:semiHidden="0" w:name="heading 1"/>
-    <w:lsdException w:qFormat="1" w:uiPriority="9" w:semiHidden="0" w:name="heading 2"/>
-    <w:lsdException w:qFormat="1" w:uiPriority="9" w:semiHidden="0" w:name="heading 3"/>
-    <w:lsdException w:qFormat="1" w:uiPriority="9" w:semiHidden="0" w:name="heading 4"/>
-    <w:lsdException w:qFormat="1" w:uiPriority="9" w:semiHidden="0" w:name="heading 5"/>
-    <w:lsdException w:qFormat="1" w:uiPriority="9" w:name="heading 6"/>
-    <w:lsdException w:qFormat="1" w:uiPriority="9" w:name="heading 7"/>
-    <w:lsdException w:qFormat="1" w:uiPriority="9" w:name="heading 8"/>
-    <w:lsdException w:qFormat="1" w:uiPriority="9" w:name="heading 9"/>
-    <w:lsdException w:uiPriority="99" w:name="index 1"/>
-    <w:lsdException w:uiPriority="99" w:name="index 2"/>
-    <w:lsdException w:uiPriority="99" w:name="index 3"/>
-    <w:lsdException w:uiPriority="99" w:name="index 4"/>
-    <w:lsdException w:uiPriority="99" w:name="index 5"/>
-    <w:lsdException w:uiPriority="99" w:name="index 6"/>
-    <w:lsdException w:uiPriority="99" w:name="index 7"/>
-    <w:lsdException w:uiPriority="99" w:name="index 8"/>
-    <w:lsdException w:uiPriority="99" w:name="index 9"/>
-    <w:lsdException w:uiPriority="39" w:name="toc 1"/>
-    <w:lsdException w:uiPriority="39" w:name="toc 2"/>
-    <w:lsdException w:uiPriority="39" w:name="toc 3"/>
-    <w:lsdException w:uiPriority="39" w:name="toc 4"/>
-    <w:lsdException w:uiPriority="39" w:name="toc 5"/>
-    <w:lsdException w:uiPriority="39" w:name="toc 6"/>
-    <w:lsdException w:uiPriority="39" w:name="toc 7"/>
-    <w:lsdException w:uiPriority="39" w:name="toc 8"/>
-    <w:lsdException w:uiPriority="39" w:name="toc 9"/>
-    <w:lsdException w:uiPriority="99" w:name="Normal Indent"/>
-    <w:lsdException w:uiPriority="99" w:name="footnote text"/>
-    <w:lsdException w:uiPriority="99" w:name="annotation text"/>
-    <w:lsdException w:uiPriority="99" w:name="header"/>
-    <w:lsdException w:uiPriority="99" w:name="footer"/>
-    <w:lsdException w:uiPriority="99" w:name="index heading"/>
-    <w:lsdException w:qFormat="1" w:uiPriority="35" w:name="caption"/>
-    <w:lsdException w:uiPriority="99" w:name="table of figures"/>
-    <w:lsdException w:uiPriority="99" w:name="envelope address"/>
-    <w:lsdException w:uiPriority="99" w:name="envelope return"/>
-    <w:lsdException w:uiPriority="99" w:name="footnote reference"/>
-    <w:lsdException w:uiPriority="99" w:name="annotation reference"/>
-    <w:lsdException w:uiPriority="99" w:name="line number"/>
-    <w:lsdException w:uiPriority="99" w:name="page number"/>
-    <w:lsdException w:uiPriority="99" w:name="endnote reference"/>
-    <w:lsdException w:uiPriority="99" w:name="endnote text"/>
-    <w:lsdException w:uiPriority="99" w:name="table of authorities"/>
-    <w:lsdException w:uiPriority="99" w:name="macro"/>
-    <w:lsdException w:uiPriority="99" w:name="toa heading"/>
-    <w:lsdException w:uiPriority="99" w:name="List"/>
-    <w:lsdException w:uiPriority="99" w:name="List Bullet"/>
-    <w:lsdException w:uiPriority="99" w:name="List Number"/>
-    <w:lsdException w:uiPriority="99" w:name="List 2"/>
-    <w:lsdException w:uiPriority="99" w:name="List 3"/>
-    <w:lsdException w:uiPriority="99" w:name="List 4"/>
-    <w:lsdException w:uiPriority="99" w:name="List 5"/>
-    <w:lsdException w:uiPriority="99" w:name="List Bullet 2"/>
-    <w:lsdException w:uiPriority="99" w:name="List Bullet 3"/>
-    <w:lsdException w:uiPriority="99" w:name="List Bullet 4"/>
-    <w:lsdException w:uiPriority="99" w:name="List Bullet 5"/>
-    <w:lsdException w:uiPriority="99" w:name="List Number 2"/>
-    <w:lsdException w:uiPriority="99" w:name="List Number 3"/>
-    <w:lsdException w:uiPriority="99" w:name="List Number 4"/>
-    <w:lsdException w:uiPriority="99" w:name="List Number 5"/>
-    <w:lsdException w:qFormat="1" w:unhideWhenUsed="0" w:uiPriority="10" w:semiHidden="0" w:name="Title"/>
-    <w:lsdException w:uiPriority="99" w:name="Closing"/>
-    <w:lsdException w:uiPriority="99" w:name="Signature"/>
-    <w:lsdException w:uiPriority="1" w:semiHidden="0" w:name="Default Paragraph Font"/>
-    <w:lsdException w:uiPriority="99" w:name="Body Text"/>
-    <w:lsdException w:uiPriority="99" w:name="Body Text Indent"/>
-    <w:lsdException w:uiPriority="99" w:name="List Continue"/>
-    <w:lsdException w:uiPriority="99" w:name="List Continue 2"/>
-    <w:lsdException w:uiPriority="99" w:name="List Continue 3"/>
-    <w:lsdException w:uiPriority="99" w:name="List Continue 4"/>
-    <w:lsdException w:uiPriority="99" w:name="List Continue 5"/>
-    <w:lsdException w:uiPriority="99" w:name="Message Header"/>
-    <w:lsdException w:qFormat="1" w:unhideWhenUsed="0" w:uiPriority="11" w:semiHidden="0" w:name="Subtitle"/>
-    <w:lsdException w:uiPriority="99" w:name="Salutation"/>
-    <w:lsdException w:uiPriority="99" w:name="Date"/>
-    <w:lsdException w:uiPriority="99" w:name="Body Text First Indent"/>
-    <w:lsdException w:uiPriority="99" w:name="Body Text First Indent 2"/>
-    <w:lsdException w:uiPriority="99" w:name="Note Heading"/>
-    <w:lsdException w:uiPriority="99" w:name="Body Text 2"/>
-    <w:lsdException w:uiPriority="99" w:name="Body Text 3"/>
-    <w:lsdException w:uiPriority="99" w:name="Body Text Indent 2"/>
-    <w:lsdException w:uiPriority="99" w:name="Body Text Indent 3"/>
-    <w:lsdException w:uiPriority="99" w:name="Block Text"/>
-    <w:lsdException w:uiPriority="99" w:name="Hyperlink"/>
-    <w:lsdException w:uiPriority="99" w:name="FollowedHyperlink"/>
-    <w:lsdException w:qFormat="1" w:unhideWhenUsed="0" w:uiPriority="22" w:semiHidden="0" w:name="Strong"/>
-    <w:lsdException w:qFormat="1" w:unhideWhenUsed="0" w:uiPriority="20" w:semiHidden="0" w:name="Emphasis"/>
-    <w:lsdException w:uiPriority="99" w:name="Document Map"/>
-    <w:lsdException w:uiPriority="99" w:name="Plain Text"/>
-    <w:lsdException w:uiPriority="99" w:name="E-mail Signature"/>
-    <w:lsdException w:uiPriority="99" w:name="Normal (Web)"/>
-    <w:lsdException w:uiPriority="99" w:name="HTML Acronym"/>
-    <w:lsdException w:uiPriority="99" w:name="HTML Address"/>
-    <w:lsdException w:uiPriority="99" w:name="HTML Cite"/>
-    <w:lsdException w:uiPriority="99" w:name="HTML Code"/>
-    <w:lsdException w:uiPriority="99" w:name="HTML Definition"/>
-    <w:lsdException w:uiPriority="99" w:name="HTML Keyboard"/>
-    <w:lsdException w:uiPriority="99" w:name="HTML Preformatted"/>
-    <w:lsdException w:uiPriority="99" w:name="HTML Sample"/>
-    <w:lsdException w:uiPriority="99" w:name="HTML Typewriter"/>
-    <w:lsdException w:uiPriority="99" w:name="HTML Variable"/>
-    <w:lsdException w:uiPriority="99" w:semiHidden="0" w:name="Normal Table"/>
-    <w:lsdException w:uiPriority="99" w:name="annotation subject"/>
-    <w:lsdException w:uiPriority="99" w:name="Table Simple 1"/>
-    <w:lsdException w:uiPriority="99" w:name="Table Simple 2"/>
-    <w:lsdException w:uiPriority="99" w:name="Table Simple 3"/>
-    <w:lsdException w:uiPriority="99" w:name="Table Classic 1"/>
-    <w:lsdException w:uiPriority="99" w:name="Table Classic 2"/>
-    <w:lsdException w:uiPriority="99" w:name="Table Classic 3"/>
-    <w:lsdException w:uiPriority="99" w:name="Table Classic 4"/>
-    <w:lsdException w:uiPriority="99" w:name="Table Colorful 1"/>
-    <w:lsdException w:uiPriority="99" w:name="Table Colorful 2"/>
-    <w:lsdException w:uiPriority="99" w:name="Table Colorful 3"/>
-    <w:lsdException w:uiPriority="99" w:name="Table Columns 1"/>
-    <w:lsdException w:uiPriority="99" w:name="Table Columns 2"/>
-    <w:lsdException w:uiPriority="99" w:name="Table Columns 3"/>
-    <w:lsdException w:uiPriority="99" w:name="Table Columns 4"/>
-    <w:lsdException w:uiPriority="99" w:name="Table Columns 5"/>
-    <w:lsdException w:uiPriority="99" w:name="Table Grid 1"/>
-    <w:lsdException w:uiPriority="99" w:name="Table Grid 2"/>
-    <w:lsdException w:uiPriority="99" w:name="Table Grid 3"/>
-    <w:lsdException w:uiPriority="99" w:name="Table Grid 4"/>
-    <w:lsdException w:uiPriority="99" w:name="Table Grid 5"/>
-    <w:lsdException w:uiPriority="99" w:name="Table Grid 6"/>
-    <w:lsdException w:uiPriority="99" w:name="Table Grid 7"/>
-    <w:lsdException w:uiPriority="99" w:name="Table Grid 8"/>
-    <w:lsdException w:uiPriority="99" w:name="Table List 1"/>
-    <w:lsdException w:uiPriority="99" w:name="Table List 2"/>
-    <w:lsdException w:uiPriority="99" w:name="Table List 3"/>
-    <w:lsdException w:uiPriority="99" w:name="Table List 4"/>
-    <w:lsdException w:uiPriority="99" w:name="Table List 5"/>
-    <w:lsdException w:uiPriority="99" w:name="Table List 6"/>
-    <w:lsdException w:uiPriority="99" w:name="Table List 7"/>
-    <w:lsdException w:uiPriority="99" w:name="Table List 8"/>
-    <w:lsdException w:uiPriority="99" w:name="Table 3D effects 1"/>
-    <w:lsdException w:uiPriority="99" w:name="Table 3D effects 2"/>
-    <w:lsdException w:uiPriority="99" w:name="Table 3D effects 3"/>
-    <w:lsdException w:uiPriority="99" w:name="Table Contemporary"/>
-    <w:lsdException w:uiPriority="99" w:name="Table Elegant"/>
-    <w:lsdException w:uiPriority="99" w:name="Table Professional"/>
-    <w:lsdException w:uiPriority="99" w:name="Table Subtle 1"/>
-    <w:lsdException w:uiPriority="99" w:name="Table Subtle 2"/>
-    <w:lsdException w:uiPriority="99" w:name="Table Web 1"/>
-    <w:lsdException w:uiPriority="99" w:name="Table Web 2"/>
-    <w:lsdException w:uiPriority="99" w:name="Table Web 3"/>
-    <w:lsdException w:uiPriority="99" w:name="Balloon Text"/>
-    <w:lsdException w:unhideWhenUsed="0" w:uiPriority="39" w:semiHidden="0" w:name="Table Grid"/>
-    <w:lsdException w:uiPriority="99" w:name="Table Theme"/>
-    <w:lsdException w:unhideWhenUsed="0" w:uiPriority="60" w:semiHidden="0" w:name="Light Shading"/>
-    <w:lsdException w:unhideWhenUsed="0" w:uiPriority="61" w:semiHidden="0" w:name="Light List"/>
-    <w:lsdException w:unhideWhenUsed="0" w:uiPriority="62" w:semiHidden="0" w:name="Light Grid"/>
-    <w:lsdException w:unhideWhenUsed="0" w:uiPriority="63" w:semiHidden="0" w:name="Medium Shading 1"/>
-    <w:lsdException w:unhideWhenUsed="0" w:uiPriority="64" w:semiHidden="0" w:name="Medium Shading 2"/>
-    <w:lsdException w:unhideWhenUsed="0" w:uiPriority="65" w:semiHidden="0" w:name="Medium List 1"/>
-    <w:lsdException w:unhideWhenUsed="0" w:uiPriority="66" w:semiHidden="0" w:name="Medium List 2"/>
-    <w:lsdException w:unhideWhenUsed="0" w:uiPriority="67" w:semiHidden="0" w:name="Medium Grid 1"/>
-    <w:lsdException w:unhideWhenUsed="0" w:uiPriority="68" w:semiHidden="0" w:name="Medium Grid 2"/>
-    <w:lsdException w:unhideWhenUsed="0" w:uiPriority="69" w:semiHidden="0" w:name="Medium Grid 3"/>
-    <w:lsdException w:unhideWhenUsed="0" w:uiPriority="70" w:semiHidden="0" w:name="Dark List"/>
-    <w:lsdException w:unhideWhenUsed="0" w:uiPriority="71" w:semiHidden="0" w:name="Colorful Shading"/>
-    <w:lsdException w:unhideWhenUsed="0" w:uiPriority="72" w:semiHidden="0" w:name="Colorful List"/>
-    <w:lsdException w:unhideWhenUsed="0" w:uiPriority="73" w:semiHidden="0" w:name="Colorful Grid"/>
-    <w:lsdException w:unhideWhenUsed="0" w:uiPriority="60" w:semiHidden="0" w:name="Light Shading Accent 1"/>
-    <w:lsdException w:unhideWhenUsed="0" w:uiPriority="61" w:semiHidden="0" w:name="Light List Accent 1"/>
-    <w:lsdException w:unhideWhenUsed="0" w:uiPriority="62" w:semiHidden="0" w:name="Light Grid Accent 1"/>
-    <w:lsdException w:unhideWhenUsed="0" w:uiPriority="63" w:semiHidden="0" w:name="Medium Shading 1 Accent 1"/>
-    <w:lsdException w:unhideWhenUsed="0" w:uiPriority="64" w:semiHidden="0" w:name="Medium Shading 2 Accent 1"/>
-    <w:lsdException w:unhideWhenUsed="0" w:uiPriority="65" w:semiHidden="0" w:name="Medium List 1 Accent 1"/>
-    <w:lsdException w:unhideWhenUsed="0" w:uiPriority="66" w:semiHidden="0" w:name="Medium List 2 Accent 1"/>
-    <w:lsdException w:unhideWhenUsed="0" w:uiPriority="67" w:semiHidden="0" w:name="Medium Grid 1 Accent 1"/>
-    <w:lsdException w:unhideWhenUsed="0" w:uiPriority="68" w:semiHidden="0" w:name="Medium Grid 2 Accent 1"/>
-    <w:lsdException w:unhideWhenUsed="0" w:uiPriority="69" w:semiHidden="0" w:name="Medium Grid 3 Accent 1"/>
-    <w:lsdException w:unhideWhenUsed="0" w:uiPriority="70" w:semiHidden="0" w:name="Dark List Accent 1"/>
-    <w:lsdException w:unhideWhenUsed="0" w:uiPriority="71" w:semiHidden="0" w:name="Colorful Shading Accent 1"/>
-    <w:lsdException w:unhideWhenUsed="0" w:uiPriority="72" w:semiHidden="0" w:name="Colorful List Accent 1"/>
-    <w:lsdException w:unhideWhenUsed="0" w:uiPriority="73" w:semiHidden="0" w:name="Colorful Grid Accent 1"/>
-    <w:lsdException w:unhideWhenUsed="0" w:uiPriority="60" w:semiHidden="0" w:name="Light Shading Accent 2"/>
-    <w:lsdException w:unhideWhenUsed="0" w:uiPriority="61" w:semiHidden="0" w:name="Light List Accent 2"/>
-    <w:lsdException w:unhideWhenUsed="0" w:uiPriority="62" w:semiHidden="0" w:name="Light Grid Accent 2"/>
-    <w:lsdException w:unhideWhenUsed="0" w:uiPriority="63" w:semiHidden="0" w:name="Medium Shading 1 Accent 2"/>
-    <w:lsdException w:unhideWhenUsed="0" w:uiPriority="64" w:semiHidden="0" w:name="Medium Shading 2 Accent 2"/>
-    <w:lsdException w:unhideWhenUsed="0" w:uiPriority="65" w:semiHidden="0" w:name="Medium List 1 Accent 2"/>
-    <w:lsdException w:unhideWhenUsed="0" w:uiPriority="66" w:semiHidden="0" w:name="Medium List 2 Accent 2"/>
-    <w:lsdException w:unhideWhenUsed="0" w:uiPriority="67" w:semiHidden="0" w:name="Medium Grid 1 Accent 2"/>
-    <w:lsdException w:unhideWhenUsed="0" w:uiPriority="68" w:semiHidden="0" w:name="Medium Grid 2 Accent 2"/>
-    <w:lsdException w:unhideWhenUsed="0" w:uiPriority="69" w:semiHidden="0" w:name="Medium Grid 3 Accent 2"/>
-    <w:lsdException w:unhideWhenUsed="0" w:uiPriority="70" w:semiHidden="0" w:name="Dark List Accent 2"/>
-    <w:lsdException w:unhideWhenUsed="0" w:uiPriority="71" w:semiHidden="0" w:name="Colorful Shading Accent 2"/>
-    <w:lsdException w:unhideWhenUsed="0" w:uiPriority="72" w:semiHidden="0" w:name="Colorful List Accent 2"/>
-    <w:lsdException w:unhideWhenUsed="0" w:uiPriority="73" w:semiHidden="0" w:name="Colorful Grid Accent 2"/>
-    <w:lsdException w:unhideWhenUsed="0" w:uiPriority="60" w:semiHidden="0" w:name="Light Shading Accent 3"/>
-    <w:lsdException w:unhideWhenUsed="0" w:uiPriority="61" w:semiHidden="0" w:name="Light List Accent 3"/>
-    <w:lsdException w:unhideWhenUsed="0" w:uiPriority="62" w:semiHidden="0" w:name="Light Grid Accent 3"/>
-    <w:lsdException w:unhideWhenUsed="0" w:uiPriority="63" w:semiHidden="0" w:name="Medium Shading 1 Accent 3"/>
-    <w:lsdException w:unhideWhenUsed="0" w:uiPriority="64" w:semiHidden="0" w:name="Medium Shading 2 Accent 3"/>
-    <w:lsdException w:unhideWhenUsed="0" w:uiPriority="65" w:semiHidden="0" w:name="Medium List 1 Accent 3"/>
-    <w:lsdException w:unhideWhenUsed="0" w:uiPriority="66" w:semiHidden="0" w:name="Medium List 2 Accent 3"/>
-    <w:lsdException w:unhideWhenUsed="0" w:uiPriority="67" w:semiHidden="0" w:name="Medium Grid 1 Accent 3"/>
-    <w:lsdException w:unhideWhenUsed="0" w:uiPriority="68" w:semiHidden="0" w:name="Medium Grid 2 Accent 3"/>
-    <w:lsdException w:unhideWhenUsed="0" w:uiPriority="69" w:semiHidden="0" w:name="Medium Grid 3 Accent 3"/>
-    <w:lsdException w:unhideWhenUsed="0" w:uiPriority="70" w:semiHidden="0" w:name="Dark List Accent 3"/>
-    <w:lsdException w:unhideWhenUsed="0" w:uiPriority="71" w:semiHidden="0" w:name="Colorful Shading Accent 3"/>
-    <w:lsdException w:unhideWhenUsed="0" w:uiPriority="72" w:semiHidden="0" w:name="Colorful List Accent 3"/>
-    <w:lsdException w:unhideWhenUsed="0" w:uiPriority="73" w:semiHidden="0" w:name="Colorful Grid Accent 3"/>
-    <w:lsdException w:unhideWhenUsed="0" w:uiPriority="60" w:semiHidden="0" w:name="Light Shading Accent 4"/>
-    <w:lsdException w:unhideWhenUsed="0" w:uiPriority="61" w:semiHidden="0" w:name="Light List Accent 4"/>
-    <w:lsdException w:unhideWhenUsed="0" w:uiPriority="62" w:semiHidden="0" w:name="Light Grid Accent 4"/>
-    <w:lsdException w:unhideWhenUsed="0" w:uiPriority="63" w:semiHidden="0" w:name="Medium Shading 1 Accent 4"/>
-    <w:lsdException w:unhideWhenUsed="0" w:uiPriority="64" w:semiHidden="0" w:name="Medium Shading 2 Accent 4"/>
-    <w:lsdException w:unhideWhenUsed="0" w:uiPriority="65" w:semiHidden="0" w:name="Medium List 1 Accent 4"/>
-    <w:lsdException w:unhideWhenUsed="0" w:uiPriority="66" w:semiHidden="0" w:name="Medium List 2 Accent 4"/>
-    <w:lsdException w:unhideWhenUsed="0" w:uiPriority="67" w:semiHidden="0" w:name="Medium Grid 1 Accent 4"/>
-    <w:lsdException w:unhideWhenUsed="0" w:uiPriority="68" w:semiHidden="0" w:name="Medium Grid 2 Accent 4"/>
-    <w:lsdException w:unhideWhenUsed="0" w:uiPriority="69" w:semiHidden="0" w:name="Medium Grid 3 Accent 4"/>
-    <w:lsdException w:unhideWhenUsed="0" w:uiPriority="70" w:semiHidden="0" w:name="Dark List Accent 4"/>
-    <w:lsdException w:unhideWhenUsed="0" w:uiPriority="71" w:semiHidden="0" w:name="Colorful Shading Accent 4"/>
-    <w:lsdException w:unhideWhenUsed="0" w:uiPriority="72" w:semiHidden="0" w:name="Colorful List Accent 4"/>
-    <w:lsdException w:unhideWhenUsed="0" w:uiPriority="73" w:semiHidden="0" w:name="Colorful Grid Accent 4"/>
-    <w:lsdException w:unhideWhenUsed="0" w:uiPriority="60" w:semiHidden="0" w:name="Light Shading Accent 5"/>
-    <w:lsdException w:unhideWhenUsed="0" w:uiPriority="61" w:semiHidden="0" w:name="Light List Accent 5"/>
-    <w:lsdException w:unhideWhenUsed="0" w:uiPriority="62" w:semiHidden="0" w:name="Light Grid Accent 5"/>
-    <w:lsdException w:unhideWhenUsed="0" w:uiPriority="63" w:semiHidden="0" w:name="Medium Shading 1 Accent 5"/>
-    <w:lsdException w:unhideWhenUsed="0" w:uiPriority="64" w:semiHidden="0" w:name="Medium Shading 2 Accent 5"/>
-    <w:lsdException w:unhideWhenUsed="0" w:uiPriority="65" w:semiHidden="0" w:name="Medium List 1 Accent 5"/>
-    <w:lsdException w:unhideWhenUsed="0" w:uiPriority="66" w:semiHidden="0" w:name="Medium List 2 Accent 5"/>
-    <w:lsdException w:unhideWhenUsed="0" w:uiPriority="67" w:semiHidden="0" w:name="Medium Grid 1 Accent 5"/>
-    <w:lsdException w:unhideWhenUsed="0" w:uiPriority="68" w:semiHidden="0" w:name="Medium Grid 2 Accent 5"/>
-    <w:lsdException w:unhideWhenUsed="0" w:uiPriority="69" w:semiHidden="0" w:name="Medium Grid 3 Accent 5"/>
-    <w:lsdException w:unhideWhenUsed="0" w:uiPriority="70" w:semiHidden="0" w:name="Dark List Accent 5"/>
-    <w:lsdException w:unhideWhenUsed="0" w:uiPriority="71" w:semiHidden="0" w:name="Colorful Shading Accent 5"/>
-    <w:lsdException w:unhideWhenUsed="0" w:uiPriority="72" w:semiHidden="0" w:name="Colorful List Accent 5"/>
-    <w:lsdException w:unhideWhenUsed="0" w:uiPriority="73" w:semiHidden="0" w:name="Colorful Grid Accent 5"/>
-    <w:lsdException w:unhideWhenUsed="0" w:uiPriority="60" w:semiHidden="0" w:name="Light Shading Accent 6"/>
-    <w:lsdException w:unhideWhenUsed="0" w:uiPriority="61" w:semiHidden="0" w:name="Light List Accent 6"/>
-    <w:lsdException w:unhideWhenUsed="0" w:uiPriority="62" w:semiHidden="0" w:name="Light Grid Accent 6"/>
-    <w:lsdException w:unhideWhenUsed="0" w:uiPriority="63" w:semiHidden="0" w:name="Medium Shading 1 Accent 6"/>
-    <w:lsdException w:unhideWhenUsed="0" w:uiPriority="64" w:semiHidden="0" w:name="Medium Shading 2 Accent 6"/>
-    <w:lsdException w:unhideWhenUsed="0" w:uiPriority="65" w:semiHidden="0" w:name="Medium List 1 Accent 6"/>
-    <w:lsdException w:unhideWhenUsed="0" w:uiPriority="66" w:semiHidden="0" w:name="Medium List 2 Accent 6"/>
-    <w:lsdException w:unhideWhenUsed="0" w:uiPriority="67" w:semiHidden="0" w:name="Medium Grid 1 Accent 6"/>
-    <w:lsdException w:unhideWhenUsed="0" w:uiPriority="68" w:semiHidden="0" w:name="Medium Grid 2 Accent 6"/>
-    <w:lsdException w:unhideWhenUsed="0" w:uiPriority="69" w:semiHidden="0" w:name="Medium Grid 3 Accent 6"/>
-    <w:lsdException w:unhideWhenUsed="0" w:uiPriority="70" w:semiHidden="0" w:name="Dark List Accent 6"/>
-    <w:lsdException w:unhideWhenUsed="0" w:uiPriority="71" w:semiHidden="0" w:name="Colorful Shading Accent 6"/>
-    <w:lsdException w:unhideWhenUsed="0" w:uiPriority="72" w:semiHidden="0" w:name="Colorful List Accent 6"/>
-    <w:lsdException w:unhideWhenUsed="0" w:uiPriority="73" w:semiHidden="0" w:name="Colorful Grid Accent 6"/>
+  <w:latentStyles w:defLockedState="0" w:defUIPriority="99" w:defSemiHidden="0" w:defUnhideWhenUsed="0" w:defQFormat="0" w:count="380">
+    <w:lsdException w:name="Normal" w:uiPriority="0" w:qFormat="1"/>
+    <w:lsdException w:name="heading 1" w:uiPriority="9" w:qFormat="1"/>
+    <w:lsdException w:name="heading 2" w:uiPriority="9" w:unhideWhenUsed="1" w:qFormat="1"/>
+    <w:lsdException w:name="heading 3" w:uiPriority="9" w:unhideWhenUsed="1" w:qFormat="1"/>
+    <w:lsdException w:name="heading 4" w:uiPriority="9" w:unhideWhenUsed="1" w:qFormat="1"/>
+    <w:lsdException w:name="heading 5" w:uiPriority="9" w:unhideWhenUsed="1" w:qFormat="1"/>
+    <w:lsdException w:name="heading 6" w:semiHidden="1" w:uiPriority="9" w:unhideWhenUsed="1" w:qFormat="1"/>
+    <w:lsdException w:name="heading 7" w:semiHidden="1" w:uiPriority="9" w:unhideWhenUsed="1" w:qFormat="1"/>
+    <w:lsdException w:name="heading 8" w:semiHidden="1" w:uiPriority="9" w:unhideWhenUsed="1" w:qFormat="1"/>
+    <w:lsdException w:name="heading 9" w:semiHidden="1" w:uiPriority="9" w:unhideWhenUsed="1" w:qFormat="1"/>
+    <w:lsdException w:name="index 1" w:semiHidden="1" w:unhideWhenUsed="1"/>
+    <w:lsdException w:name="index 2" w:semiHidden="1" w:unhideWhenUsed="1"/>
+    <w:lsdException w:name="index 3" w:semiHidden="1" w:unhideWhenUsed="1"/>
+    <w:lsdException w:name="index 4" w:semiHidden="1" w:unhideWhenUsed="1"/>
+    <w:lsdException w:name="index 5" w:semiHidden="1" w:unhideWhenUsed="1"/>
+    <w:lsdException w:name="index 6" w:semiHidden="1" w:unhideWhenUsed="1"/>
+    <w:lsdException w:name="index 7" w:semiHidden="1" w:unhideWhenUsed="1"/>
+    <w:lsdException w:name="index 8" w:semiHidden="1" w:unhideWhenUsed="1"/>
+    <w:lsdException w:name="index 9" w:semiHidden="1" w:unhideWhenUsed="1"/>
+    <w:lsdException w:name="toc 1" w:semiHidden="1" w:uiPriority="39" w:unhideWhenUsed="1"/>
+    <w:lsdException w:name="toc 2" w:semiHidden="1" w:uiPriority="39" w:unhideWhenUsed="1"/>
+    <w:lsdException w:name="toc 3" w:semiHidden="1" w:uiPriority="39" w:unhideWhenUsed="1"/>
+    <w:lsdException w:name="toc 4" w:semiHidden="1" w:uiPriority="39" w:unhideWhenUsed="1"/>
+    <w:lsdException w:name="toc 5" w:semiHidden="1" w:uiPriority="39" w:unhideWhenUsed="1"/>
+    <w:lsdException w:name="toc 6" w:semiHidden="1" w:uiPriority="39" w:unhideWhenUsed="1"/>
+    <w:lsdException w:name="toc 7" w:semiHidden="1" w:uiPriority="39" w:unhideWhenUsed="1"/>
+    <w:lsdException w:name="toc 8" w:semiHidden="1" w:uiPriority="39" w:unhideWhenUsed="1"/>
+    <w:lsdException w:name="toc 9" w:semiHidden="1" w:uiPriority="39" w:unhideWhenUsed="1"/>
+    <w:lsdException w:name="Normal Indent" w:semiHidden="1" w:unhideWhenUsed="1"/>
+    <w:lsdException w:name="footnote text" w:semiHidden="1" w:unhideWhenUsed="1"/>
+    <w:lsdException w:name="annotation text" w:semiHidden="1" w:unhideWhenUsed="1"/>
+    <w:lsdException w:name="header" w:semiHidden="1" w:unhideWhenUsed="1"/>
+    <w:lsdException w:name="footer" w:semiHidden="1" w:unhideWhenUsed="1"/>
+    <w:lsdException w:name="index heading" w:semiHidden="1" w:unhideWhenUsed="1"/>
+    <w:lsdException w:name="caption" w:semiHidden="1" w:uiPriority="35" w:unhideWhenUsed="1" w:qFormat="1"/>
+    <w:lsdException w:name="table of figures" w:semiHidden="1" w:unhideWhenUsed="1"/>
+    <w:lsdException w:name="envelope address" w:semiHidden="1" w:unhideWhenUsed="1"/>
+    <w:lsdException w:name="envelope return" w:semiHidden="1" w:unhideWhenUsed="1"/>
+    <w:lsdException w:name="footnote reference" w:semiHidden="1" w:unhideWhenUsed="1"/>
+    <w:lsdException w:name="annotation reference" w:semiHidden="1" w:unhideWhenUsed="1"/>
+    <w:lsdException w:name="line number" w:semiHidden="1" w:unhideWhenUsed="1"/>
+    <w:lsdException w:name="page number" w:semiHidden="1" w:unhideWhenUsed="1"/>
+    <w:lsdException w:name="endnote reference" w:semiHidden="1" w:unhideWhenUsed="1"/>
+    <w:lsdException w:name="endnote text" w:semiHidden="1" w:unhideWhenUsed="1"/>
+    <w:lsdException w:name="table of authorities" w:semiHidden="1" w:unhideWhenUsed="1"/>
+    <w:lsdException w:name="macro" w:semiHidden="1" w:unhideWhenUsed="1"/>
+    <w:lsdException w:name="toa heading" w:semiHidden="1" w:unhideWhenUsed="1"/>
+    <w:lsdException w:name="List" w:semiHidden="1" w:unhideWhenUsed="1"/>
+    <w:lsdException w:name="List Bullet" w:semiHidden="1" w:unhideWhenUsed="1"/>
+    <w:lsdException w:name="List Number" w:semiHidden="1" w:unhideWhenUsed="1"/>
+    <w:lsdException w:name="List 2" w:semiHidden="1" w:unhideWhenUsed="1"/>
+    <w:lsdException w:name="List 3" w:semiHidden="1" w:unhideWhenUsed="1"/>
+    <w:lsdException w:name="List 4" w:semiHidden="1" w:unhideWhenUsed="1"/>
+    <w:lsdException w:name="List 5" w:semiHidden="1" w:unhideWhenUsed="1"/>
+    <w:lsdException w:name="List Bullet 2" w:semiHidden="1" w:unhideWhenUsed="1"/>
+    <w:lsdException w:name="List Bullet 3" w:semiHidden="1" w:unhideWhenUsed="1"/>
+    <w:lsdException w:name="List Bullet 4" w:semiHidden="1" w:unhideWhenUsed="1"/>
+    <w:lsdException w:name="List Bullet 5" w:semiHidden="1" w:unhideWhenUsed="1"/>
+    <w:lsdException w:name="List Number 2" w:semiHidden="1" w:unhideWhenUsed="1"/>
+    <w:lsdException w:name="List Number 3" w:semiHidden="1" w:unhideWhenUsed="1"/>
+    <w:lsdException w:name="List Number 4" w:semiHidden="1" w:unhideWhenUsed="1"/>
+    <w:lsdException w:name="List Number 5" w:semiHidden="1" w:unhideWhenUsed="1"/>
+    <w:lsdException w:name="Title" w:uiPriority="10" w:qFormat="1"/>
+    <w:lsdException w:name="Closing" w:semiHidden="1" w:unhideWhenUsed="1"/>
+    <w:lsdException w:name="Signature" w:semiHidden="1" w:unhideWhenUsed="1"/>
+    <w:lsdException w:name="Default Paragraph Font" w:uiPriority="1" w:unhideWhenUsed="1"/>
+    <w:lsdException w:name="Body Text" w:semiHidden="1" w:unhideWhenUsed="1"/>
+    <w:lsdException w:name="Body Text Indent" w:semiHidden="1" w:unhideWhenUsed="1"/>
+    <w:lsdException w:name="List Continue" w:semiHidden="1" w:unhideWhenUsed="1"/>
+    <w:lsdException w:name="List Continue 2" w:semiHidden="1" w:unhideWhenUsed="1"/>
+    <w:lsdException w:name="List Continue 3" w:semiHidden="1" w:unhideWhenUsed="1"/>
+    <w:lsdException w:name="List Continue 4" w:semiHidden="1" w:unhideWhenUsed="1"/>
+    <w:lsdException w:name="List Continue 5" w:semiHidden="1" w:unhideWhenUsed="1"/>
+    <w:lsdException w:name="Message Header" w:semiHidden="1" w:unhideWhenUsed="1"/>
+    <w:lsdException w:name="Subtitle" w:uiPriority="11" w:qFormat="1"/>
+    <w:lsdException w:name="Salutation" w:semiHidden="1" w:unhideWhenUsed="1"/>
+    <w:lsdException w:name="Date" w:semiHidden="1" w:unhideWhenUsed="1"/>
+    <w:lsdException w:name="Body Text First Indent" w:semiHidden="1" w:unhideWhenUsed="1"/>
+    <w:lsdException w:name="Body Text First Indent 2" w:semiHidden="1" w:unhideWhenUsed="1"/>
+    <w:lsdException w:name="Note Heading" w:semiHidden="1" w:unhideWhenUsed="1"/>
+    <w:lsdException w:name="Body Text 2" w:semiHidden="1" w:unhideWhenUsed="1"/>
+    <w:lsdException w:name="Body Text 3" w:semiHidden="1" w:unhideWhenUsed="1"/>
+    <w:lsdException w:name="Body Text Indent 2" w:semiHidden="1" w:unhideWhenUsed="1"/>
+    <w:lsdException w:name="Body Text Indent 3" w:semiHidden="1" w:unhideWhenUsed="1"/>
+    <w:lsdException w:name="Block Text" w:semiHidden="1" w:unhideWhenUsed="1"/>
+    <w:lsdException w:name="Hyperlink" w:semiHidden="1" w:unhideWhenUsed="1"/>
+    <w:lsdException w:name="FollowedHyperlink" w:semiHidden="1" w:unhideWhenUsed="1"/>
+    <w:lsdException w:name="Strong" w:uiPriority="22" w:qFormat="1"/>
+    <w:lsdException w:name="Emphasis" w:uiPriority="20" w:qFormat="1"/>
+    <w:lsdException w:name="Document Map" w:semiHidden="1" w:unhideWhenUsed="1"/>
+    <w:lsdException w:name="Plain Text" w:semiHidden="1" w:unhideWhenUsed="1"/>
+    <w:lsdException w:name="E-mail Signature" w:semiHidden="1" w:unhideWhenUsed="1"/>
+    <w:lsdException w:name="HTML Top of Form" w:semiHidden="1" w:unhideWhenUsed="1"/>
+    <w:lsdException w:name="HTML Bottom of Form" w:semiHidden="1" w:unhideWhenUsed="1"/>
+    <w:lsdException w:name="Normal (Web)" w:semiHidden="1" w:unhideWhenUsed="1"/>
+    <w:lsdException w:name="HTML Acronym" w:semiHidden="1" w:unhideWhenUsed="1"/>
+    <w:lsdException w:name="HTML Address" w:semiHidden="1" w:unhideWhenUsed="1"/>
+    <w:lsdException w:name="HTML Cite" w:semiHidden="1" w:unhideWhenUsed="1"/>
+    <w:lsdException w:name="HTML Code" w:semiHidden="1" w:unhideWhenUsed="1"/>
+    <w:lsdException w:name="HTML Definition" w:semiHidden="1" w:unhideWhenUsed="1"/>
+    <w:lsdException w:name="HTML Keyboard" w:semiHidden="1" w:unhideWhenUsed="1"/>
+    <w:lsdException w:name="HTML Preformatted" w:semiHidden="1" w:unhideWhenUsed="1"/>
+    <w:lsdException w:name="HTML Sample" w:semiHidden="1" w:unhideWhenUsed="1"/>
+    <w:lsdException w:name="HTML Typewriter" w:semiHidden="1" w:unhideWhenUsed="1"/>
+    <w:lsdException w:name="HTML Variable" w:semiHidden="1" w:unhideWhenUsed="1"/>
+    <w:lsdException w:name="Normal Table" w:semiHidden="1" w:unhideWhenUsed="1"/>
+    <w:lsdException w:name="annotation subject" w:semiHidden="1" w:unhideWhenUsed="1"/>
+    <w:lsdException w:name="No List" w:semiHidden="1" w:unhideWhenUsed="1"/>
+    <w:lsdException w:name="Outline List 1" w:semiHidden="1" w:unhideWhenUsed="1"/>
+    <w:lsdException w:name="Outline List 2" w:semiHidden="1" w:unhideWhenUsed="1"/>
+    <w:lsdException w:name="Outline List 3" w:semiHidden="1" w:unhideWhenUsed="1"/>
+    <w:lsdException w:name="Table Simple 1" w:semiHidden="1" w:unhideWhenUsed="1"/>
+    <w:lsdException w:name="Table Simple 2" w:semiHidden="1" w:unhideWhenUsed="1"/>
+    <w:lsdException w:name="Table Simple 3" w:semiHidden="1" w:unhideWhenUsed="1"/>
+    <w:lsdException w:name="Table Classic 1" w:semiHidden="1" w:unhideWhenUsed="1"/>
+    <w:lsdException w:name="Table Classic 2" w:semiHidden="1" w:unhideWhenUsed="1"/>
+    <w:lsdException w:name="Table Classic 3" w:semiHidden="1" w:unhideWhenUsed="1"/>
+    <w:lsdException w:name="Table Classic 4" w:semiHidden="1" w:unhideWhenUsed="1"/>
+    <w:lsdException w:name="Table Colorful 1" w:semiHidden="1" w:unhideWhenUsed="1"/>
+    <w:lsdException w:name="Table Colorful 2" w:semiHidden="1" w:unhideWhenUsed="1"/>
+    <w:lsdException w:name="Table Colorful 3" w:semiHidden="1" w:unhideWhenUsed="1"/>
+    <w:lsdException w:name="Table Columns 1" w:semiHidden="1" w:unhideWhenUsed="1"/>
+    <w:lsdException w:name="Table Columns 2" w:semiHidden="1" w:unhideWhenUsed="1"/>
+    <w:lsdException w:name="Table Columns 3" w:semiHidden="1" w:unhideWhenUsed="1"/>
+    <w:lsdException w:name="Table Columns 4" w:semiHidden="1" w:unhideWhenUsed="1"/>
+    <w:lsdException w:name="Table Columns 5" w:semiHidden="1" w:unhideWhenUsed="1"/>
+    <w:lsdException w:name="Table Grid 1" w:semiHidden="1" w:unhideWhenUsed="1"/>
+    <w:lsdException w:name="Table Grid 2" w:semiHidden="1" w:unhideWhenUsed="1"/>
+    <w:lsdException w:name="Table Grid 3" w:semiHidden="1" w:unhideWhenUsed="1"/>
+    <w:lsdException w:name="Table Grid 4" w:semiHidden="1" w:unhideWhenUsed="1"/>
+    <w:lsdException w:name="Table Grid 5" w:semiHidden="1" w:unhideWhenUsed="1"/>
+    <w:lsdException w:name="Table Grid 6" w:semiHidden="1" w:unhideWhenUsed="1"/>
+    <w:lsdException w:name="Table Grid 7" w:semiHidden="1" w:unhideWhenUsed="1"/>
+    <w:lsdException w:name="Table Grid 8" w:semiHidden="1" w:unhideWhenUsed="1"/>
+    <w:lsdException w:name="Table List 1" w:semiHidden="1" w:unhideWhenUsed="1"/>
+    <w:lsdException w:name="Table List 2" w:semiHidden="1" w:unhideWhenUsed="1"/>
+    <w:lsdException w:name="Table List 3" w:semiHidden="1" w:unhideWhenUsed="1"/>
+    <w:lsdException w:name="Table List 4" w:semiHidden="1" w:unhideWhenUsed="1"/>
+    <w:lsdException w:name="Table List 5" w:semiHidden="1" w:unhideWhenUsed="1"/>
+    <w:lsdException w:name="Table List 6" w:semiHidden="1" w:unhideWhenUsed="1"/>
+    <w:lsdException w:name="Table List 7" w:semiHidden="1" w:unhideWhenUsed="1"/>
+    <w:lsdException w:name="Table List 8" w:semiHidden="1" w:unhideWhenUsed="1"/>
+    <w:lsdException w:name="Table 3D effects 1" w:semiHidden="1" w:unhideWhenUsed="1"/>
+    <w:lsdException w:name="Table 3D effects 2" w:semiHidden="1" w:unhideWhenUsed="1"/>
+    <w:lsdException w:name="Table 3D effects 3" w:semiHidden="1" w:unhideWhenUsed="1"/>
+    <w:lsdException w:name="Table Contemporary" w:semiHidden="1" w:unhideWhenUsed="1"/>
+    <w:lsdException w:name="Table Elegant" w:semiHidden="1" w:unhideWhenUsed="1"/>
+    <w:lsdException w:name="Table Professional" w:semiHidden="1" w:unhideWhenUsed="1"/>
+    <w:lsdException w:name="Table Subtle 1" w:semiHidden="1" w:unhideWhenUsed="1"/>
+    <w:lsdException w:name="Table Subtle 2" w:semiHidden="1" w:unhideWhenUsed="1"/>
+    <w:lsdException w:name="Table Web 1" w:semiHidden="1" w:unhideWhenUsed="1"/>
+    <w:lsdException w:name="Table Web 2" w:semiHidden="1" w:unhideWhenUsed="1"/>
+    <w:lsdException w:name="Table Web 3" w:semiHidden="1" w:unhideWhenUsed="1"/>
+    <w:lsdException w:name="Balloon Text" w:semiHidden="1" w:unhideWhenUsed="1"/>
+    <w:lsdException w:name="Table Grid" w:uiPriority="39"/>
+    <w:lsdException w:name="Table Theme" w:semiHidden="1" w:unhideWhenUsed="1"/>
+    <w:lsdException w:name="Note Level 1" w:semiHidden="1" w:unhideWhenUsed="1"/>
+    <w:lsdException w:name="Note Level 2" w:semiHidden="1" w:unhideWhenUsed="1"/>
+    <w:lsdException w:name="Note Level 3" w:semiHidden="1" w:unhideWhenUsed="1"/>
+    <w:lsdException w:name="Note Level 4" w:semiHidden="1" w:unhideWhenUsed="1"/>
+    <w:lsdException w:name="Note Level 5" w:semiHidden="1" w:unhideWhenUsed="1"/>
+    <w:lsdException w:name="Note Level 6" w:semiHidden="1" w:unhideWhenUsed="1"/>
+    <w:lsdException w:name="Note Level 7" w:semiHidden="1" w:unhideWhenUsed="1"/>
+    <w:lsdException w:name="Note Level 8" w:semiHidden="1" w:unhideWhenUsed="1"/>
+    <w:lsdException w:name="Note Level 9" w:semiHidden="1" w:unhideWhenUsed="1"/>
+    <w:lsdException w:name="Placeholder Text" w:semiHidden="1"/>
+    <w:lsdException w:name="Light Shading" w:uiPriority="60"/>
+    <w:lsdException w:name="Light List" w:uiPriority="61"/>
+    <w:lsdException w:name="Light Grid" w:uiPriority="62"/>
+    <w:lsdException w:name="Medium Shading 1" w:uiPriority="63"/>
+    <w:lsdException w:name="Medium Shading 2" w:uiPriority="64"/>
+    <w:lsdException w:name="Medium List 1" w:uiPriority="65"/>
+    <w:lsdException w:name="Medium List 2" w:uiPriority="66"/>
+    <w:lsdException w:name="Medium Grid 1" w:uiPriority="67"/>
+    <w:lsdException w:name="Medium Grid 2" w:uiPriority="68"/>
+    <w:lsdException w:name="Medium Grid 3" w:uiPriority="69"/>
+    <w:lsdException w:name="Dark List" w:uiPriority="70"/>
+    <w:lsdException w:name="Colorful Shading" w:uiPriority="71"/>
+    <w:lsdException w:name="Colorful List" w:uiPriority="72"/>
+    <w:lsdException w:name="Colorful Grid" w:uiPriority="73"/>
+    <w:lsdException w:name="Light Shading Accent 1" w:uiPriority="60"/>
+    <w:lsdException w:name="Light List Accent 1" w:uiPriority="61"/>
+    <w:lsdException w:name="Light Grid Accent 1" w:uiPriority="62"/>
+    <w:lsdException w:name="Medium Shading 1 Accent 1" w:uiPriority="63"/>
+    <w:lsdException w:name="Medium Shading 2 Accent 1" w:uiPriority="64"/>
+    <w:lsdException w:name="Medium List 1 Accent 1" w:uiPriority="65"/>
+    <w:lsdException w:name="Revision" w:semiHidden="1"/>
+    <w:lsdException w:name="Medium List 2 Accent 1" w:uiPriority="66"/>
+    <w:lsdException w:name="Medium Grid 1 Accent 1" w:uiPriority="67"/>
+    <w:lsdException w:name="Medium Grid 2 Accent 1" w:uiPriority="68"/>
+    <w:lsdException w:name="Medium Grid 3 Accent 1" w:uiPriority="69"/>
+    <w:lsdException w:name="Dark List Accent 1" w:uiPriority="70"/>
+    <w:lsdException w:name="Colorful Shading Accent 1" w:uiPriority="71"/>
+    <w:lsdException w:name="Colorful List Accent 1" w:uiPriority="72"/>
+    <w:lsdException w:name="Colorful Grid Accent 1" w:uiPriority="73"/>
+    <w:lsdException w:name="Light Shading Accent 2" w:uiPriority="60"/>
+    <w:lsdException w:name="Light List Accent 2" w:uiPriority="61"/>
+    <w:lsdException w:name="Light Grid Accent 2" w:uiPriority="62"/>
+    <w:lsdException w:name="Medium Shading 1 Accent 2" w:uiPriority="63"/>
+    <w:lsdException w:name="Medium Shading 2 Accent 2" w:uiPriority="64"/>
+    <w:lsdException w:name="Medium List 1 Accent 2" w:uiPriority="65"/>
+    <w:lsdException w:name="Medium List 2 Accent 2" w:uiPriority="66"/>
+    <w:lsdException w:name="Medium Grid 1 Accent 2" w:uiPriority="67"/>
+    <w:lsdException w:name="Medium Grid 2 Accent 2" w:uiPriority="68"/>
+    <w:lsdException w:name="Medium Grid 3 Accent 2" w:uiPriority="69"/>
+    <w:lsdException w:name="Dark List Accent 2" w:uiPriority="70"/>
+    <w:lsdException w:name="Colorful Shading Accent 2" w:uiPriority="71"/>
+    <w:lsdException w:name="Colorful List Accent 2" w:uiPriority="72"/>
+    <w:lsdException w:name="Colorful Grid Accent 2" w:uiPriority="73"/>
+    <w:lsdException w:name="Light Shading Accent 3" w:uiPriority="60"/>
+    <w:lsdException w:name="Light List Accent 3" w:uiPriority="61"/>
+    <w:lsdException w:name="Light Grid Accent 3" w:uiPriority="62"/>
+    <w:lsdException w:name="Medium Shading 1 Accent 3" w:uiPriority="63"/>
+    <w:lsdException w:name="Medium Shading 2 Accent 3" w:uiPriority="64"/>
+    <w:lsdException w:name="Medium List 1 Accent 3" w:uiPriority="65"/>
+    <w:lsdException w:name="Medium List 2 Accent 3" w:uiPriority="66"/>
+    <w:lsdException w:name="Medium Grid 1 Accent 3" w:uiPriority="67"/>
+    <w:lsdException w:name="Medium Grid 2 Accent 3" w:uiPriority="68"/>
+    <w:lsdException w:name="Medium Grid 3 Accent 3" w:uiPriority="69"/>
+    <w:lsdException w:name="Dark List Accent 3" w:uiPriority="70"/>
+    <w:lsdException w:name="Colorful Shading Accent 3" w:uiPriority="71"/>
+    <w:lsdException w:name="Colorful List Accent 3" w:uiPriority="72"/>
+    <w:lsdException w:name="Colorful Grid Accent 3" w:uiPriority="73"/>
+    <w:lsdException w:name="Light Shading Accent 4" w:uiPriority="60"/>
+    <w:lsdException w:name="Light List Accent 4" w:uiPriority="61"/>
+    <w:lsdException w:name="Light Grid Accent 4" w:uiPriority="62"/>
+    <w:lsdException w:name="Medium Shading 1 Accent 4" w:uiPriority="63"/>
+    <w:lsdException w:name="Medium Shading 2 Accent 4" w:uiPriority="64"/>
+    <w:lsdException w:name="Medium List 1 Accent 4" w:uiPriority="65"/>
+    <w:lsdException w:name="Medium List 2 Accent 4" w:uiPriority="66"/>
+    <w:lsdException w:name="Medium Grid 1 Accent 4" w:uiPriority="67"/>
+    <w:lsdException w:name="Medium Grid 2 Accent 4" w:uiPriority="68"/>
+    <w:lsdException w:name="Medium Grid 3 Accent 4" w:uiPriority="69"/>
+    <w:lsdException w:name="Dark List Accent 4" w:uiPriority="70"/>
+    <w:lsdException w:name="Colorful Shading Accent 4" w:uiPriority="71"/>
+    <w:lsdException w:name="Colorful List Accent 4" w:uiPriority="72"/>
+    <w:lsdException w:name="Colorful Grid Accent 4" w:uiPriority="73"/>
+    <w:lsdException w:name="Light Shading Accent 5" w:uiPriority="60"/>
+    <w:lsdException w:name="Light List Accent 5" w:uiPriority="61"/>
+    <w:lsdException w:name="Light Grid Accent 5" w:uiPriority="62"/>
+    <w:lsdException w:name="Medium Shading 1 Accent 5" w:uiPriority="63"/>
+    <w:lsdException w:name="Medium Shading 2 Accent 5" w:uiPriority="64"/>
+    <w:lsdException w:name="Medium List 1 Accent 5" w:uiPriority="65"/>
+    <w:lsdException w:name="Medium List 2 Accent 5" w:uiPriority="66"/>
+    <w:lsdException w:name="Medium Grid 1 Accent 5" w:uiPriority="67"/>
+    <w:lsdException w:name="Medium Grid 2 Accent 5" w:uiPriority="68"/>
+    <w:lsdException w:name="Medium Grid 3 Accent 5" w:uiPriority="69"/>
+    <w:lsdException w:name="Dark List Accent 5" w:uiPriority="70"/>
+    <w:lsdException w:name="Colorful Shading Accent 5" w:uiPriority="71"/>
+    <w:lsdException w:name="Colorful List Accent 5" w:uiPriority="72"/>
+    <w:lsdException w:name="Colorful Grid Accent 5" w:uiPriority="73"/>
+    <w:lsdException w:name="Light Shading Accent 6" w:uiPriority="60"/>
+    <w:lsdException w:name="Light List Accent 6" w:uiPriority="61"/>
+    <w:lsdException w:name="Light Grid Accent 6" w:uiPriority="62"/>
+    <w:lsdException w:name="Medium Shading 1 Accent 6" w:uiPriority="63"/>
+    <w:lsdException w:name="Medium Shading 2 Accent 6" w:uiPriority="64"/>
+    <w:lsdException w:name="Medium List 1 Accent 6" w:uiPriority="65"/>
+    <w:lsdException w:name="Medium List 2 Accent 6" w:uiPriority="66"/>
+    <w:lsdException w:name="Medium Grid 1 Accent 6" w:uiPriority="67"/>
+    <w:lsdException w:name="Medium Grid 2 Accent 6" w:uiPriority="68"/>
+    <w:lsdException w:name="Medium Grid 3 Accent 6" w:uiPriority="69"/>
+    <w:lsdException w:name="Dark List Accent 6" w:uiPriority="70"/>
+    <w:lsdException w:name="Colorful Shading Accent 6" w:uiPriority="71"/>
+    <w:lsdException w:name="Colorful List Accent 6" w:uiPriority="72"/>
+    <w:lsdException w:name="Colorful Grid Accent 6" w:uiPriority="73"/>
+    <w:lsdException w:name="Subtle Emphasis" w:uiPriority="19" w:qFormat="1"/>
+    <w:lsdException w:name="Intense Emphasis" w:uiPriority="21" w:qFormat="1"/>
+    <w:lsdException w:name="Subtle Reference" w:uiPriority="31" w:qFormat="1"/>
+    <w:lsdException w:name="Intense Reference" w:uiPriority="32" w:qFormat="1"/>
+    <w:lsdException w:name="Book Title" w:uiPriority="33" w:qFormat="1"/>
+    <w:lsdException w:name="Bibliography" w:semiHidden="1" w:uiPriority="37" w:unhideWhenUsed="1"/>
+    <w:lsdException w:name="TOC Heading" w:semiHidden="1" w:uiPriority="39" w:unhideWhenUsed="1" w:qFormat="1"/>
+    <w:lsdException w:name="Plain Table 1" w:uiPriority="41"/>
+    <w:lsdException w:name="Plain Table 2" w:uiPriority="42"/>
+    <w:lsdException w:name="Plain Table 3" w:uiPriority="43"/>
+    <w:lsdException w:name="Plain Table 4" w:uiPriority="44"/>
+    <w:lsdException w:name="Plain Table 5" w:uiPriority="45"/>
+    <w:lsdException w:name="Grid Table Light" w:uiPriority="40"/>
+    <w:lsdException w:name="Grid Table 1 Light" w:uiPriority="46"/>
+    <w:lsdException w:name="Grid Table 2" w:uiPriority="47"/>
+    <w:lsdException w:name="Grid Table 3" w:uiPriority="48"/>
+    <w:lsdException w:name="Grid Table 4" w:uiPriority="49"/>
+    <w:lsdException w:name="Grid Table 5 Dark" w:uiPriority="50"/>
+    <w:lsdException w:name="Grid Table 6 Colorful" w:uiPriority="51"/>
+    <w:lsdException w:name="Grid Table 7 Colorful" w:uiPriority="52"/>
+    <w:lsdException w:name="Grid Table 1 Light Accent 1" w:uiPriority="46"/>
+    <w:lsdException w:name="Grid Table 2 Accent 1" w:uiPriority="47"/>
+    <w:lsdException w:name="Grid Table 3 Accent 1" w:uiPriority="48"/>
+    <w:lsdException w:name="Grid Table 4 Accent 1" w:uiPriority="49"/>
+    <w:lsdException w:name="Grid Table 5 Dark Accent 1" w:uiPriority="50"/>
+    <w:lsdException w:name="Grid Table 6 Colorful Accent 1" w:uiPriority="51"/>
+    <w:lsdException w:name="Grid Table 7 Colorful Accent 1" w:uiPriority="52"/>
+    <w:lsdException w:name="Grid Table 1 Light Accent 2" w:uiPriority="46"/>
+    <w:lsdException w:name="Grid Table 2 Accent 2" w:uiPriority="47"/>
+    <w:lsdException w:name="Grid Table 3 Accent 2" w:uiPriority="48"/>
+    <w:lsdException w:name="Grid Table 4 Accent 2" w:uiPriority="49"/>
+    <w:lsdException w:name="Grid Table 5 Dark Accent 2" w:uiPriority="50"/>
+    <w:lsdException w:name="Grid Table 6 Colorful Accent 2" w:uiPriority="51"/>
+    <w:lsdException w:name="Grid Table 7 Colorful Accent 2" w:uiPriority="52"/>
+    <w:lsdException w:name="Grid Table 1 Light Accent 3" w:uiPriority="46"/>
+    <w:lsdException w:name="Grid Table 2 Accent 3" w:uiPriority="47"/>
+    <w:lsdException w:name="Grid Table 3 Accent 3" w:uiPriority="48"/>
+    <w:lsdException w:name="Grid Table 4 Accent 3" w:uiPriority="49"/>
+    <w:lsdException w:name="Grid Table 5 Dark Accent 3" w:uiPriority="50"/>
+    <w:lsdException w:name="Grid Table 6 Colorful Accent 3" w:uiPriority="51"/>
+    <w:lsdException w:name="Grid Table 7 Colorful Accent 3" w:uiPriority="52"/>
+    <w:lsdException w:name="Grid Table 1 Light Accent 4" w:uiPriority="46"/>
+    <w:lsdException w:name="Grid Table 2 Accent 4" w:uiPriority="47"/>
+    <w:lsdException w:name="Grid Table 3 Accent 4" w:uiPriority="48"/>
+    <w:lsdException w:name="Grid Table 4 Accent 4" w:uiPriority="49"/>
+    <w:lsdException w:name="Grid Table 5 Dark Accent 4" w:uiPriority="50"/>
+    <w:lsdException w:name="Grid Table 6 Colorful Accent 4" w:uiPriority="51"/>
+    <w:lsdException w:name="Grid Table 7 Colorful Accent 4" w:uiPriority="52"/>
+    <w:lsdException w:name="Grid Table 1 Light Accent 5" w:uiPriority="46"/>
+    <w:lsdException w:name="Grid Table 2 Accent 5" w:uiPriority="47"/>
+    <w:lsdException w:name="Grid Table 3 Accent 5" w:uiPriority="48"/>
+    <w:lsdException w:name="Grid Table 4 Accent 5" w:uiPriority="49"/>
+    <w:lsdException w:name="Grid Table 5 Dark Accent 5" w:uiPriority="50"/>
+    <w:lsdException w:name="Grid Table 6 Colorful Accent 5" w:uiPriority="51"/>
+    <w:lsdException w:name="Grid Table 7 Colorful Accent 5" w:uiPriority="52"/>
+    <w:lsdException w:name="Grid Table 1 Light Accent 6" w:uiPriority="46"/>
+    <w:lsdException w:name="Grid Table 2 Accent 6" w:uiPriority="47"/>
+    <w:lsdException w:name="Grid Table 3 Accent 6" w:uiPriority="48"/>
+    <w:lsdException w:name="Grid Table 4 Accent 6" w:uiPriority="49"/>
+    <w:lsdException w:name="Grid Table 5 Dark Accent 6" w:uiPriority="50"/>
+    <w:lsdException w:name="Grid Table 6 Colorful Accent 6" w:uiPriority="51"/>
+    <w:lsdException w:name="Grid Table 7 Colorful Accent 6" w:uiPriority="52"/>
+    <w:lsdException w:name="List Table 1 Light" w:uiPriority="46"/>
+    <w:lsdException w:name="List Table 2" w:uiPriority="47"/>
+    <w:lsdException w:name="List Table 3" w:uiPriority="48"/>
+    <w:lsdException w:name="List Table 4" w:uiPriority="49"/>
+    <w:lsdException w:name="List Table 5 Dark" w:uiPriority="50"/>
+    <w:lsdException w:name="List Table 6 Colorful" w:uiPriority="51"/>
+    <w:lsdException w:name="List Table 7 Colorful" w:uiPriority="52"/>
+    <w:lsdException w:name="List Table 1 Light Accent 1" w:uiPriority="46"/>
+    <w:lsdException w:name="List Table 2 Accent 1" w:uiPriority="47"/>
+    <w:lsdException w:name="List Table 3 Accent 1" w:uiPriority="48"/>
+    <w:lsdException w:name="List Table 4 Accent 1" w:uiPriority="49"/>
+    <w:lsdException w:name="List Table 5 Dark Accent 1" w:uiPriority="50"/>
+    <w:lsdException w:name="List Table 6 Colorful Accent 1" w:uiPriority="51"/>
+    <w:lsdException w:name="List Table 7 Colorful Accent 1" w:uiPriority="52"/>
+    <w:lsdException w:name="List Table 1 Light Accent 2" w:uiPriority="46"/>
+    <w:lsdException w:name="List Table 2 Accent 2" w:uiPriority="47"/>
+    <w:lsdException w:name="List Table 3 Accent 2" w:uiPriority="48"/>
+    <w:lsdException w:name="List Table 4 Accent 2" w:uiPriority="49"/>
+    <w:lsdException w:name="List Table 5 Dark Accent 2" w:uiPriority="50"/>
+    <w:lsdException w:name="List Table 6 Colorful Accent 2" w:uiPriority="51"/>
+    <w:lsdException w:name="List Table 7 Colorful Accent 2" w:uiPriority="52"/>
+    <w:lsdException w:name="List Table 1 Light Accent 3" w:uiPriority="46"/>
+    <w:lsdException w:name="List Table 2 Accent 3" w:uiPriority="47"/>
+    <w:lsdException w:name="List Table 3 Accent 3" w:uiPriority="48"/>
+    <w:lsdException w:name="List Table 4 Accent 3" w:uiPriority="49"/>
+    <w:lsdException w:name="List Table 5 Dark Accent 3" w:uiPriority="50"/>
+    <w:lsdException w:name="List Table 6 Colorful Accent 3" w:uiPriority="51"/>
+    <w:lsdException w:name="List Table 7 Colorful Accent 3" w:uiPriority="52"/>
+    <w:lsdException w:name="List Table 1 Light Accent 4" w:uiPriority="46"/>
+    <w:lsdException w:name="List Table 2 Accent 4" w:uiPriority="47"/>
+    <w:lsdException w:name="List Table 3 Accent 4" w:uiPriority="48"/>
+    <w:lsdException w:name="List Table 4 Accent 4" w:uiPriority="49"/>
+    <w:lsdException w:name="List Table 5 Dark Accent 4" w:uiPriority="50"/>
+    <w:lsdException w:name="List Table 6 Colorful Accent 4" w:uiPriority="51"/>
+    <w:lsdException w:name="List Table 7 Colorful Accent 4" w:uiPriority="52"/>
+    <w:lsdException w:name="List Table 1 Light Accent 5" w:uiPriority="46"/>
+    <w:lsdException w:name="List Table 2 Accent 5" w:uiPriority="47"/>
+    <w:lsdException w:name="List Table 3 Accent 5" w:uiPriority="48"/>
+    <w:lsdException w:name="List Table 4 Accent 5" w:uiPriority="49"/>
+    <w:lsdException w:name="List Table 5 Dark Accent 5" w:uiPriority="50"/>
+    <w:lsdException w:name="List Table 6 Colorful Accent 5" w:uiPriority="51"/>
+    <w:lsdException w:name="List Table 7 Colorful Accent 5" w:uiPriority="52"/>
+    <w:lsdException w:name="List Table 1 Light Accent 6" w:uiPriority="46"/>
+    <w:lsdException w:name="List Table 2 Accent 6" w:uiPriority="47"/>
+    <w:lsdException w:name="List Table 3 Accent 6" w:uiPriority="48"/>
+    <w:lsdException w:name="List Table 4 Accent 6" w:uiPriority="49"/>
+    <w:lsdException w:name="List Table 5 Dark Accent 6" w:uiPriority="50"/>
+    <w:lsdException w:name="List Table 6 Colorful Accent 6" w:uiPriority="51"/>
+    <w:lsdException w:name="List Table 7 Colorful Accent 6" w:uiPriority="52"/>
   </w:latentStyles>
-  <w:style w:type="paragraph" w:default="1" w:styleId="1">
+  <w:style w:type="paragraph" w:default="1" w:styleId="a">
     <w:name w:val="Normal"/>
     <w:qFormat/>
-    <w:uiPriority w:val="0"/>
+    <w:rsid w:val="009F3517"/>
     <w:rPr>
-      <w:rFonts w:asciiTheme="minorHAnsi" w:hAnsiTheme="minorHAnsi" w:eastAsiaTheme="minorEastAsia" w:cstheme="minorBidi"/>
+      <w:rFonts w:asciiTheme="minorHAnsi" w:eastAsiaTheme="minorEastAsia" w:hAnsiTheme="minorHAnsi" w:cstheme="minorBidi"/>
       <w:sz w:val="24"/>
       <w:szCs w:val="24"/>
-      <w:lang w:val="en-US" w:eastAsia="en-US" w:bidi="ar-SA"/>
+      <w:lang w:eastAsia="en-US"/>
     </w:rPr>
   </w:style>
-  <w:style w:type="paragraph" w:styleId="2">
+  <w:style w:type="paragraph" w:styleId="1">
     <w:name w:val="heading 1"/>
-    <w:basedOn w:val="1"/>
-    <w:next w:val="1"/>
-    <w:link w:val="12"/>
+    <w:basedOn w:val="a"/>
+    <w:next w:val="a"/>
+    <w:link w:val="10"/>
+    <w:uiPriority w:val="9"/>
     <w:qFormat/>
-    <w:uiPriority w:val="9"/>
     <w:pPr>
       <w:keepNext/>
       <w:keepLines/>
@@ -4544,14 +4819,14 @@
       <w:szCs w:val="44"/>
     </w:rPr>
   </w:style>
-  <w:style w:type="paragraph" w:styleId="3">
+  <w:style w:type="paragraph" w:styleId="2">
     <w:name w:val="heading 2"/>
-    <w:basedOn w:val="1"/>
-    <w:next w:val="1"/>
-    <w:link w:val="13"/>
+    <w:basedOn w:val="a"/>
+    <w:next w:val="a"/>
+    <w:link w:val="20"/>
+    <w:uiPriority w:val="9"/>
     <w:unhideWhenUsed/>
     <w:qFormat/>
-    <w:uiPriority w:val="9"/>
     <w:pPr>
       <w:keepNext/>
       <w:keepLines/>
@@ -4559,21 +4834,21 @@
       <w:outlineLvl w:val="1"/>
     </w:pPr>
     <w:rPr>
-      <w:rFonts w:asciiTheme="majorHAnsi" w:hAnsiTheme="majorHAnsi" w:eastAsiaTheme="majorEastAsia" w:cstheme="majorBidi"/>
+      <w:rFonts w:asciiTheme="majorHAnsi" w:eastAsiaTheme="majorEastAsia" w:hAnsiTheme="majorHAnsi" w:cstheme="majorBidi"/>
       <w:b/>
       <w:bCs/>
       <w:sz w:val="32"/>
       <w:szCs w:val="32"/>
     </w:rPr>
   </w:style>
-  <w:style w:type="paragraph" w:styleId="4">
+  <w:style w:type="paragraph" w:styleId="3">
     <w:name w:val="heading 3"/>
-    <w:basedOn w:val="1"/>
-    <w:next w:val="1"/>
-    <w:link w:val="14"/>
+    <w:basedOn w:val="a"/>
+    <w:next w:val="a"/>
+    <w:link w:val="30"/>
+    <w:uiPriority w:val="9"/>
     <w:unhideWhenUsed/>
     <w:qFormat/>
-    <w:uiPriority w:val="9"/>
     <w:pPr>
       <w:keepNext/>
       <w:keepLines/>
@@ -4587,14 +4862,14 @@
       <w:szCs w:val="32"/>
     </w:rPr>
   </w:style>
-  <w:style w:type="paragraph" w:styleId="5">
+  <w:style w:type="paragraph" w:styleId="4">
     <w:name w:val="heading 4"/>
-    <w:basedOn w:val="1"/>
-    <w:next w:val="1"/>
-    <w:link w:val="16"/>
+    <w:basedOn w:val="a"/>
+    <w:next w:val="a"/>
+    <w:link w:val="40"/>
+    <w:uiPriority w:val="9"/>
     <w:unhideWhenUsed/>
     <w:qFormat/>
-    <w:uiPriority w:val="9"/>
     <w:pPr>
       <w:keepNext/>
       <w:keepLines/>
@@ -4602,21 +4877,21 @@
       <w:outlineLvl w:val="3"/>
     </w:pPr>
     <w:rPr>
-      <w:rFonts w:asciiTheme="majorHAnsi" w:hAnsiTheme="majorHAnsi" w:eastAsiaTheme="majorEastAsia" w:cstheme="majorBidi"/>
+      <w:rFonts w:asciiTheme="majorHAnsi" w:eastAsiaTheme="majorEastAsia" w:hAnsiTheme="majorHAnsi" w:cstheme="majorBidi"/>
       <w:b/>
       <w:bCs/>
       <w:sz w:val="28"/>
       <w:szCs w:val="28"/>
     </w:rPr>
   </w:style>
-  <w:style w:type="paragraph" w:styleId="6">
+  <w:style w:type="paragraph" w:styleId="5">
     <w:name w:val="heading 5"/>
-    <w:basedOn w:val="1"/>
-    <w:next w:val="1"/>
-    <w:link w:val="18"/>
+    <w:basedOn w:val="a"/>
+    <w:next w:val="a"/>
+    <w:link w:val="50"/>
+    <w:uiPriority w:val="9"/>
     <w:unhideWhenUsed/>
     <w:qFormat/>
-    <w:uiPriority w:val="9"/>
     <w:pPr>
       <w:keepNext/>
       <w:keepLines/>
@@ -4630,17 +4905,19 @@
       <w:szCs w:val="28"/>
     </w:rPr>
   </w:style>
-  <w:style w:type="character" w:default="1" w:styleId="9">
+  <w:style w:type="character" w:default="1" w:styleId="a0">
     <w:name w:val="Default Paragraph Font"/>
+    <w:uiPriority w:val="1"/>
+    <w:semiHidden/>
     <w:unhideWhenUsed/>
-    <w:uiPriority w:val="1"/>
   </w:style>
-  <w:style w:type="table" w:default="1" w:styleId="10">
+  <w:style w:type="table" w:default="1" w:styleId="a1">
     <w:name w:val="Normal Table"/>
+    <w:uiPriority w:val="99"/>
+    <w:semiHidden/>
     <w:unhideWhenUsed/>
-    <w:uiPriority w:val="99"/>
     <w:tblPr>
-      <w:tblLayout w:type="fixed"/>
+      <w:tblInd w:w="0" w:type="dxa"/>
       <w:tblCellMar>
         <w:top w:w="0" w:type="dxa"/>
         <w:left w:w="108" w:type="dxa"/>
@@ -4649,20 +4926,26 @@
       </w:tblCellMar>
     </w:tblPr>
   </w:style>
-  <w:style w:type="paragraph" w:styleId="7">
+  <w:style w:type="numbering" w:default="1" w:styleId="a2">
+    <w:name w:val="No List"/>
+    <w:uiPriority w:val="99"/>
+    <w:semiHidden/>
+    <w:unhideWhenUsed/>
+  </w:style>
+  <w:style w:type="paragraph" w:styleId="a3">
     <w:name w:val="Subtitle"/>
-    <w:basedOn w:val="1"/>
-    <w:next w:val="1"/>
-    <w:link w:val="17"/>
+    <w:basedOn w:val="a"/>
+    <w:next w:val="a"/>
+    <w:link w:val="a4"/>
+    <w:uiPriority w:val="11"/>
     <w:qFormat/>
-    <w:uiPriority w:val="11"/>
     <w:pPr>
       <w:spacing w:before="240" w:after="60" w:line="312" w:lineRule="auto"/>
       <w:jc w:val="center"/>
       <w:outlineLvl w:val="1"/>
     </w:pPr>
     <w:rPr>
-      <w:rFonts w:eastAsia="SimSun" w:asciiTheme="majorHAnsi" w:hAnsiTheme="majorHAnsi" w:cstheme="majorBidi"/>
+      <w:rFonts w:asciiTheme="majorHAnsi" w:eastAsia="SimSun" w:hAnsiTheme="majorHAnsi" w:cstheme="majorBidi"/>
       <w:b/>
       <w:bCs/>
       <w:kern w:val="28"/>
@@ -4670,16 +4953,16 @@
       <w:szCs w:val="32"/>
     </w:rPr>
   </w:style>
-  <w:style w:type="paragraph" w:styleId="8">
+  <w:style w:type="paragraph" w:styleId="a5">
     <w:name w:val="Title"/>
-    <w:basedOn w:val="1"/>
-    <w:next w:val="1"/>
-    <w:link w:val="11"/>
+    <w:basedOn w:val="a"/>
+    <w:next w:val="a"/>
+    <w:link w:val="a6"/>
+    <w:uiPriority w:val="10"/>
     <w:qFormat/>
-    <w:uiPriority w:val="10"/>
     <w:pPr>
       <w:pBdr>
-        <w:bottom w:val="single" w:color="7030A0" w:sz="24" w:space="0"/>
+        <w:bottom w:val="single" w:sz="24" w:space="0" w:color="7030A0"/>
       </w:pBdr>
       <w:spacing w:after="240"/>
       <w:jc w:val="center"/>
@@ -4691,10 +4974,10 @@
       <w:szCs w:val="140"/>
     </w:rPr>
   </w:style>
-  <w:style w:type="character" w:customStyle="1" w:styleId="11">
+  <w:style w:type="character" w:customStyle="1" w:styleId="a6">
     <w:name w:val="标题字符"/>
-    <w:basedOn w:val="9"/>
-    <w:link w:val="8"/>
+    <w:basedOn w:val="a0"/>
+    <w:link w:val="a5"/>
     <w:uiPriority w:val="10"/>
     <w:rPr>
       <w:rFonts w:ascii="Century" w:hAnsi="Century"/>
@@ -4703,10 +4986,10 @@
       <w:szCs w:val="140"/>
     </w:rPr>
   </w:style>
-  <w:style w:type="character" w:customStyle="1" w:styleId="12">
+  <w:style w:type="character" w:customStyle="1" w:styleId="10">
     <w:name w:val="标题 1字符"/>
-    <w:basedOn w:val="9"/>
-    <w:link w:val="2"/>
+    <w:basedOn w:val="a0"/>
+    <w:link w:val="1"/>
     <w:uiPriority w:val="9"/>
     <w:rPr>
       <w:b/>
@@ -4716,23 +4999,23 @@
       <w:szCs w:val="44"/>
     </w:rPr>
   </w:style>
-  <w:style w:type="character" w:customStyle="1" w:styleId="13">
+  <w:style w:type="character" w:customStyle="1" w:styleId="20">
     <w:name w:val="标题 2字符"/>
-    <w:basedOn w:val="9"/>
-    <w:link w:val="3"/>
+    <w:basedOn w:val="a0"/>
+    <w:link w:val="2"/>
     <w:uiPriority w:val="9"/>
     <w:rPr>
-      <w:rFonts w:asciiTheme="majorHAnsi" w:hAnsiTheme="majorHAnsi" w:eastAsiaTheme="majorEastAsia" w:cstheme="majorBidi"/>
+      <w:rFonts w:asciiTheme="majorHAnsi" w:eastAsiaTheme="majorEastAsia" w:hAnsiTheme="majorHAnsi" w:cstheme="majorBidi"/>
       <w:b/>
       <w:bCs/>
       <w:sz w:val="32"/>
       <w:szCs w:val="32"/>
     </w:rPr>
   </w:style>
-  <w:style w:type="character" w:customStyle="1" w:styleId="14">
+  <w:style w:type="character" w:customStyle="1" w:styleId="30">
     <w:name w:val="标题 3字符"/>
-    <w:basedOn w:val="9"/>
-    <w:link w:val="4"/>
+    <w:basedOn w:val="a0"/>
+    <w:link w:val="3"/>
     <w:uiPriority w:val="9"/>
     <w:rPr>
       <w:b/>
@@ -4741,35 +5024,35 @@
       <w:szCs w:val="32"/>
     </w:rPr>
   </w:style>
-  <w:style w:type="paragraph" w:customStyle="1" w:styleId="15">
-    <w:name w:val="List Paragraph"/>
-    <w:basedOn w:val="1"/>
+  <w:style w:type="paragraph" w:customStyle="1" w:styleId="11">
+    <w:name w:val="列出段落1"/>
+    <w:basedOn w:val="a"/>
+    <w:uiPriority w:val="34"/>
     <w:qFormat/>
-    <w:uiPriority w:val="34"/>
     <w:pPr>
       <w:ind w:firstLine="420"/>
     </w:pPr>
   </w:style>
-  <w:style w:type="character" w:customStyle="1" w:styleId="16">
+  <w:style w:type="character" w:customStyle="1" w:styleId="40">
     <w:name w:val="标题 4字符"/>
-    <w:basedOn w:val="9"/>
-    <w:link w:val="5"/>
+    <w:basedOn w:val="a0"/>
+    <w:link w:val="4"/>
     <w:uiPriority w:val="9"/>
     <w:rPr>
-      <w:rFonts w:asciiTheme="majorHAnsi" w:hAnsiTheme="majorHAnsi" w:eastAsiaTheme="majorEastAsia" w:cstheme="majorBidi"/>
+      <w:rFonts w:asciiTheme="majorHAnsi" w:eastAsiaTheme="majorEastAsia" w:hAnsiTheme="majorHAnsi" w:cstheme="majorBidi"/>
       <w:b/>
       <w:bCs/>
       <w:sz w:val="28"/>
       <w:szCs w:val="28"/>
     </w:rPr>
   </w:style>
-  <w:style w:type="character" w:customStyle="1" w:styleId="17">
+  <w:style w:type="character" w:customStyle="1" w:styleId="a4">
     <w:name w:val="副标题字符"/>
-    <w:basedOn w:val="9"/>
-    <w:link w:val="7"/>
+    <w:basedOn w:val="a0"/>
+    <w:link w:val="a3"/>
     <w:uiPriority w:val="11"/>
     <w:rPr>
-      <w:rFonts w:eastAsia="SimSun" w:asciiTheme="majorHAnsi" w:hAnsiTheme="majorHAnsi" w:cstheme="majorBidi"/>
+      <w:rFonts w:asciiTheme="majorHAnsi" w:eastAsia="SimSun" w:hAnsiTheme="majorHAnsi" w:cstheme="majorBidi"/>
       <w:b/>
       <w:bCs/>
       <w:kern w:val="28"/>
@@ -4777,10 +5060,10 @@
       <w:szCs w:val="32"/>
     </w:rPr>
   </w:style>
-  <w:style w:type="character" w:customStyle="1" w:styleId="18">
+  <w:style w:type="character" w:customStyle="1" w:styleId="50">
     <w:name w:val="标题 5字符"/>
-    <w:basedOn w:val="9"/>
-    <w:link w:val="6"/>
+    <w:basedOn w:val="a0"/>
+    <w:link w:val="5"/>
     <w:uiPriority w:val="9"/>
     <w:rPr>
       <w:b/>
@@ -4797,7 +5080,7 @@
   <a:themeElements>
     <a:clrScheme name="Office">
       <a:dk1>
-        <a:sysClr val="windowText" lastClr="4C4C4C"/>
+        <a:sysClr val="windowText" lastClr="000000"/>
       </a:dk1>
       <a:lt1>
         <a:sysClr val="window" lastClr="FFFFFF"/>

</xml_diff>

<commit_message>
Changed the path of report1
</commit_message>
<xml_diff>
--- a/reports/report1.docx
+++ b/reports/report1.docx
@@ -263,36 +263,37 @@
           <w:szCs w:val="28"/>
           <w:lang w:eastAsia="zh-CN"/>
         </w:rPr>
-        <w:t>Fengyang Jiang</w:t>
-      </w:r>
-      <w:r>
+        <w:t>Fengyang Jiang fj483</w:t>
+      </w:r>
+    </w:p>
+    <w:p>
+      <w:pPr>
         <w:rPr>
           <w:rFonts w:hint="eastAsia" w:ascii="Ubuntu" w:hAnsi="Ubuntu" w:eastAsia="Ubuntu" w:cs="Ubuntu"/>
           <w:sz w:val="28"/>
           <w:szCs w:val="28"/>
           <w:lang w:eastAsia="zh-CN"/>
         </w:rPr>
-        <w:t xml:space="preserve"> fj483</w:t>
-      </w:r>
-    </w:p>
-    <w:p>
-      <w:pPr>
+      </w:pPr>
+      <w:r>
         <w:rPr>
           <w:rFonts w:hint="eastAsia" w:ascii="Ubuntu" w:hAnsi="Ubuntu" w:eastAsia="Ubuntu" w:cs="Ubuntu"/>
           <w:sz w:val="28"/>
           <w:szCs w:val="28"/>
           <w:lang w:eastAsia="zh-CN"/>
         </w:rPr>
-      </w:pPr>
-      <w:r>
+        <w:t>Yingqi Huang yh1990</w:t>
+      </w:r>
+    </w:p>
+    <w:p>
+      <w:pPr>
         <w:rPr>
           <w:rFonts w:hint="eastAsia" w:ascii="Ubuntu" w:hAnsi="Ubuntu" w:eastAsia="Ubuntu" w:cs="Ubuntu"/>
           <w:sz w:val="28"/>
           <w:szCs w:val="28"/>
           <w:lang w:eastAsia="zh-CN"/>
         </w:rPr>
-        <w:t>Yingqi Huang</w:t>
-      </w:r>
+      </w:pPr>
       <w:r>
         <w:rPr>
           <w:rFonts w:hint="eastAsia" w:ascii="Ubuntu" w:hAnsi="Ubuntu" w:eastAsia="Ubuntu" w:cs="Ubuntu"/>
@@ -300,7 +301,7 @@
           <w:szCs w:val="28"/>
           <w:lang w:eastAsia="zh-CN"/>
         </w:rPr>
-        <w:t xml:space="preserve"> yh1990</w:t>
+        <w:t>Junlun Xiao jx755</w:t>
       </w:r>
     </w:p>
     <w:p>
@@ -319,72 +320,26 @@
           <w:szCs w:val="28"/>
           <w:lang w:eastAsia="zh-CN"/>
         </w:rPr>
-        <w:t>Junlun Xiao</w:t>
-      </w:r>
-      <w:r>
+        <w:t>Yiren Dai yd1257</w:t>
+      </w:r>
+    </w:p>
+    <w:p>
+      <w:pPr>
         <w:rPr>
           <w:rFonts w:hint="eastAsia" w:ascii="Ubuntu" w:hAnsi="Ubuntu" w:eastAsia="Ubuntu" w:cs="Ubuntu"/>
           <w:sz w:val="28"/>
           <w:szCs w:val="28"/>
           <w:lang w:eastAsia="zh-CN"/>
         </w:rPr>
-        <w:t xml:space="preserve"> jx755</w:t>
-      </w:r>
-    </w:p>
-    <w:p>
-      <w:pPr>
+      </w:pPr>
+      <w:r>
         <w:rPr>
           <w:rFonts w:hint="eastAsia" w:ascii="Ubuntu" w:hAnsi="Ubuntu" w:eastAsia="Ubuntu" w:cs="Ubuntu"/>
           <w:sz w:val="28"/>
           <w:szCs w:val="28"/>
           <w:lang w:eastAsia="zh-CN"/>
         </w:rPr>
-      </w:pPr>
-      <w:r>
-        <w:rPr>
-          <w:rFonts w:hint="eastAsia" w:ascii="Ubuntu" w:hAnsi="Ubuntu" w:eastAsia="Ubuntu" w:cs="Ubuntu"/>
-          <w:sz w:val="28"/>
-          <w:szCs w:val="28"/>
-          <w:lang w:eastAsia="zh-CN"/>
-        </w:rPr>
-        <w:t>Yiren Dai</w:t>
-      </w:r>
-      <w:r>
-        <w:rPr>
-          <w:rFonts w:hint="eastAsia" w:ascii="Ubuntu" w:hAnsi="Ubuntu" w:eastAsia="Ubuntu" w:cs="Ubuntu"/>
-          <w:sz w:val="28"/>
-          <w:szCs w:val="28"/>
-          <w:lang w:eastAsia="zh-CN"/>
-        </w:rPr>
-        <w:t xml:space="preserve"> yd1257</w:t>
-      </w:r>
-    </w:p>
-    <w:p>
-      <w:pPr>
-        <w:rPr>
-          <w:rFonts w:hint="eastAsia" w:ascii="Ubuntu" w:hAnsi="Ubuntu" w:eastAsia="Ubuntu" w:cs="Ubuntu"/>
-          <w:sz w:val="28"/>
-          <w:szCs w:val="28"/>
-          <w:lang w:eastAsia="zh-CN"/>
-        </w:rPr>
-      </w:pPr>
-      <w:r>
-        <w:rPr>
-          <w:rFonts w:hint="eastAsia" w:ascii="Ubuntu" w:hAnsi="Ubuntu" w:eastAsia="Ubuntu" w:cs="Ubuntu"/>
-          <w:sz w:val="28"/>
-          <w:szCs w:val="28"/>
-          <w:lang w:eastAsia="zh-CN"/>
-        </w:rPr>
-        <w:t>Lin Lu</w:t>
-      </w:r>
-      <w:r>
-        <w:rPr>
-          <w:rFonts w:hint="eastAsia" w:ascii="Ubuntu" w:hAnsi="Ubuntu" w:eastAsia="Ubuntu" w:cs="Ubuntu"/>
-          <w:sz w:val="28"/>
-          <w:szCs w:val="28"/>
-          <w:lang w:eastAsia="zh-CN"/>
-        </w:rPr>
-        <w:t xml:space="preserve"> ll3374</w:t>
+        <w:t>Lin Lu ll3374</w:t>
       </w:r>
     </w:p>
     <w:p>
@@ -820,6 +775,14 @@
       </w:r>
       <w:r>
         <w:rPr>
+          <w:rFonts w:hint="default" w:ascii="Ubuntu" w:hAnsi="Ubuntu" w:eastAsia="Ubuntu" w:cs="Ubuntu"/>
+        </w:rPr>
+        <w:tab/>
+      </w:r>
+      <w:bookmarkStart w:id="0" w:name="_GoBack"/>
+      <w:bookmarkEnd w:id="0"/>
+      <w:r>
+        <w:rPr>
           <w:rFonts w:hint="eastAsia" w:ascii="Ubuntu" w:hAnsi="Ubuntu" w:eastAsia="Ubuntu" w:cs="Ubuntu"/>
         </w:rPr>
         <w:t>nextPC = PC</w:t>
@@ -919,13 +882,7 @@
         <w:rPr>
           <w:rFonts w:hint="eastAsia" w:ascii="Ubuntu" w:hAnsi="Ubuntu" w:eastAsia="Ubuntu" w:cs="Ubuntu"/>
         </w:rPr>
-        <w:t>▲</w:t>
-      </w:r>
-      <w:r>
-        <w:rPr>
-          <w:rFonts w:hint="eastAsia" w:ascii="Ubuntu" w:hAnsi="Ubuntu" w:eastAsia="Ubuntu" w:cs="Ubuntu"/>
-        </w:rPr>
-        <w:t xml:space="preserve"> Signal wave overview. All cases passed.</w:t>
+        <w:t>▲ Signal wave overview. All cases passed.</w:t>
       </w:r>
     </w:p>
     <w:p>
@@ -993,13 +950,7 @@
         <w:rPr>
           <w:rFonts w:hint="eastAsia" w:ascii="Ubuntu" w:hAnsi="Ubuntu" w:eastAsia="Ubuntu" w:cs="Ubuntu"/>
         </w:rPr>
-        <w:t>▲</w:t>
-      </w:r>
-      <w:r>
-        <w:rPr>
-          <w:rFonts w:hint="eastAsia" w:ascii="Ubuntu" w:hAnsi="Ubuntu" w:eastAsia="Ubuntu" w:cs="Ubuntu"/>
-        </w:rPr>
-        <w:t xml:space="preserve"> Testing continuously increasing</w:t>
+        <w:t>▲ Testing continuously increasing</w:t>
       </w:r>
     </w:p>
     <w:p>
@@ -1067,13 +1018,7 @@
         <w:rPr>
           <w:rFonts w:hint="eastAsia" w:ascii="Ubuntu" w:hAnsi="Ubuntu" w:eastAsia="Ubuntu" w:cs="Ubuntu"/>
         </w:rPr>
-        <w:t>▲</w:t>
-      </w:r>
-      <w:r>
-        <w:rPr>
-          <w:rFonts w:hint="eastAsia" w:ascii="Ubuntu" w:hAnsi="Ubuntu" w:eastAsia="Ubuntu" w:cs="Ubuntu"/>
-        </w:rPr>
-        <w:t xml:space="preserve"> Testing branch instruction</w:t>
+        <w:t>▲ Testing branch instruction</w:t>
       </w:r>
     </w:p>
     <w:p>
@@ -1141,13 +1086,7 @@
         <w:rPr>
           <w:rFonts w:hint="eastAsia" w:ascii="Ubuntu" w:hAnsi="Ubuntu" w:eastAsia="Ubuntu" w:cs="Ubuntu"/>
         </w:rPr>
-        <w:t>▲</w:t>
-      </w:r>
-      <w:r>
-        <w:rPr>
-          <w:rFonts w:hint="eastAsia" w:ascii="Ubuntu" w:hAnsi="Ubuntu" w:eastAsia="Ubuntu" w:cs="Ubuntu"/>
-        </w:rPr>
-        <w:t xml:space="preserve"> Testing jump instruction</w:t>
+        <w:t>▲ Testing jump instruction</w:t>
       </w:r>
     </w:p>
     <w:p>
@@ -1215,13 +1154,7 @@
         <w:rPr>
           <w:rFonts w:hint="eastAsia" w:ascii="Ubuntu" w:hAnsi="Ubuntu" w:eastAsia="Ubuntu" w:cs="Ubuntu"/>
         </w:rPr>
-        <w:t>▲</w:t>
-      </w:r>
-      <w:r>
-        <w:rPr>
-          <w:rFonts w:hint="eastAsia" w:ascii="Ubuntu" w:hAnsi="Ubuntu" w:eastAsia="Ubuntu" w:cs="Ubuntu"/>
-        </w:rPr>
-        <w:t xml:space="preserve"> Testing halt instruction</w:t>
+        <w:t>▲ Testing halt instruction</w:t>
       </w:r>
     </w:p>
     <w:p>
@@ -1257,14 +1190,7 @@
           <w:rFonts w:hint="eastAsia" w:ascii="Ubuntu" w:hAnsi="Ubuntu" w:eastAsia="Ubuntu" w:cs="Ubuntu"/>
           <w:lang w:eastAsia="zh-CN"/>
         </w:rPr>
-        <w:t>Cont</w:t>
-      </w:r>
-      <w:r>
-        <w:rPr>
-          <w:rFonts w:hint="eastAsia" w:ascii="Ubuntu" w:hAnsi="Ubuntu" w:eastAsia="Ubuntu" w:cs="Ubuntu"/>
-          <w:lang w:eastAsia="zh-CN"/>
-        </w:rPr>
-        <w:t>rol Unit:</w:t>
+        <w:t>Control Unit:</w:t>
       </w:r>
     </w:p>
     <w:p>
@@ -1395,31 +1321,7 @@
         <w:rPr>
           <w:rFonts w:hint="eastAsia" w:ascii="Ubuntu" w:hAnsi="Ubuntu" w:eastAsia="Ubuntu" w:cs="Ubuntu"/>
         </w:rPr>
-        <w:t>T</w:t>
-      </w:r>
-      <w:r>
-        <w:rPr>
-          <w:rFonts w:hint="eastAsia" w:ascii="Ubuntu" w:hAnsi="Ubuntu" w:eastAsia="Ubuntu" w:cs="Ubuntu"/>
-        </w:rPr>
-        <w:t>he</w:t>
-      </w:r>
-      <w:r>
-        <w:rPr>
-          <w:rFonts w:hint="eastAsia" w:ascii="Ubuntu" w:hAnsi="Ubuntu" w:eastAsia="Ubuntu" w:cs="Ubuntu"/>
-        </w:rPr>
-        <w:t xml:space="preserve"> 18 </w:t>
-      </w:r>
-      <w:r>
-        <w:rPr>
-          <w:rFonts w:hint="eastAsia" w:ascii="Ubuntu" w:hAnsi="Ubuntu" w:eastAsia="Ubuntu" w:cs="Ubuntu"/>
-        </w:rPr>
-        <w:t>pic</w:t>
-      </w:r>
-      <w:r>
-        <w:rPr>
-          <w:rFonts w:hint="eastAsia" w:ascii="Ubuntu" w:hAnsi="Ubuntu" w:eastAsia="Ubuntu" w:cs="Ubuntu"/>
-        </w:rPr>
-        <w:t>tures shows in the sequence according to that 18 instructions in the process pdf.</w:t>
+        <w:t>The 18 pictures shows in the sequence according to that 18 instructions in the process pdf.</w:t>
       </w:r>
     </w:p>
     <w:p>
@@ -1511,13 +1413,7 @@
         <w:rPr>
           <w:rFonts w:hint="eastAsia" w:ascii="Ubuntu" w:hAnsi="Ubuntu" w:eastAsia="Ubuntu" w:cs="Ubuntu"/>
         </w:rPr>
-        <w:t>L</w:t>
-      </w:r>
-      <w:r>
-        <w:rPr>
-          <w:rFonts w:hint="eastAsia" w:ascii="Ubuntu" w:hAnsi="Ubuntu" w:eastAsia="Ubuntu" w:cs="Ubuntu"/>
-        </w:rPr>
-        <w:t>ast 9 insts:</w:t>
+        <w:t>Last 9 insts:</w:t>
       </w:r>
     </w:p>
     <w:p>
@@ -1841,31 +1737,7 @@
         <w:rPr>
           <w:rFonts w:hint="eastAsia" w:ascii="Ubuntu" w:hAnsi="Ubuntu" w:eastAsia="Ubuntu" w:cs="Ubuntu"/>
         </w:rPr>
-        <w:t xml:space="preserve">1. Let rs, rt, rd &lt;= </w:t>
-      </w:r>
-      <w:r>
-        <w:rPr>
-          <w:rFonts w:hint="eastAsia" w:ascii="Ubuntu" w:hAnsi="Ubuntu" w:eastAsia="Ubuntu" w:cs="Ubuntu"/>
-        </w:rPr>
-        <w:t>“</w:t>
-      </w:r>
-      <w:r>
-        <w:rPr>
-          <w:rFonts w:hint="eastAsia" w:ascii="Ubuntu" w:hAnsi="Ubuntu" w:eastAsia="Ubuntu" w:cs="Ubuntu"/>
-        </w:rPr>
-        <w:t>00000</w:t>
-      </w:r>
-      <w:r>
-        <w:rPr>
-          <w:rFonts w:hint="eastAsia" w:ascii="Ubuntu" w:hAnsi="Ubuntu" w:eastAsia="Ubuntu" w:cs="Ubuntu"/>
-        </w:rPr>
-        <w:t>”</w:t>
-      </w:r>
-      <w:r>
-        <w:rPr>
-          <w:rFonts w:hint="eastAsia" w:ascii="Ubuntu" w:hAnsi="Ubuntu" w:eastAsia="Ubuntu" w:cs="Ubuntu"/>
-        </w:rPr>
-        <w:t xml:space="preserve">   -- point to reg(0)</w:t>
+        <w:t>1. Let rs, rt, rd &lt;= “00000”   -- point to reg(0)</w:t>
       </w:r>
     </w:p>
     <w:p>
@@ -1891,31 +1763,7 @@
         <w:rPr>
           <w:rFonts w:hint="eastAsia" w:ascii="Ubuntu" w:hAnsi="Ubuntu" w:eastAsia="Ubuntu" w:cs="Ubuntu"/>
         </w:rPr>
-        <w:t xml:space="preserve">3. Set we &lt;= </w:t>
-      </w:r>
-      <w:r>
-        <w:rPr>
-          <w:rFonts w:hint="eastAsia" w:ascii="Ubuntu" w:hAnsi="Ubuntu" w:eastAsia="Ubuntu" w:cs="Ubuntu"/>
-        </w:rPr>
-        <w:t>‘</w:t>
-      </w:r>
-      <w:r>
-        <w:rPr>
-          <w:rFonts w:hint="eastAsia" w:ascii="Ubuntu" w:hAnsi="Ubuntu" w:eastAsia="Ubuntu" w:cs="Ubuntu"/>
-        </w:rPr>
-        <w:t>1</w:t>
-      </w:r>
-      <w:r>
-        <w:rPr>
-          <w:rFonts w:hint="eastAsia" w:ascii="Ubuntu" w:hAnsi="Ubuntu" w:eastAsia="Ubuntu" w:cs="Ubuntu"/>
-        </w:rPr>
-        <w:t>’</w:t>
-      </w:r>
-      <w:r>
-        <w:rPr>
-          <w:rFonts w:hint="eastAsia" w:ascii="Ubuntu" w:hAnsi="Ubuntu" w:eastAsia="Ubuntu" w:cs="Ubuntu"/>
-        </w:rPr>
-        <w:t xml:space="preserve"> to perform write function   -- write the random value into rd</w:t>
+        <w:t>3. Set we &lt;= ‘1’ to perform write function   -- write the random value into rd</w:t>
       </w:r>
     </w:p>
     <w:p>
@@ -1968,104 +1816,20 @@
         <w:rPr>
           <w:rFonts w:hint="eastAsia" w:ascii="Ubuntu" w:hAnsi="Ubuntu" w:eastAsia="Ubuntu" w:cs="Ubuntu"/>
         </w:rPr>
-        <w:t>After these 1000 case, let rs, rt and rd point to reg(1) (</w:t>
-      </w:r>
-      <w:r>
-        <w:rPr>
-          <w:rFonts w:hint="eastAsia" w:ascii="Ubuntu" w:hAnsi="Ubuntu" w:eastAsia="Ubuntu" w:cs="Ubuntu"/>
-        </w:rPr>
-        <w:t>“</w:t>
-      </w:r>
-      <w:r>
-        <w:rPr>
-          <w:rFonts w:hint="eastAsia" w:ascii="Ubuntu" w:hAnsi="Ubuntu" w:eastAsia="Ubuntu" w:cs="Ubuntu"/>
-        </w:rPr>
-        <w:t>00001</w:t>
-      </w:r>
-      <w:r>
-        <w:rPr>
-          <w:rFonts w:hint="eastAsia" w:ascii="Ubuntu" w:hAnsi="Ubuntu" w:eastAsia="Ubuntu" w:cs="Ubuntu"/>
-        </w:rPr>
-        <w:t>”</w:t>
-      </w:r>
-      <w:r>
-        <w:rPr>
-          <w:rFonts w:hint="eastAsia" w:ascii="Ubuntu" w:hAnsi="Ubuntu" w:eastAsia="Ubuntu" w:cs="Ubuntu"/>
-        </w:rPr>
-        <w:t xml:space="preserve">) and do another 1000 random cases, then reg(2), reg(3), </w:t>
-      </w:r>
-      <w:r>
-        <w:rPr>
-          <w:rFonts w:hint="eastAsia" w:ascii="Ubuntu" w:hAnsi="Ubuntu" w:eastAsia="Ubuntu" w:cs="Ubuntu"/>
-        </w:rPr>
-        <w:t>……</w:t>
-      </w:r>
-      <w:r>
-        <w:rPr>
-          <w:rFonts w:hint="eastAsia" w:ascii="Ubuntu" w:hAnsi="Ubuntu" w:eastAsia="Ubuntu" w:cs="Ubuntu"/>
-        </w:rPr>
-        <w:t xml:space="preserve"> until reg(30). (reg(31) is not used for write operation)</w:t>
-      </w:r>
-    </w:p>
-    <w:p>
-      <w:pPr>
-        <w:rPr>
-          <w:rFonts w:hint="eastAsia" w:ascii="Ubuntu" w:hAnsi="Ubuntu" w:eastAsia="Ubuntu" w:cs="Ubuntu"/>
-        </w:rPr>
-      </w:pPr>
-      <w:r>
-        <w:rPr>
-          <w:rFonts w:hint="eastAsia" w:ascii="Ubuntu" w:hAnsi="Ubuntu" w:eastAsia="Ubuntu" w:cs="Ubuntu"/>
-        </w:rPr>
-        <w:t xml:space="preserve">So there are totally 31*1000 = 31000 cases checked in this test bench. If anything goes wrong during the simulation, it will stop and report </w:t>
-      </w:r>
-      <w:r>
-        <w:rPr>
-          <w:rFonts w:hint="eastAsia" w:ascii="Ubuntu" w:hAnsi="Ubuntu" w:eastAsia="Ubuntu" w:cs="Ubuntu"/>
-        </w:rPr>
-        <w:t>“</w:t>
-      </w:r>
-      <w:r>
-        <w:rPr>
-          <w:rFonts w:hint="eastAsia" w:ascii="Ubuntu" w:hAnsi="Ubuntu" w:eastAsia="Ubuntu" w:cs="Ubuntu"/>
-        </w:rPr>
-        <w:t>Wrong</w:t>
-      </w:r>
-      <w:r>
-        <w:rPr>
-          <w:rFonts w:hint="eastAsia" w:ascii="Ubuntu" w:hAnsi="Ubuntu" w:eastAsia="Ubuntu" w:cs="Ubuntu"/>
-        </w:rPr>
-        <w:t>”</w:t>
-      </w:r>
-      <w:r>
-        <w:rPr>
-          <w:rFonts w:hint="eastAsia" w:ascii="Ubuntu" w:hAnsi="Ubuntu" w:eastAsia="Ubuntu" w:cs="Ubuntu"/>
-        </w:rPr>
-        <w:t xml:space="preserve">. If all cases pass, it will show that </w:t>
-      </w:r>
-      <w:r>
-        <w:rPr>
-          <w:rFonts w:hint="eastAsia" w:ascii="Ubuntu" w:hAnsi="Ubuntu" w:eastAsia="Ubuntu" w:cs="Ubuntu"/>
-        </w:rPr>
-        <w:t>“</w:t>
-      </w:r>
-      <w:r>
-        <w:rPr>
-          <w:rFonts w:hint="eastAsia" w:ascii="Ubuntu" w:hAnsi="Ubuntu" w:eastAsia="Ubuntu" w:cs="Ubuntu"/>
-        </w:rPr>
-        <w:t>1000*31 cases passed</w:t>
-      </w:r>
-      <w:r>
-        <w:rPr>
-          <w:rFonts w:hint="eastAsia" w:ascii="Ubuntu" w:hAnsi="Ubuntu" w:eastAsia="Ubuntu" w:cs="Ubuntu"/>
-        </w:rPr>
-        <w:t>”</w:t>
-      </w:r>
-      <w:r>
-        <w:rPr>
-          <w:rFonts w:hint="eastAsia" w:ascii="Ubuntu" w:hAnsi="Ubuntu" w:eastAsia="Ubuntu" w:cs="Ubuntu"/>
-        </w:rPr>
-        <w:t>.</w:t>
+        <w:t>After these 1000 case, let rs, rt and rd point to reg(1) (“00001”) and do another 1000 random cases, then reg(2), reg(3), …… until reg(30). (reg(31) is not used for write operation)</w:t>
+      </w:r>
+    </w:p>
+    <w:p>
+      <w:pPr>
+        <w:rPr>
+          <w:rFonts w:hint="eastAsia" w:ascii="Ubuntu" w:hAnsi="Ubuntu" w:eastAsia="Ubuntu" w:cs="Ubuntu"/>
+        </w:rPr>
+      </w:pPr>
+      <w:r>
+        <w:rPr>
+          <w:rFonts w:hint="eastAsia" w:ascii="Ubuntu" w:hAnsi="Ubuntu" w:eastAsia="Ubuntu" w:cs="Ubuntu"/>
+        </w:rPr>
+        <w:t>So there are totally 31*1000 = 31000 cases checked in this test bench. If anything goes wrong during the simulation, it will stop and report “Wrong”. If all cases pass, it will show that “1000*31 cases passed”.</w:t>
       </w:r>
     </w:p>
     <w:p>
@@ -3128,13 +2892,7 @@
         <w:rPr>
           <w:rFonts w:hint="eastAsia" w:ascii="Ubuntu" w:hAnsi="Ubuntu" w:eastAsia="Ubuntu" w:cs="Ubuntu"/>
         </w:rPr>
-        <w:t>•</w:t>
-      </w:r>
-      <w:r>
-        <w:rPr>
-          <w:rFonts w:hint="eastAsia" w:ascii="Ubuntu" w:hAnsi="Ubuntu" w:eastAsia="Ubuntu" w:cs="Ubuntu"/>
-        </w:rPr>
-        <w:t xml:space="preserve"> At the rising edge of w_clk, we write the value of the wd into instruction memory. In this way, it can support changing the program while our processor is running on the FPGA. </w:t>
+        <w:t xml:space="preserve">• At the rising edge of w_clk, we write the value of the wd into instruction memory. In this way, it can support changing the program while our processor is running on the FPGA. </w:t>
       </w:r>
     </w:p>
     <w:p>
@@ -3171,13 +2929,7 @@
         <w:rPr>
           <w:rFonts w:hint="eastAsia" w:ascii="Ubuntu" w:hAnsi="Ubuntu" w:eastAsia="Ubuntu" w:cs="Ubuntu"/>
         </w:rPr>
-        <w:t>R</w:t>
-      </w:r>
-      <w:r>
-        <w:rPr>
-          <w:rFonts w:hint="eastAsia" w:ascii="Ubuntu" w:hAnsi="Ubuntu" w:eastAsia="Ubuntu" w:cs="Ubuntu"/>
-        </w:rPr>
-        <w:t>andom generate 1000 test cases.</w:t>
+        <w:t>Random generate 1000 test cases.</w:t>
       </w:r>
     </w:p>
     <w:p>
@@ -3837,25 +3589,7 @@
           <w:szCs w:val="32"/>
           <w:lang w:eastAsia="zh-CN" w:bidi="ar"/>
         </w:rPr>
-        <w:t>I</w:t>
-      </w:r>
-      <w:r>
-        <w:rPr>
-          <w:rFonts w:hint="eastAsia" w:ascii="Ubuntu" w:hAnsi="Ubuntu" w:eastAsia="Ubuntu" w:cs="Ubuntu"/>
-          <w:sz w:val="32"/>
-          <w:szCs w:val="32"/>
-          <w:lang w:eastAsia="zh-CN" w:bidi="ar"/>
-        </w:rPr>
-        <w:t>ntegrated processor</w:t>
-      </w:r>
-      <w:r>
-        <w:rPr>
-          <w:rFonts w:hint="eastAsia" w:ascii="Ubuntu" w:hAnsi="Ubuntu" w:eastAsia="Ubuntu" w:cs="Ubuntu"/>
-          <w:sz w:val="32"/>
-          <w:szCs w:val="32"/>
-          <w:lang w:eastAsia="zh-CN" w:bidi="ar"/>
-        </w:rPr>
-        <w:t xml:space="preserve"> sample code Test</w:t>
+        <w:t>Integrated processor sample code Test</w:t>
       </w:r>
     </w:p>
     <w:p>
@@ -3875,14 +3609,7 @@
           <w:rFonts w:hint="eastAsia" w:ascii="Ubuntu" w:hAnsi="Ubuntu" w:eastAsia="Ubuntu" w:cs="Ubuntu"/>
           <w:lang w:eastAsia="zh-CN"/>
         </w:rPr>
-        <w:t>Code 1</w:t>
-      </w:r>
-      <w:r>
-        <w:rPr>
-          <w:rFonts w:hint="eastAsia" w:ascii="Ubuntu" w:hAnsi="Ubuntu" w:eastAsia="Ubuntu" w:cs="Ubuntu"/>
-          <w:lang w:eastAsia="zh-CN"/>
-        </w:rPr>
-        <w:t xml:space="preserve"> Functional Simulation</w:t>
+        <w:t>Code 1 Functional Simulation</w:t>
       </w:r>
     </w:p>
     <w:p>
@@ -3987,13 +3714,7 @@
         <w:rPr>
           <w:rFonts w:hint="eastAsia" w:ascii="Ubuntu" w:hAnsi="Ubuntu" w:eastAsia="Ubuntu" w:cs="Ubuntu"/>
         </w:rPr>
-        <w:t>As</w:t>
-      </w:r>
-      <w:r>
-        <w:rPr>
-          <w:rFonts w:hint="eastAsia" w:ascii="Ubuntu" w:hAnsi="Ubuntu" w:eastAsia="Ubuntu" w:cs="Ubuntu"/>
-        </w:rPr>
-        <w:t xml:space="preserve"> we can see from the result, the final result in R3 is 15</w:t>
+        <w:t>As we can see from the result, the final result in R3 is 15</w:t>
       </w:r>
     </w:p>
     <w:p>
@@ -4021,21 +3742,7 @@
           <w:rFonts w:hint="eastAsia" w:ascii="Ubuntu" w:hAnsi="Ubuntu" w:eastAsia="Ubuntu" w:cs="Ubuntu"/>
           <w:lang w:eastAsia="zh-CN"/>
         </w:rPr>
-        <w:t>Code 2</w:t>
-      </w:r>
-      <w:r>
-        <w:rPr>
-          <w:rFonts w:hint="eastAsia" w:ascii="Ubuntu" w:hAnsi="Ubuntu" w:eastAsia="Ubuntu" w:cs="Ubuntu"/>
-          <w:lang w:eastAsia="zh-CN"/>
-        </w:rPr>
-        <w:t xml:space="preserve"> </w:t>
-      </w:r>
-      <w:r>
-        <w:rPr>
-          <w:rFonts w:hint="eastAsia" w:ascii="Ubuntu" w:hAnsi="Ubuntu" w:eastAsia="Ubuntu" w:cs="Ubuntu"/>
-          <w:lang w:eastAsia="zh-CN"/>
-        </w:rPr>
-        <w:t>Functional Simulation</w:t>
+        <w:t>Code 2 Functional Simulation</w:t>
       </w:r>
     </w:p>
     <w:p>
@@ -4444,13 +4151,7 @@
         <w:rPr>
           <w:rFonts w:hint="eastAsia" w:ascii="Ubuntu" w:hAnsi="Ubuntu" w:eastAsia="Ubuntu" w:cs="Ubuntu"/>
         </w:rPr>
-        <w:t>ukey = 0x</w:t>
-      </w:r>
-      <w:r>
-        <w:rPr>
-          <w:rFonts w:hint="eastAsia" w:ascii="Ubuntu" w:hAnsi="Ubuntu" w:eastAsia="Ubuntu" w:cs="Ubuntu"/>
-        </w:rPr>
-        <w:t>91cea91001a5556351b241be19465f91</w:t>
+        <w:t>ukey = 0x91cea91001a5556351b241be19465f91</w:t>
       </w:r>
     </w:p>
     <w:p>
@@ -4540,27 +4241,13 @@
         <w:rPr>
           <w:rFonts w:hint="default" w:ascii="Ubuntu" w:hAnsi="Ubuntu" w:eastAsia="Ubuntu" w:cs="Ubuntu"/>
         </w:rPr>
-        <w:t>Our code did one round of encryption and decryption on A_in and B_in. We can see in the screenshot below that, our code c</w:t>
-      </w:r>
-      <w:bookmarkStart w:id="0" w:name="_GoBack"/>
-      <w:bookmarkEnd w:id="0"/>
-      <w:r>
-        <w:rPr>
-          <w:rFonts w:hint="default" w:ascii="Ubuntu" w:hAnsi="Ubuntu" w:eastAsia="Ubuntu" w:cs="Ubuntu"/>
-        </w:rPr>
-        <w:t>an encrypt and decrypt the data correctly. (</w:t>
-      </w:r>
-      <w:r>
-        <w:rPr>
-          <w:rFonts w:hint="eastAsia" w:ascii="Ubuntu" w:hAnsi="Ubuntu" w:eastAsia="Ubuntu" w:cs="Ubuntu"/>
-        </w:rPr>
-        <w:t xml:space="preserve">Code can be found in file </w:t>
-      </w:r>
-      <w:r>
-        <w:rPr>
-          <w:rFonts w:hint="eastAsia" w:ascii="Ubuntu" w:hAnsi="Ubuntu" w:eastAsia="Ubuntu" w:cs="Ubuntu"/>
-        </w:rPr>
-        <w:t>‘rc5.asm’</w:t>
+        <w:t>Our code did one round of encryption and decryption on A_in and B_in. We can see in the screenshot below that, our code can encrypt and decrypt the data correctly. (</w:t>
+      </w:r>
+      <w:r>
+        <w:rPr>
+          <w:rFonts w:hint="eastAsia" w:ascii="Ubuntu" w:hAnsi="Ubuntu" w:eastAsia="Ubuntu" w:cs="Ubuntu"/>
+        </w:rPr>
+        <w:t>Code can be found in file ‘rc5.asm’</w:t>
       </w:r>
       <w:r>
         <w:rPr>
@@ -5033,7 +4720,7 @@
     <w:lsdException w:qFormat="1" w:unhideWhenUsed="0" w:uiPriority="10" w:semiHidden="0" w:name="Title"/>
     <w:lsdException w:uiPriority="99" w:name="Closing"/>
     <w:lsdException w:uiPriority="99" w:name="Signature"/>
-    <w:lsdException w:uiPriority="1" w:name="Default Paragraph Font"/>
+    <w:lsdException w:uiPriority="1" w:semiHidden="0" w:name="Default Paragraph Font"/>
     <w:lsdException w:uiPriority="99" w:name="Body Text"/>
     <w:lsdException w:uiPriority="99" w:name="Body Text Indent"/>
     <w:lsdException w:uiPriority="99" w:name="List Continue"/>
@@ -5071,7 +4758,7 @@
     <w:lsdException w:uiPriority="99" w:name="HTML Sample"/>
     <w:lsdException w:uiPriority="99" w:name="HTML Typewriter"/>
     <w:lsdException w:uiPriority="99" w:name="HTML Variable"/>
-    <w:lsdException w:uiPriority="99" w:name="Normal Table"/>
+    <w:lsdException w:uiPriority="99" w:semiHidden="0" w:name="Normal Table"/>
     <w:lsdException w:uiPriority="99" w:name="annotation subject"/>
     <w:lsdException w:uiPriority="99" w:name="Table Simple 1"/>
     <w:lsdException w:uiPriority="99" w:name="Table Simple 2"/>

</xml_diff>